<commit_message>
Generate PDF from docx and pptx
</commit_message>
<xml_diff>
--- a/docgen/output.docx
+++ b/docgen/output.docx
@@ -1,6 +1,6 @@
 
 <file path=word/document.xml><?xml version="1.0" encoding="utf-8"?>
-<w:document xmlns:w="http://schemas.openxmlformats.org/wordprocessingml/2006/main" xmlns:m="http://schemas.openxmlformats.org/officeDocument/2006/math" xmlns:w14="http://schemas.microsoft.com/office/word/2010/wordml" xmlns:w15="http://schemas.microsoft.com/office/word/2012/wordml" xmlns:r="http://schemas.openxmlformats.org/officeDocument/2006/relationships" xmlns:wp="http://schemas.openxmlformats.org/drawingml/2006/wordprocessingDrawing" xmlns:a="http://schemas.openxmlformats.org/drawingml/2006/main" xmlns:wp14="http://schemas.microsoft.com/office/word/2010/wordprocessingDrawing" xmlns:mc="http://schemas.openxmlformats.org/markup-compatibility/2006" xmlns:a14="http://schemas.microsoft.com/office/drawing/2010/main" xmlns:sl="http://schemas.openxmlformats.org/schemaLibrary/2006/main" xmlns:wne="http://schemas.microsoft.com/office/word/2006/wordml" xmlns:c="http://schemas.openxmlformats.org/drawingml/2006/chart" xmlns:cdr="http://schemas.openxmlformats.org/drawingml/2006/chartDrawing" xmlns:c14="http://schemas.microsoft.com/office/drawing/2007/8/2/chart" xmlns:dgm="http://schemas.openxmlformats.org/drawingml/2006/diagram" xmlns:pic="http://schemas.openxmlformats.org/drawingml/2006/picture" xmlns:xdr="http://schemas.openxmlformats.org/drawingml/2006/spreadsheetDrawing" xmlns:dsp="http://schemas.microsoft.com/office/drawing/2008/diagram" xmlns:xvml="urn:schemas-microsoft-com:office:excel" xmlns:o="urn:schemas-microsoft-com:office:office" xmlns:v="urn:schemas-microsoft-com:vml" xmlns:w10="urn:schemas-microsoft-com:office:word" xmlns:pvml="urn:schemas-microsoft-com:office:powerpoint" xmlns:cppr="http://schemas.microsoft.com/office/2006/coverPageProps" xmlns:odx="http://opendope.org/xpaths" xmlns:odc="http://opendope.org/conditions" xmlns:odq="http://opendope.org/questions" xmlns:oda="http://opendope.org/answers" xmlns:odi="http://opendope.org/components" xmlns:odgm="http://opendope.org/SmartArt/DataHierarchy" xmlns:b="http://schemas.openxmlformats.org/officeDocument/2006/bibliography" xmlns:msink="http://schemas.microsoft.com/ink/2010/main" xmlns:cdr14="http://schemas.microsoft.com/office/drawing/2010/chartDrawing" xmlns:c15="http://schemas.microsoft.com/office/drawing/2012/chart" xmlns:cs="http://schemas.microsoft.com/office/drawing/2012/chartStyle" xmlns:ns38="http://www.w3.org/1998/Math/MathML" xmlns:ns39="http://www.w3.org/2003/InkML" xmlns:a13cmd="http://schemas.microsoft.com/office/drawing/2013/main/command" xmlns:cx="http://schemas.microsoft.com/office/drawing/2014/chartex" xmlns:c16="http://schemas.microsoft.com/office/drawing/2014/chart" xmlns:dgm1611="http://schemas.microsoft.com/office/drawing/2016/11/diagram" xmlns:c173="http://schemas.microsoft.com/office/drawing/2017/03/chart" xmlns:am3d="http://schemas.microsoft.com/office/drawing/2017/model3d" xmlns:an18="http://schemas.microsoft.com/office/drawing/2018/animation" xmlns:anam3d="http://schemas.microsoft.com/office/drawing/2018/animation/model3d" xmlns:iact="http://schemas.microsoft.com/office/powerpoint/2014/inkAction" xmlns:thm15="http://schemas.microsoft.com/office/thememl/2012/main" xmlns:wps="http://schemas.microsoft.com/office/word/2010/wordprocessingShape" xmlns:wpc="http://schemas.microsoft.com/office/word/2010/wordprocessingCanvas" xmlns:wpg="http://schemas.microsoft.com/office/word/2010/wordprocessingGroup" xmlns:w16se="http://schemas.microsoft.com/office/word/2015/wordml/symex" xmlns:w16cid="http://schemas.microsoft.com/office/word/2016/wordml/cid" xmlns:wetp="http://schemas.microsoft.com/office/webextensions/taskpanes/2010/11" xmlns:we="http://schemas.microsoft.com/office/webextensions/webextension/2010/11" xmlns:comp="http://schemas.openxmlformats.org/drawingml/2006/compatibility" xmlns:lc="http://schemas.openxmlformats.org/drawingml/2006/lockedCanvas" xmlns:dgm14="http://schemas.microsoft.com/office/drawing/2010/diagram" xmlns:a15="http://schemas.microsoft.com/office/drawing/2012/main" xmlns:pic14="http://schemas.microsoft.com/office/drawing/2010/picture" xmlns:c16ac="http://schemas.microsoft.com/office/drawing/2014/chart/ac" xmlns:a16="http://schemas.microsoft.com/office/drawing/2014/main" xmlns:a1611="http://schemas.microsoft.com/office/drawing/2016/11/main" xmlns:dgm1612="http://schemas.microsoft.com/office/drawing/2016/12/diagram" xmlns:a16svg="http://schemas.microsoft.com/office/drawing/2016/SVG/main" xmlns:adec="http://schemas.microsoft.com/office/drawing/2017/decorative" xmlns:a18hc="http://schemas.microsoft.com/office/drawing/2018/hyperlinkcolor" xmlns:wp15="http://schemas.microsoft.com/office/word/2012/wordprocessingDrawing" xmlns:w16cex="http://schemas.microsoft.com/office/word/2018/wordml/cex" xmlns:w16sdtdh="http://schemas.microsoft.com/office/word/2020/wordml/sdtdatahash" xmlns:w16="http://schemas.microsoft.com/office/word/2018/wordml" mc:Ignorable="w14 w15 w16se w16cid w16 w16cex w16sdtdh wp14">
+<w:document xmlns:r="http://schemas.openxmlformats.org/officeDocument/2006/relationships" xmlns:w="http://schemas.openxmlformats.org/wordprocessingml/2006/main" xmlns:w14="http://schemas.microsoft.com/office/word/2010/wordml" xmlns:w15="http://schemas.microsoft.com/office/word/2012/wordml" xmlns:mc="http://schemas.openxmlformats.org/markup-compatibility/2006" xmlns:a="http://schemas.openxmlformats.org/drawingml/2006/main" xmlns:a14="http://schemas.microsoft.com/office/drawing/2010/main" xmlns:m="http://schemas.openxmlformats.org/officeDocument/2006/math" xmlns:sl="http://schemas.openxmlformats.org/schemaLibrary/2006/main" xmlns:wp="http://schemas.openxmlformats.org/drawingml/2006/wordprocessingDrawing" xmlns:wp14="http://schemas.microsoft.com/office/word/2010/wordprocessingDrawing" xmlns:wne="http://schemas.microsoft.com/office/word/2006/wordml" xmlns:c="http://schemas.openxmlformats.org/drawingml/2006/chart" xmlns:cdr="http://schemas.openxmlformats.org/drawingml/2006/chartDrawing" xmlns:c14="http://schemas.microsoft.com/office/drawing/2007/8/2/chart" xmlns:dgm="http://schemas.openxmlformats.org/drawingml/2006/diagram" xmlns:pic="http://schemas.openxmlformats.org/drawingml/2006/picture" xmlns:xdr="http://schemas.openxmlformats.org/drawingml/2006/spreadsheetDrawing" xmlns:dsp="http://schemas.microsoft.com/office/drawing/2008/diagram" xmlns:xvml="urn:schemas-microsoft-com:office:excel" xmlns:o="urn:schemas-microsoft-com:office:office" xmlns:v="urn:schemas-microsoft-com:vml" xmlns:w10="urn:schemas-microsoft-com:office:word" xmlns:pvml="urn:schemas-microsoft-com:office:powerpoint" xmlns:cppr="http://schemas.microsoft.com/office/2006/coverPageProps" xmlns:odx="http://opendope.org/xpaths" xmlns:odc="http://opendope.org/conditions" xmlns:odq="http://opendope.org/questions" xmlns:oda="http://opendope.org/answers" xmlns:odi="http://opendope.org/components" xmlns:odgm="http://opendope.org/SmartArt/DataHierarchy" xmlns:b="http://schemas.openxmlformats.org/officeDocument/2006/bibliography" xmlns:msink="http://schemas.microsoft.com/ink/2010/main" xmlns:cdr14="http://schemas.microsoft.com/office/drawing/2010/chartDrawing" xmlns:c15="http://schemas.microsoft.com/office/drawing/2012/chart" xmlns:cs="http://schemas.microsoft.com/office/drawing/2012/chartStyle" xmlns:ns38="http://www.w3.org/1998/Math/MathML" xmlns:ns39="http://www.w3.org/2003/InkML" xmlns:a13cmd="http://schemas.microsoft.com/office/drawing/2013/main/command" xmlns:cx="http://schemas.microsoft.com/office/drawing/2014/chartex" xmlns:c16="http://schemas.microsoft.com/office/drawing/2014/chart" xmlns:dgm1611="http://schemas.microsoft.com/office/drawing/2016/11/diagram" xmlns:c173="http://schemas.microsoft.com/office/drawing/2017/03/chart" xmlns:am3d="http://schemas.microsoft.com/office/drawing/2017/model3d" xmlns:an18="http://schemas.microsoft.com/office/drawing/2018/animation" xmlns:anam3d="http://schemas.microsoft.com/office/drawing/2018/animation/model3d" xmlns:iact="http://schemas.microsoft.com/office/powerpoint/2014/inkAction" xmlns:thm15="http://schemas.microsoft.com/office/thememl/2012/main" xmlns:wps="http://schemas.microsoft.com/office/word/2010/wordprocessingShape" xmlns:wpc="http://schemas.microsoft.com/office/word/2010/wordprocessingCanvas" xmlns:wpg="http://schemas.microsoft.com/office/word/2010/wordprocessingGroup" xmlns:w16se="http://schemas.microsoft.com/office/word/2015/wordml/symex" xmlns:w16cid="http://schemas.microsoft.com/office/word/2016/wordml/cid" xmlns:wetp="http://schemas.microsoft.com/office/webextensions/taskpanes/2010/11" xmlns:we="http://schemas.microsoft.com/office/webextensions/webextension/2010/11" xmlns:comp="http://schemas.openxmlformats.org/drawingml/2006/compatibility" xmlns:lc="http://schemas.openxmlformats.org/drawingml/2006/lockedCanvas" xmlns:dgm14="http://schemas.microsoft.com/office/drawing/2010/diagram" xmlns:a15="http://schemas.microsoft.com/office/drawing/2012/main" xmlns:pic14="http://schemas.microsoft.com/office/drawing/2010/picture" xmlns:c16ac="http://schemas.microsoft.com/office/drawing/2014/chart/ac" xmlns:a16="http://schemas.microsoft.com/office/drawing/2014/main" xmlns:a1611="http://schemas.microsoft.com/office/drawing/2016/11/main" xmlns:dgm1612="http://schemas.microsoft.com/office/drawing/2016/12/diagram" xmlns:a16svg="http://schemas.microsoft.com/office/drawing/2016/SVG/main" xmlns:adec="http://schemas.microsoft.com/office/drawing/2017/decorative" xmlns:a18hc="http://schemas.microsoft.com/office/drawing/2018/hyperlinkcolor" xmlns:wp15="http://schemas.microsoft.com/office/word/2012/wordprocessingDrawing" xmlns:w16cex="http://schemas.microsoft.com/office/word/2018/wordml/cex" xmlns:w16sdtdh="http://schemas.microsoft.com/office/word/2020/wordml/sdtdatahash" xmlns:w16="http://schemas.microsoft.com/office/word/2018/wordml" mc:Ignorable="w14 w15 w16se w16cid w16 w16cex w16sdtdh wp14">
   <w:body>
     <!-- Modified by docx4j 11.4.9 (Apache licensed) using REFERENCE JAXB in Eclipse Adoptium Java 21.0.1 on Mac OS X -->
     <w:tbl>
@@ -17,6 +17,7 @@
         <w:tc>
           <w:tcPr>
             <w:tcW w:w="4508" w:type="dxa"/>
+            <w:shd w:val="clear" w:color="auto" w:fill="BFBFBF" w:themeFill="background1" w:themeFillShade="BF"/>
           </w:tcPr>
           <w:p>
             <w:pPr>
@@ -63,6 +64,7 @@
         <w:tc>
           <w:tcPr>
             <w:tcW w:w="4508" w:type="dxa"/>
+            <w:shd w:val="clear" w:color="auto" w:fill="BFBFBF" w:themeFill="background1" w:themeFillShade="BF"/>
           </w:tcPr>
           <w:p>
             <w:pPr>
@@ -140,8 +142,6 @@
     <w:p>
       <w:pPr>
         <w:rPr>
-          <w:b/>
-          <w:bCs/>
           <w:lang w:val="en-US"/>
         </w:rPr>
       </w:pPr>
@@ -165,8 +165,107 @@
           <w:lang w:val="en-US"/>
         </w:rPr>
       </w:pPr>
+      <w:r>
+        <w:rPr>
+          <w:lang w:val="en-US"/>
+        </w:rPr>
+        <w:br w:type="page"/>
+      </w:r>
+    </w:p>
+    <w:p>
+      <w:pPr>
+        <w:rPr>
+          <w:lang w:val="en-US"/>
+        </w:rPr>
+      </w:pPr>
+    </w:p>
+    <w:p>
+      <w:pPr>
+        <w:rPr>
+          <w:lang w:val="en-US"/>
+        </w:rPr>
+      </w:pPr>
+    </w:p>
+    <w:p>
+      <w:pPr>
+        <w:rPr>
+          <w:lang w:val="en-US"/>
+        </w:rPr>
+      </w:pPr>
+    </w:p>
+    <w:p>
+      <w:pPr>
+        <w:rPr>
+          <w:lang w:val="en-US"/>
+        </w:rPr>
+      </w:pPr>
+      <w:r>
+        <w:rPr>
+          <w:noProof/>
+          <w:lang w:val="en-US"/>
+        </w:rPr>
+        <w:drawing>
+          <wp:inline distT="0" distB="0" distL="0" distR="0">
+            <wp:extent cx="5486400" cy="3200400"/>
+            <wp:effectExtent l="0" t="0" r="12700" b="0"/>
+            <wp:docPr id="870288396" name="Diagram 1"/>
+            <wp:cNvGraphicFramePr/>
+            <a:graphic>
+              <a:graphicData uri="http://schemas.openxmlformats.org/drawingml/2006/diagram">
+                <dgm:relIds r:dm="rId6" r:lo="rId7" r:qs="rId8" r:cs="rId9"/>
+              </a:graphicData>
+            </a:graphic>
+          </wp:inline>
+        </w:drawing>
+      </w:r>
+    </w:p>
+    <w:p>
+      <w:pPr>
+        <w:rPr>
+          <w:b/>
+          <w:bCs/>
+          <w:lang w:val="en-US"/>
+        </w:rPr>
+      </w:pPr>
+      <w:r>
+        <w:rPr>
+          <w:b/>
+          <w:bCs/>
+          <w:lang w:val="en-US"/>
+        </w:rPr>
+        <w:t>Second page.</w:t>
+      </w:r>
+    </w:p>
+    <w:p>
+      <w:pPr>
+        <w:rPr>
+          <w:lang w:val="en-US"/>
+        </w:rPr>
+      </w:pPr>
+    </w:p>
+    <w:p>
+      <w:pPr>
+        <w:rPr>
+          <w:lang w:val="en-US"/>
+        </w:rPr>
+      </w:pPr>
+      <w:r>
+        <w:rPr>
+          <w:lang w:val="en-US"/>
+        </w:rPr>
+        <w:t xml:space="preserve">My Last message.</w:t>
+      </w:r>
+    </w:p>
+    <w:p>
+      <w:pPr>
+        <w:rPr>
+          <w:lang w:val="en-US"/>
+        </w:rPr>
+      </w:pPr>
     </w:p>
     <w:sectPr>
+      <w:headerReference w:type="default" r:id="rId11"/>
+      <w:footerReference w:type="default" r:id="rId12"/>
       <w:pgSz w:w="11906" w:h="16838"/>
       <w:pgMar w:top="1440" w:right="1440" w:bottom="1440" w:left="1440" w:header="708" w:footer="708" w:gutter="0"/>
       <w:cols w:space="708"/>
@@ -176,8 +275,289 @@
 </w:document>
 </file>
 
+<file path=word/endnotes.xml><?xml version="1.0" encoding="utf-8"?>
+<w:endnotes xmlns:r="http://schemas.openxmlformats.org/officeDocument/2006/relationships" xmlns:w="http://schemas.openxmlformats.org/wordprocessingml/2006/main" xmlns:w14="http://schemas.microsoft.com/office/word/2010/wordml" xmlns:w15="http://schemas.microsoft.com/office/word/2012/wordml" xmlns:mc="http://schemas.openxmlformats.org/markup-compatibility/2006" xmlns:a="http://schemas.openxmlformats.org/drawingml/2006/main" xmlns:a14="http://schemas.microsoft.com/office/drawing/2010/main" xmlns:m="http://schemas.openxmlformats.org/officeDocument/2006/math" xmlns:sl="http://schemas.openxmlformats.org/schemaLibrary/2006/main" xmlns:wp="http://schemas.openxmlformats.org/drawingml/2006/wordprocessingDrawing" xmlns:wp14="http://schemas.microsoft.com/office/word/2010/wordprocessingDrawing" xmlns:wne="http://schemas.microsoft.com/office/word/2006/wordml" xmlns:c="http://schemas.openxmlformats.org/drawingml/2006/chart" xmlns:cdr="http://schemas.openxmlformats.org/drawingml/2006/chartDrawing" xmlns:c14="http://schemas.microsoft.com/office/drawing/2007/8/2/chart" xmlns:dgm="http://schemas.openxmlformats.org/drawingml/2006/diagram" xmlns:pic="http://schemas.openxmlformats.org/drawingml/2006/picture" xmlns:xdr="http://schemas.openxmlformats.org/drawingml/2006/spreadsheetDrawing" xmlns:dsp="http://schemas.microsoft.com/office/drawing/2008/diagram" xmlns:xvml="urn:schemas-microsoft-com:office:excel" xmlns:o="urn:schemas-microsoft-com:office:office" xmlns:v="urn:schemas-microsoft-com:vml" xmlns:w10="urn:schemas-microsoft-com:office:word" xmlns:pvml="urn:schemas-microsoft-com:office:powerpoint" xmlns:cppr="http://schemas.microsoft.com/office/2006/coverPageProps" xmlns:odx="http://opendope.org/xpaths" xmlns:odc="http://opendope.org/conditions" xmlns:odq="http://opendope.org/questions" xmlns:oda="http://opendope.org/answers" xmlns:odi="http://opendope.org/components" xmlns:odgm="http://opendope.org/SmartArt/DataHierarchy" xmlns:b="http://schemas.openxmlformats.org/officeDocument/2006/bibliography" xmlns:msink="http://schemas.microsoft.com/ink/2010/main" xmlns:cdr14="http://schemas.microsoft.com/office/drawing/2010/chartDrawing" xmlns:c15="http://schemas.microsoft.com/office/drawing/2012/chart" xmlns:cs="http://schemas.microsoft.com/office/drawing/2012/chartStyle" xmlns:ns38="http://www.w3.org/1998/Math/MathML" xmlns:ns39="http://www.w3.org/2003/InkML" xmlns:a13cmd="http://schemas.microsoft.com/office/drawing/2013/main/command" xmlns:cx="http://schemas.microsoft.com/office/drawing/2014/chartex" xmlns:c16="http://schemas.microsoft.com/office/drawing/2014/chart" xmlns:dgm1611="http://schemas.microsoft.com/office/drawing/2016/11/diagram" xmlns:c173="http://schemas.microsoft.com/office/drawing/2017/03/chart" xmlns:am3d="http://schemas.microsoft.com/office/drawing/2017/model3d" xmlns:an18="http://schemas.microsoft.com/office/drawing/2018/animation" xmlns:anam3d="http://schemas.microsoft.com/office/drawing/2018/animation/model3d" xmlns:iact="http://schemas.microsoft.com/office/powerpoint/2014/inkAction" xmlns:thm15="http://schemas.microsoft.com/office/thememl/2012/main" xmlns:wps="http://schemas.microsoft.com/office/word/2010/wordprocessingShape" xmlns:wpc="http://schemas.microsoft.com/office/word/2010/wordprocessingCanvas" xmlns:wpg="http://schemas.microsoft.com/office/word/2010/wordprocessingGroup" xmlns:w16se="http://schemas.microsoft.com/office/word/2015/wordml/symex" xmlns:w16cid="http://schemas.microsoft.com/office/word/2016/wordml/cid" xmlns:wetp="http://schemas.microsoft.com/office/webextensions/taskpanes/2010/11" xmlns:we="http://schemas.microsoft.com/office/webextensions/webextension/2010/11" xmlns:comp="http://schemas.openxmlformats.org/drawingml/2006/compatibility" xmlns:lc="http://schemas.openxmlformats.org/drawingml/2006/lockedCanvas" xmlns:dgm14="http://schemas.microsoft.com/office/drawing/2010/diagram" xmlns:a15="http://schemas.microsoft.com/office/drawing/2012/main" xmlns:pic14="http://schemas.microsoft.com/office/drawing/2010/picture" xmlns:c16ac="http://schemas.microsoft.com/office/drawing/2014/chart/ac" xmlns:a16="http://schemas.microsoft.com/office/drawing/2014/main" xmlns:a1611="http://schemas.microsoft.com/office/drawing/2016/11/main" xmlns:dgm1612="http://schemas.microsoft.com/office/drawing/2016/12/diagram" xmlns:a16svg="http://schemas.microsoft.com/office/drawing/2016/SVG/main" xmlns:adec="http://schemas.microsoft.com/office/drawing/2017/decorative" xmlns:a18hc="http://schemas.microsoft.com/office/drawing/2018/hyperlinkcolor" xmlns:wp15="http://schemas.microsoft.com/office/word/2012/wordprocessingDrawing" xmlns:w16cex="http://schemas.microsoft.com/office/word/2018/wordml/cex" xmlns:w16sdtdh="http://schemas.microsoft.com/office/word/2020/wordml/sdtdatahash" xmlns:w16="http://schemas.microsoft.com/office/word/2018/wordml" mc:Ignorable="w14 w15 w16se w16cid w16 w16cex w16sdtdh wp14">
+  <w:endnote w:type="separator" w:id="-1">
+    <w:p>
+      <w:r>
+        <w:separator/>
+      </w:r>
+    </w:p>
+  </w:endnote>
+  <w:endnote w:type="continuationSeparator" w:id="0">
+    <w:p>
+      <w:r>
+        <w:continuationSeparator/>
+      </w:r>
+    </w:p>
+  </w:endnote>
+</w:endnotes>
+</file>
+
+<file path=word/footer1.xml><?xml version="1.0" encoding="utf-8"?>
+<w:ftr xmlns:r="http://schemas.openxmlformats.org/officeDocument/2006/relationships" xmlns:w="http://schemas.openxmlformats.org/wordprocessingml/2006/main" xmlns:w14="http://schemas.microsoft.com/office/word/2010/wordml" xmlns:w15="http://schemas.microsoft.com/office/word/2012/wordml" xmlns:mc="http://schemas.openxmlformats.org/markup-compatibility/2006" xmlns:a="http://schemas.openxmlformats.org/drawingml/2006/main" xmlns:a14="http://schemas.microsoft.com/office/drawing/2010/main" xmlns:m="http://schemas.openxmlformats.org/officeDocument/2006/math" xmlns:sl="http://schemas.openxmlformats.org/schemaLibrary/2006/main" xmlns:wp="http://schemas.openxmlformats.org/drawingml/2006/wordprocessingDrawing" xmlns:wp14="http://schemas.microsoft.com/office/word/2010/wordprocessingDrawing" xmlns:wne="http://schemas.microsoft.com/office/word/2006/wordml" xmlns:c="http://schemas.openxmlformats.org/drawingml/2006/chart" xmlns:cdr="http://schemas.openxmlformats.org/drawingml/2006/chartDrawing" xmlns:c14="http://schemas.microsoft.com/office/drawing/2007/8/2/chart" xmlns:dgm="http://schemas.openxmlformats.org/drawingml/2006/diagram" xmlns:pic="http://schemas.openxmlformats.org/drawingml/2006/picture" xmlns:xdr="http://schemas.openxmlformats.org/drawingml/2006/spreadsheetDrawing" xmlns:dsp="http://schemas.microsoft.com/office/drawing/2008/diagram" xmlns:xvml="urn:schemas-microsoft-com:office:excel" xmlns:o="urn:schemas-microsoft-com:office:office" xmlns:v="urn:schemas-microsoft-com:vml" xmlns:w10="urn:schemas-microsoft-com:office:word" xmlns:pvml="urn:schemas-microsoft-com:office:powerpoint" xmlns:cppr="http://schemas.microsoft.com/office/2006/coverPageProps" xmlns:odx="http://opendope.org/xpaths" xmlns:odc="http://opendope.org/conditions" xmlns:odq="http://opendope.org/questions" xmlns:oda="http://opendope.org/answers" xmlns:odi="http://opendope.org/components" xmlns:odgm="http://opendope.org/SmartArt/DataHierarchy" xmlns:b="http://schemas.openxmlformats.org/officeDocument/2006/bibliography" xmlns:msink="http://schemas.microsoft.com/ink/2010/main" xmlns:cdr14="http://schemas.microsoft.com/office/drawing/2010/chartDrawing" xmlns:c15="http://schemas.microsoft.com/office/drawing/2012/chart" xmlns:cs="http://schemas.microsoft.com/office/drawing/2012/chartStyle" xmlns:ns38="http://www.w3.org/1998/Math/MathML" xmlns:ns39="http://www.w3.org/2003/InkML" xmlns:a13cmd="http://schemas.microsoft.com/office/drawing/2013/main/command" xmlns:cx="http://schemas.microsoft.com/office/drawing/2014/chartex" xmlns:c16="http://schemas.microsoft.com/office/drawing/2014/chart" xmlns:dgm1611="http://schemas.microsoft.com/office/drawing/2016/11/diagram" xmlns:c173="http://schemas.microsoft.com/office/drawing/2017/03/chart" xmlns:am3d="http://schemas.microsoft.com/office/drawing/2017/model3d" xmlns:an18="http://schemas.microsoft.com/office/drawing/2018/animation" xmlns:anam3d="http://schemas.microsoft.com/office/drawing/2018/animation/model3d" xmlns:iact="http://schemas.microsoft.com/office/powerpoint/2014/inkAction" xmlns:thm15="http://schemas.microsoft.com/office/thememl/2012/main" xmlns:wps="http://schemas.microsoft.com/office/word/2010/wordprocessingShape" xmlns:wpc="http://schemas.microsoft.com/office/word/2010/wordprocessingCanvas" xmlns:wpg="http://schemas.microsoft.com/office/word/2010/wordprocessingGroup" xmlns:w16se="http://schemas.microsoft.com/office/word/2015/wordml/symex" xmlns:w16cid="http://schemas.microsoft.com/office/word/2016/wordml/cid" xmlns:wetp="http://schemas.microsoft.com/office/webextensions/taskpanes/2010/11" xmlns:we="http://schemas.microsoft.com/office/webextensions/webextension/2010/11" xmlns:comp="http://schemas.openxmlformats.org/drawingml/2006/compatibility" xmlns:lc="http://schemas.openxmlformats.org/drawingml/2006/lockedCanvas" xmlns:dgm14="http://schemas.microsoft.com/office/drawing/2010/diagram" xmlns:a15="http://schemas.microsoft.com/office/drawing/2012/main" xmlns:pic14="http://schemas.microsoft.com/office/drawing/2010/picture" xmlns:c16ac="http://schemas.microsoft.com/office/drawing/2014/chart/ac" xmlns:a16="http://schemas.microsoft.com/office/drawing/2014/main" xmlns:a1611="http://schemas.microsoft.com/office/drawing/2016/11/main" xmlns:dgm1612="http://schemas.microsoft.com/office/drawing/2016/12/diagram" xmlns:a16svg="http://schemas.microsoft.com/office/drawing/2016/SVG/main" xmlns:adec="http://schemas.microsoft.com/office/drawing/2017/decorative" xmlns:a18hc="http://schemas.microsoft.com/office/drawing/2018/hyperlinkcolor" xmlns:wp15="http://schemas.microsoft.com/office/word/2012/wordprocessingDrawing" xmlns:w16cex="http://schemas.microsoft.com/office/word/2018/wordml/cex" xmlns:w16sdtdh="http://schemas.microsoft.com/office/word/2020/wordml/sdtdatahash" xmlns:w16="http://schemas.microsoft.com/office/word/2018/wordml" mc:Ignorable="w14 w15 w16se w16cid w16 w16cex w16sdtdh wp14">
+  <w:p>
+    <w:pPr>
+      <w:pStyle w:val="Footer"/>
+      <w:jc w:val="center"/>
+      <w:rPr>
+        <w:caps/>
+        <w:noProof/>
+        <w:color w:val="4472C4" w:themeColor="accent1"/>
+      </w:rPr>
+    </w:pPr>
+    <w:r>
+      <w:rPr>
+        <w:caps/>
+        <w:color w:val="4472C4" w:themeColor="accent1"/>
+      </w:rPr>
+      <w:fldChar w:fldCharType="begin"/>
+    </w:r>
+    <w:r>
+      <w:rPr>
+        <w:caps/>
+        <w:color w:val="4472C4" w:themeColor="accent1"/>
+      </w:rPr>
+      <w:instrText xml:space="preserve"> PAGE   \* MERGEFORMAT </w:instrText>
+    </w:r>
+    <w:r>
+      <w:rPr>
+        <w:caps/>
+        <w:color w:val="4472C4" w:themeColor="accent1"/>
+      </w:rPr>
+      <w:fldChar w:fldCharType="separate"/>
+    </w:r>
+    <w:r>
+      <w:rPr>
+        <w:caps/>
+        <w:noProof/>
+        <w:color w:val="4472C4" w:themeColor="accent1"/>
+      </w:rPr>
+      <w:t>2</w:t>
+    </w:r>
+    <w:r>
+      <w:rPr>
+        <w:caps/>
+        <w:noProof/>
+        <w:color w:val="4472C4" w:themeColor="accent1"/>
+      </w:rPr>
+      <w:fldChar w:fldCharType="end"/>
+    </w:r>
+  </w:p>
+  <w:p>
+    <w:pPr>
+      <w:pStyle w:val="Footer"/>
+    </w:pPr>
+  </w:p>
+</w:ftr>
+</file>
+
+<file path=word/footnotes.xml><?xml version="1.0" encoding="utf-8"?>
+<w:footnotes xmlns:r="http://schemas.openxmlformats.org/officeDocument/2006/relationships" xmlns:w="http://schemas.openxmlformats.org/wordprocessingml/2006/main" xmlns:w14="http://schemas.microsoft.com/office/word/2010/wordml" xmlns:w15="http://schemas.microsoft.com/office/word/2012/wordml" xmlns:mc="http://schemas.openxmlformats.org/markup-compatibility/2006" xmlns:a="http://schemas.openxmlformats.org/drawingml/2006/main" xmlns:a14="http://schemas.microsoft.com/office/drawing/2010/main" xmlns:m="http://schemas.openxmlformats.org/officeDocument/2006/math" xmlns:sl="http://schemas.openxmlformats.org/schemaLibrary/2006/main" xmlns:wp="http://schemas.openxmlformats.org/drawingml/2006/wordprocessingDrawing" xmlns:wp14="http://schemas.microsoft.com/office/word/2010/wordprocessingDrawing" xmlns:wne="http://schemas.microsoft.com/office/word/2006/wordml" xmlns:c="http://schemas.openxmlformats.org/drawingml/2006/chart" xmlns:cdr="http://schemas.openxmlformats.org/drawingml/2006/chartDrawing" xmlns:c14="http://schemas.microsoft.com/office/drawing/2007/8/2/chart" xmlns:dgm="http://schemas.openxmlformats.org/drawingml/2006/diagram" xmlns:pic="http://schemas.openxmlformats.org/drawingml/2006/picture" xmlns:xdr="http://schemas.openxmlformats.org/drawingml/2006/spreadsheetDrawing" xmlns:dsp="http://schemas.microsoft.com/office/drawing/2008/diagram" xmlns:xvml="urn:schemas-microsoft-com:office:excel" xmlns:o="urn:schemas-microsoft-com:office:office" xmlns:v="urn:schemas-microsoft-com:vml" xmlns:w10="urn:schemas-microsoft-com:office:word" xmlns:pvml="urn:schemas-microsoft-com:office:powerpoint" xmlns:cppr="http://schemas.microsoft.com/office/2006/coverPageProps" xmlns:odx="http://opendope.org/xpaths" xmlns:odc="http://opendope.org/conditions" xmlns:odq="http://opendope.org/questions" xmlns:oda="http://opendope.org/answers" xmlns:odi="http://opendope.org/components" xmlns:odgm="http://opendope.org/SmartArt/DataHierarchy" xmlns:b="http://schemas.openxmlformats.org/officeDocument/2006/bibliography" xmlns:msink="http://schemas.microsoft.com/ink/2010/main" xmlns:cdr14="http://schemas.microsoft.com/office/drawing/2010/chartDrawing" xmlns:c15="http://schemas.microsoft.com/office/drawing/2012/chart" xmlns:cs="http://schemas.microsoft.com/office/drawing/2012/chartStyle" xmlns:ns38="http://www.w3.org/1998/Math/MathML" xmlns:ns39="http://www.w3.org/2003/InkML" xmlns:a13cmd="http://schemas.microsoft.com/office/drawing/2013/main/command" xmlns:cx="http://schemas.microsoft.com/office/drawing/2014/chartex" xmlns:c16="http://schemas.microsoft.com/office/drawing/2014/chart" xmlns:dgm1611="http://schemas.microsoft.com/office/drawing/2016/11/diagram" xmlns:c173="http://schemas.microsoft.com/office/drawing/2017/03/chart" xmlns:am3d="http://schemas.microsoft.com/office/drawing/2017/model3d" xmlns:an18="http://schemas.microsoft.com/office/drawing/2018/animation" xmlns:anam3d="http://schemas.microsoft.com/office/drawing/2018/animation/model3d" xmlns:iact="http://schemas.microsoft.com/office/powerpoint/2014/inkAction" xmlns:thm15="http://schemas.microsoft.com/office/thememl/2012/main" xmlns:wps="http://schemas.microsoft.com/office/word/2010/wordprocessingShape" xmlns:wpc="http://schemas.microsoft.com/office/word/2010/wordprocessingCanvas" xmlns:wpg="http://schemas.microsoft.com/office/word/2010/wordprocessingGroup" xmlns:w16se="http://schemas.microsoft.com/office/word/2015/wordml/symex" xmlns:w16cid="http://schemas.microsoft.com/office/word/2016/wordml/cid" xmlns:wetp="http://schemas.microsoft.com/office/webextensions/taskpanes/2010/11" xmlns:we="http://schemas.microsoft.com/office/webextensions/webextension/2010/11" xmlns:comp="http://schemas.openxmlformats.org/drawingml/2006/compatibility" xmlns:lc="http://schemas.openxmlformats.org/drawingml/2006/lockedCanvas" xmlns:dgm14="http://schemas.microsoft.com/office/drawing/2010/diagram" xmlns:a15="http://schemas.microsoft.com/office/drawing/2012/main" xmlns:pic14="http://schemas.microsoft.com/office/drawing/2010/picture" xmlns:c16ac="http://schemas.microsoft.com/office/drawing/2014/chart/ac" xmlns:a16="http://schemas.microsoft.com/office/drawing/2014/main" xmlns:a1611="http://schemas.microsoft.com/office/drawing/2016/11/main" xmlns:dgm1612="http://schemas.microsoft.com/office/drawing/2016/12/diagram" xmlns:a16svg="http://schemas.microsoft.com/office/drawing/2016/SVG/main" xmlns:adec="http://schemas.microsoft.com/office/drawing/2017/decorative" xmlns:a18hc="http://schemas.microsoft.com/office/drawing/2018/hyperlinkcolor" xmlns:wp15="http://schemas.microsoft.com/office/word/2012/wordprocessingDrawing" xmlns:w16cex="http://schemas.microsoft.com/office/word/2018/wordml/cex" xmlns:w16sdtdh="http://schemas.microsoft.com/office/word/2020/wordml/sdtdatahash" xmlns:w16="http://schemas.microsoft.com/office/word/2018/wordml" mc:Ignorable="w14 w15 w16se w16cid w16 w16cex w16sdtdh wp14">
+  <w:footnote w:type="separator" w:id="-1">
+    <w:p>
+      <w:r>
+        <w:separator/>
+      </w:r>
+    </w:p>
+  </w:footnote>
+  <w:footnote w:type="continuationSeparator" w:id="0">
+    <w:p>
+      <w:r>
+        <w:continuationSeparator/>
+      </w:r>
+    </w:p>
+  </w:footnote>
+</w:footnotes>
+</file>
+
+<file path=word/header1.xml><?xml version="1.0" encoding="utf-8"?>
+<w:hdr xmlns:r="http://schemas.openxmlformats.org/officeDocument/2006/relationships" xmlns:w="http://schemas.openxmlformats.org/wordprocessingml/2006/main" xmlns:w14="http://schemas.microsoft.com/office/word/2010/wordml" xmlns:w15="http://schemas.microsoft.com/office/word/2012/wordml" xmlns:mc="http://schemas.openxmlformats.org/markup-compatibility/2006" xmlns:a="http://schemas.openxmlformats.org/drawingml/2006/main" xmlns:a14="http://schemas.microsoft.com/office/drawing/2010/main" xmlns:m="http://schemas.openxmlformats.org/officeDocument/2006/math" xmlns:sl="http://schemas.openxmlformats.org/schemaLibrary/2006/main" xmlns:wp="http://schemas.openxmlformats.org/drawingml/2006/wordprocessingDrawing" xmlns:wp14="http://schemas.microsoft.com/office/word/2010/wordprocessingDrawing" xmlns:wne="http://schemas.microsoft.com/office/word/2006/wordml" xmlns:c="http://schemas.openxmlformats.org/drawingml/2006/chart" xmlns:cdr="http://schemas.openxmlformats.org/drawingml/2006/chartDrawing" xmlns:c14="http://schemas.microsoft.com/office/drawing/2007/8/2/chart" xmlns:dgm="http://schemas.openxmlformats.org/drawingml/2006/diagram" xmlns:pic="http://schemas.openxmlformats.org/drawingml/2006/picture" xmlns:xdr="http://schemas.openxmlformats.org/drawingml/2006/spreadsheetDrawing" xmlns:dsp="http://schemas.microsoft.com/office/drawing/2008/diagram" xmlns:xvml="urn:schemas-microsoft-com:office:excel" xmlns:o="urn:schemas-microsoft-com:office:office" xmlns:v="urn:schemas-microsoft-com:vml" xmlns:w10="urn:schemas-microsoft-com:office:word" xmlns:pvml="urn:schemas-microsoft-com:office:powerpoint" xmlns:cppr="http://schemas.microsoft.com/office/2006/coverPageProps" xmlns:odx="http://opendope.org/xpaths" xmlns:odc="http://opendope.org/conditions" xmlns:odq="http://opendope.org/questions" xmlns:oda="http://opendope.org/answers" xmlns:odi="http://opendope.org/components" xmlns:odgm="http://opendope.org/SmartArt/DataHierarchy" xmlns:b="http://schemas.openxmlformats.org/officeDocument/2006/bibliography" xmlns:msink="http://schemas.microsoft.com/ink/2010/main" xmlns:cdr14="http://schemas.microsoft.com/office/drawing/2010/chartDrawing" xmlns:c15="http://schemas.microsoft.com/office/drawing/2012/chart" xmlns:cs="http://schemas.microsoft.com/office/drawing/2012/chartStyle" xmlns:ns38="http://www.w3.org/1998/Math/MathML" xmlns:ns39="http://www.w3.org/2003/InkML" xmlns:a13cmd="http://schemas.microsoft.com/office/drawing/2013/main/command" xmlns:cx="http://schemas.microsoft.com/office/drawing/2014/chartex" xmlns:c16="http://schemas.microsoft.com/office/drawing/2014/chart" xmlns:dgm1611="http://schemas.microsoft.com/office/drawing/2016/11/diagram" xmlns:c173="http://schemas.microsoft.com/office/drawing/2017/03/chart" xmlns:am3d="http://schemas.microsoft.com/office/drawing/2017/model3d" xmlns:an18="http://schemas.microsoft.com/office/drawing/2018/animation" xmlns:anam3d="http://schemas.microsoft.com/office/drawing/2018/animation/model3d" xmlns:iact="http://schemas.microsoft.com/office/powerpoint/2014/inkAction" xmlns:thm15="http://schemas.microsoft.com/office/thememl/2012/main" xmlns:wps="http://schemas.microsoft.com/office/word/2010/wordprocessingShape" xmlns:wpc="http://schemas.microsoft.com/office/word/2010/wordprocessingCanvas" xmlns:wpg="http://schemas.microsoft.com/office/word/2010/wordprocessingGroup" xmlns:w16se="http://schemas.microsoft.com/office/word/2015/wordml/symex" xmlns:w16cid="http://schemas.microsoft.com/office/word/2016/wordml/cid" xmlns:wetp="http://schemas.microsoft.com/office/webextensions/taskpanes/2010/11" xmlns:we="http://schemas.microsoft.com/office/webextensions/webextension/2010/11" xmlns:comp="http://schemas.openxmlformats.org/drawingml/2006/compatibility" xmlns:lc="http://schemas.openxmlformats.org/drawingml/2006/lockedCanvas" xmlns:dgm14="http://schemas.microsoft.com/office/drawing/2010/diagram" xmlns:a15="http://schemas.microsoft.com/office/drawing/2012/main" xmlns:pic14="http://schemas.microsoft.com/office/drawing/2010/picture" xmlns:c16ac="http://schemas.microsoft.com/office/drawing/2014/chart/ac" xmlns:a16="http://schemas.microsoft.com/office/drawing/2014/main" xmlns:a1611="http://schemas.microsoft.com/office/drawing/2016/11/main" xmlns:dgm1612="http://schemas.microsoft.com/office/drawing/2016/12/diagram" xmlns:a16svg="http://schemas.microsoft.com/office/drawing/2016/SVG/main" xmlns:adec="http://schemas.microsoft.com/office/drawing/2017/decorative" xmlns:a18hc="http://schemas.microsoft.com/office/drawing/2018/hyperlinkcolor" xmlns:wp15="http://schemas.microsoft.com/office/word/2012/wordprocessingDrawing" xmlns:w16cex="http://schemas.microsoft.com/office/word/2018/wordml/cex" xmlns:w16sdtdh="http://schemas.microsoft.com/office/word/2020/wordml/sdtdatahash" xmlns:w16="http://schemas.microsoft.com/office/word/2018/wordml" mc:Ignorable="w14 w15 w16se w16cid w16 w16cex w16sdtdh wp14">
+  <w:p>
+    <w:pPr>
+      <w:pStyle w:val="Header"/>
+    </w:pPr>
+    <w:r>
+      <w:rPr>
+        <w:noProof/>
+        <w:lang w:eastAsia="zh-CN"/>
+      </w:rPr>
+      <mc:AlternateContent>
+        <mc:Choice Requires="wps">
+          <w:drawing>
+            <wp:anchor distT="0" distB="0" distL="118745" distR="118745" simplePos="false" relativeHeight="251659264" behindDoc="true" locked="false" layoutInCell="true" allowOverlap="false" wp14:anchorId="2E2A51A4" wp14:editId="0D0B897F">
+              <wp:simplePos x="0" y="0"/>
+              <wp:positionH relativeFrom="margin">
+                <wp:align>center</wp:align>
+              </wp:positionH>
+              <wp:positionV relativeFrom="page">
+                <wp:posOffset>480695</wp:posOffset>
+              </wp:positionV>
+              <wp:extent cx="5950039" cy="270457"/>
+              <wp:effectExtent l="0" t="0" r="0" b="1905"/>
+              <wp:wrapSquare wrapText="bothSides"/>
+              <wp:docPr id="197" name="Rectangle 6"/>
+              <wp:cNvGraphicFramePr/>
+              <a:graphic>
+                <a:graphicData uri="http://schemas.microsoft.com/office/word/2010/wordprocessingShape">
+                  <wps:wsp>
+                    <wps:cNvSpPr/>
+                    <wps:spPr>
+                      <a:xfrm>
+                        <a:off x="0" y="0"/>
+                        <a:ext cx="5950039" cy="270457"/>
+                      </a:xfrm>
+                      <a:prstGeom prst="rect">
+                        <a:avLst/>
+                      </a:prstGeom>
+                      <a:solidFill>
+                        <a:schemeClr val="accent1"/>
+                      </a:solidFill>
+                      <a:ln>
+                        <a:noFill/>
+                      </a:ln>
+                    </wps:spPr>
+                    <wps:style>
+                      <a:lnRef idx="2">
+                        <a:schemeClr val="accent1">
+                          <a:shade val="50000"/>
+                        </a:schemeClr>
+                      </a:lnRef>
+                      <a:fillRef idx="1">
+                        <a:schemeClr val="accent1"/>
+                      </a:fillRef>
+                      <a:effectRef idx="0">
+                        <a:schemeClr val="accent1"/>
+                      </a:effectRef>
+                      <a:fontRef idx="minor">
+                        <a:schemeClr val="lt1"/>
+                      </a:fontRef>
+                    </wps:style>
+                    <wps:txbx>
+                      <w:txbxContent>
+                        <w:p>
+                          <w:pPr>
+                            <w:pStyle w:val="Header"/>
+                            <w:jc w:val="center"/>
+                            <w:rPr>
+                              <w:caps/>
+                              <w:color w:val="FFFFFF" w:themeColor="background1"/>
+                              <w:lang w:val="en-US"/>
+                            </w:rPr>
+                          </w:pPr>
+                          <w:sdt>
+                            <w:sdtPr>
+                              <w:rPr>
+                                <w:caps/>
+                                <w:color w:val="FFFFFF" w:themeColor="background1"/>
+                              </w:rPr>
+                              <w:alias w:val="Title"/>
+                              <w:tag w:val=""/>
+                              <w:id w:val="1189017394"/>
+                              <w:showingPlcHdr/>
+                              <w:dataBinding w:prefixMappings="xmlns:ns0='http://purl.org/dc/elements/1.1/' xmlns:ns1='http://schemas.openxmlformats.org/package/2006/metadata/core-properties' " w:xpath="/ns1:coreProperties[1]/ns0:title[1]" w:storeItemID="{6C3C8BC8-F283-45AE-878A-BAB7291924A1}"/>
+                              <w:text/>
+                            </w:sdtPr>
+                            <w:sdtContent>
+                              <w:r>
+                                <w:rPr>
+                                  <w:caps/>
+                                  <w:color w:val="FFFFFF" w:themeColor="background1"/>
+                                </w:rPr>
+                                <w:t xml:space="preserve">     </w:t>
+                              </w:r>
+                            </w:sdtContent>
+                          </w:sdt>
+                          <w:r>
+                            <w:rPr>
+                              <w:caps/>
+                              <w:color w:val="FFFFFF" w:themeColor="background1"/>
+                              <w:lang w:val="en-US"/>
+                            </w:rPr>
+                            <w:t>HEADER</w:t>
+                          </w:r>
+                        </w:p>
+                      </w:txbxContent>
+                    </wps:txbx>
+                    <wps:bodyPr rot="0" spcFirstLastPara="false" vertOverflow="overflow" horzOverflow="overflow" vert="horz" wrap="square" lIns="91440" tIns="45720" rIns="91440" bIns="45720" numCol="1" spcCol="0" rtlCol="false" fromWordArt="false" anchor="ctr" anchorCtr="false" forceAA="false" compatLnSpc="true">
+                      <a:prstTxWarp prst="textNoShape">
+                        <a:avLst/>
+                      </a:prstTxWarp>
+                      <a:spAutoFit/>
+                    </wps:bodyPr>
+                  </wps:wsp>
+                </a:graphicData>
+              </a:graphic>
+              <wp14:sizeRelH relativeFrom="margin">
+                <wp14:pctWidth>100000</wp14:pctWidth>
+              </wp14:sizeRelH>
+              <wp14:sizeRelV relativeFrom="page">
+                <wp14:pctHeight>2700</wp14:pctHeight>
+              </wp14:sizeRelV>
+            </wp:anchor>
+          </w:drawing>
+        </mc:Choice>
+        <mc:Fallback>
+          <w:pict>
+            <v:rect style="position:absolute;margin-left:0;margin-top:0;width:468.5pt;height:21.3pt;z-index:-251657216;visibility:visible;mso-wrap-style:square;mso-width-percent:1000;mso-height-percent:27;mso-top-percent:45;mso-wrap-distance-left:9.35pt;mso-wrap-distance-top:0;mso-wrap-distance-right:9.35pt;mso-wrap-distance-bottom:0;mso-position-horizontal:center;mso-position-horizontal-relative:margin;mso-position-vertical-relative:page;mso-width-percent:1000;mso-height-percent:27;mso-top-percent:45;mso-width-relative:margin;mso-height-relative:page;v-text-anchor:middle" id="Rectangle 6" o:spid="_x0000_s1026" o:allowoverlap="f" stroked="f" strokeweight="1pt" fillcolor="#4472c4 [3204]">
+              <v:textbox style="mso-fit-shape-to-text:t">
+                <w:txbxContent>
+                  <w:p>
+                    <w:pPr>
+                      <w:pStyle w:val="Header"/>
+                      <w:jc w:val="center"/>
+                      <w:rPr>
+                        <w:caps/>
+                        <w:color w:val="FFFFFF" w:themeColor="background1"/>
+                        <w:lang w:val="en-US"/>
+                      </w:rPr>
+                    </w:pPr>
+                    <w:sdt>
+                      <w:sdtPr>
+                        <w:rPr>
+                          <w:caps/>
+                          <w:color w:val="FFFFFF" w:themeColor="background1"/>
+                        </w:rPr>
+                        <w:alias w:val="Title"/>
+                        <w:tag w:val=""/>
+                        <w:id w:val="1189017394"/>
+                        <w:showingPlcHdr/>
+                        <w:dataBinding w:prefixMappings="xmlns:ns0='http://purl.org/dc/elements/1.1/' xmlns:ns1='http://schemas.openxmlformats.org/package/2006/metadata/core-properties' " w:xpath="/ns1:coreProperties[1]/ns0:title[1]" w:storeItemID="{6C3C8BC8-F283-45AE-878A-BAB7291924A1}"/>
+                        <w:text/>
+                      </w:sdtPr>
+                      <w:sdtContent>
+                        <w:r>
+                          <w:rPr>
+                            <w:caps/>
+                            <w:color w:val="FFFFFF" w:themeColor="background1"/>
+                          </w:rPr>
+                          <w:t xml:space="preserve">     </w:t>
+                        </w:r>
+                      </w:sdtContent>
+                    </w:sdt>
+                    <w:r>
+                      <w:rPr>
+                        <w:caps/>
+                        <w:color w:val="FFFFFF" w:themeColor="background1"/>
+                        <w:lang w:val="en-US"/>
+                      </w:rPr>
+                      <w:t>HEADER</w:t>
+                    </w:r>
+                  </w:p>
+                </w:txbxContent>
+              </v:textbox>
+              <w10:wrap type="square" anchorx="margin" anchory="page"/>
+            </v:rect>
+          </w:pict>
+        </mc:Fallback>
+      </mc:AlternateContent>
+    </w:r>
+  </w:p>
+</w:hdr>
+</file>
+
 <file path=word/styles.xml><?xml version="1.0" encoding="utf-8"?>
-<w:styles xmlns:w="http://schemas.openxmlformats.org/wordprocessingml/2006/main" xmlns:m="http://schemas.openxmlformats.org/officeDocument/2006/math" xmlns:w14="http://schemas.microsoft.com/office/word/2010/wordml" xmlns:w15="http://schemas.microsoft.com/office/word/2012/wordml" xmlns:r="http://schemas.openxmlformats.org/officeDocument/2006/relationships" xmlns:wp="http://schemas.openxmlformats.org/drawingml/2006/wordprocessingDrawing" xmlns:a="http://schemas.openxmlformats.org/drawingml/2006/main" xmlns:wp14="http://schemas.microsoft.com/office/word/2010/wordprocessingDrawing" xmlns:mc="http://schemas.openxmlformats.org/markup-compatibility/2006" xmlns:a14="http://schemas.microsoft.com/office/drawing/2010/main" xmlns:sl="http://schemas.openxmlformats.org/schemaLibrary/2006/main" xmlns:wne="http://schemas.microsoft.com/office/word/2006/wordml" xmlns:c="http://schemas.openxmlformats.org/drawingml/2006/chart" xmlns:cdr="http://schemas.openxmlformats.org/drawingml/2006/chartDrawing" xmlns:c14="http://schemas.microsoft.com/office/drawing/2007/8/2/chart" xmlns:dgm="http://schemas.openxmlformats.org/drawingml/2006/diagram" xmlns:pic="http://schemas.openxmlformats.org/drawingml/2006/picture" xmlns:xdr="http://schemas.openxmlformats.org/drawingml/2006/spreadsheetDrawing" xmlns:dsp="http://schemas.microsoft.com/office/drawing/2008/diagram" xmlns:xvml="urn:schemas-microsoft-com:office:excel" xmlns:o="urn:schemas-microsoft-com:office:office" xmlns:v="urn:schemas-microsoft-com:vml" xmlns:w10="urn:schemas-microsoft-com:office:word" xmlns:pvml="urn:schemas-microsoft-com:office:powerpoint" xmlns:cppr="http://schemas.microsoft.com/office/2006/coverPageProps" xmlns:odx="http://opendope.org/xpaths" xmlns:odc="http://opendope.org/conditions" xmlns:odq="http://opendope.org/questions" xmlns:oda="http://opendope.org/answers" xmlns:odi="http://opendope.org/components" xmlns:odgm="http://opendope.org/SmartArt/DataHierarchy" xmlns:b="http://schemas.openxmlformats.org/officeDocument/2006/bibliography" xmlns:msink="http://schemas.microsoft.com/ink/2010/main" xmlns:cdr14="http://schemas.microsoft.com/office/drawing/2010/chartDrawing" xmlns:c15="http://schemas.microsoft.com/office/drawing/2012/chart" xmlns:cs="http://schemas.microsoft.com/office/drawing/2012/chartStyle" xmlns:ns38="http://www.w3.org/1998/Math/MathML" xmlns:ns39="http://www.w3.org/2003/InkML" xmlns:a13cmd="http://schemas.microsoft.com/office/drawing/2013/main/command" xmlns:cx="http://schemas.microsoft.com/office/drawing/2014/chartex" xmlns:c16="http://schemas.microsoft.com/office/drawing/2014/chart" xmlns:dgm1611="http://schemas.microsoft.com/office/drawing/2016/11/diagram" xmlns:c173="http://schemas.microsoft.com/office/drawing/2017/03/chart" xmlns:am3d="http://schemas.microsoft.com/office/drawing/2017/model3d" xmlns:an18="http://schemas.microsoft.com/office/drawing/2018/animation" xmlns:anam3d="http://schemas.microsoft.com/office/drawing/2018/animation/model3d" xmlns:iact="http://schemas.microsoft.com/office/powerpoint/2014/inkAction" xmlns:thm15="http://schemas.microsoft.com/office/thememl/2012/main" xmlns:wps="http://schemas.microsoft.com/office/word/2010/wordprocessingShape" xmlns:wpc="http://schemas.microsoft.com/office/word/2010/wordprocessingCanvas" xmlns:wpg="http://schemas.microsoft.com/office/word/2010/wordprocessingGroup" xmlns:w16se="http://schemas.microsoft.com/office/word/2015/wordml/symex" xmlns:w16cid="http://schemas.microsoft.com/office/word/2016/wordml/cid" xmlns:wetp="http://schemas.microsoft.com/office/webextensions/taskpanes/2010/11" xmlns:we="http://schemas.microsoft.com/office/webextensions/webextension/2010/11" xmlns:comp="http://schemas.openxmlformats.org/drawingml/2006/compatibility" xmlns:lc="http://schemas.openxmlformats.org/drawingml/2006/lockedCanvas" xmlns:dgm14="http://schemas.microsoft.com/office/drawing/2010/diagram" xmlns:a15="http://schemas.microsoft.com/office/drawing/2012/main" xmlns:pic14="http://schemas.microsoft.com/office/drawing/2010/picture" xmlns:c16ac="http://schemas.microsoft.com/office/drawing/2014/chart/ac" xmlns:a16="http://schemas.microsoft.com/office/drawing/2014/main" xmlns:a1611="http://schemas.microsoft.com/office/drawing/2016/11/main" xmlns:dgm1612="http://schemas.microsoft.com/office/drawing/2016/12/diagram" xmlns:a16svg="http://schemas.microsoft.com/office/drawing/2016/SVG/main" xmlns:adec="http://schemas.microsoft.com/office/drawing/2017/decorative" xmlns:a18hc="http://schemas.microsoft.com/office/drawing/2018/hyperlinkcolor" xmlns:wp15="http://schemas.microsoft.com/office/word/2012/wordprocessingDrawing" xmlns:w16cex="http://schemas.microsoft.com/office/word/2018/wordml/cex" xmlns:w16sdtdh="http://schemas.microsoft.com/office/word/2020/wordml/sdtdatahash" xmlns:w16="http://schemas.microsoft.com/office/word/2018/wordml" mc:Ignorable="w14 w15 w16se w16cid w16 w16cex w16sdtdh">
+<w:styles xmlns:r="http://schemas.openxmlformats.org/officeDocument/2006/relationships" xmlns:w="http://schemas.openxmlformats.org/wordprocessingml/2006/main" xmlns:w14="http://schemas.microsoft.com/office/word/2010/wordml" xmlns:w15="http://schemas.microsoft.com/office/word/2012/wordml" xmlns:mc="http://schemas.openxmlformats.org/markup-compatibility/2006" xmlns:a="http://schemas.openxmlformats.org/drawingml/2006/main" xmlns:a14="http://schemas.microsoft.com/office/drawing/2010/main" xmlns:m="http://schemas.openxmlformats.org/officeDocument/2006/math" xmlns:sl="http://schemas.openxmlformats.org/schemaLibrary/2006/main" xmlns:wp="http://schemas.openxmlformats.org/drawingml/2006/wordprocessingDrawing" xmlns:wp14="http://schemas.microsoft.com/office/word/2010/wordprocessingDrawing" xmlns:wne="http://schemas.microsoft.com/office/word/2006/wordml" xmlns:c="http://schemas.openxmlformats.org/drawingml/2006/chart" xmlns:cdr="http://schemas.openxmlformats.org/drawingml/2006/chartDrawing" xmlns:c14="http://schemas.microsoft.com/office/drawing/2007/8/2/chart" xmlns:dgm="http://schemas.openxmlformats.org/drawingml/2006/diagram" xmlns:pic="http://schemas.openxmlformats.org/drawingml/2006/picture" xmlns:xdr="http://schemas.openxmlformats.org/drawingml/2006/spreadsheetDrawing" xmlns:dsp="http://schemas.microsoft.com/office/drawing/2008/diagram" xmlns:xvml="urn:schemas-microsoft-com:office:excel" xmlns:o="urn:schemas-microsoft-com:office:office" xmlns:v="urn:schemas-microsoft-com:vml" xmlns:w10="urn:schemas-microsoft-com:office:word" xmlns:pvml="urn:schemas-microsoft-com:office:powerpoint" xmlns:cppr="http://schemas.microsoft.com/office/2006/coverPageProps" xmlns:odx="http://opendope.org/xpaths" xmlns:odc="http://opendope.org/conditions" xmlns:odq="http://opendope.org/questions" xmlns:oda="http://opendope.org/answers" xmlns:odi="http://opendope.org/components" xmlns:odgm="http://opendope.org/SmartArt/DataHierarchy" xmlns:b="http://schemas.openxmlformats.org/officeDocument/2006/bibliography" xmlns:msink="http://schemas.microsoft.com/ink/2010/main" xmlns:cdr14="http://schemas.microsoft.com/office/drawing/2010/chartDrawing" xmlns:c15="http://schemas.microsoft.com/office/drawing/2012/chart" xmlns:cs="http://schemas.microsoft.com/office/drawing/2012/chartStyle" xmlns:ns38="http://www.w3.org/1998/Math/MathML" xmlns:ns39="http://www.w3.org/2003/InkML" xmlns:a13cmd="http://schemas.microsoft.com/office/drawing/2013/main/command" xmlns:cx="http://schemas.microsoft.com/office/drawing/2014/chartex" xmlns:c16="http://schemas.microsoft.com/office/drawing/2014/chart" xmlns:dgm1611="http://schemas.microsoft.com/office/drawing/2016/11/diagram" xmlns:c173="http://schemas.microsoft.com/office/drawing/2017/03/chart" xmlns:am3d="http://schemas.microsoft.com/office/drawing/2017/model3d" xmlns:an18="http://schemas.microsoft.com/office/drawing/2018/animation" xmlns:anam3d="http://schemas.microsoft.com/office/drawing/2018/animation/model3d" xmlns:iact="http://schemas.microsoft.com/office/powerpoint/2014/inkAction" xmlns:thm15="http://schemas.microsoft.com/office/thememl/2012/main" xmlns:wps="http://schemas.microsoft.com/office/word/2010/wordprocessingShape" xmlns:wpc="http://schemas.microsoft.com/office/word/2010/wordprocessingCanvas" xmlns:wpg="http://schemas.microsoft.com/office/word/2010/wordprocessingGroup" xmlns:w16se="http://schemas.microsoft.com/office/word/2015/wordml/symex" xmlns:w16cid="http://schemas.microsoft.com/office/word/2016/wordml/cid" xmlns:wetp="http://schemas.microsoft.com/office/webextensions/taskpanes/2010/11" xmlns:we="http://schemas.microsoft.com/office/webextensions/webextension/2010/11" xmlns:comp="http://schemas.openxmlformats.org/drawingml/2006/compatibility" xmlns:lc="http://schemas.openxmlformats.org/drawingml/2006/lockedCanvas" xmlns:dgm14="http://schemas.microsoft.com/office/drawing/2010/diagram" xmlns:a15="http://schemas.microsoft.com/office/drawing/2012/main" xmlns:pic14="http://schemas.microsoft.com/office/drawing/2010/picture" xmlns:c16ac="http://schemas.microsoft.com/office/drawing/2014/chart/ac" xmlns:a16="http://schemas.microsoft.com/office/drawing/2014/main" xmlns:a1611="http://schemas.microsoft.com/office/drawing/2016/11/main" xmlns:dgm1612="http://schemas.microsoft.com/office/drawing/2016/12/diagram" xmlns:a16svg="http://schemas.microsoft.com/office/drawing/2016/SVG/main" xmlns:adec="http://schemas.microsoft.com/office/drawing/2017/decorative" xmlns:a18hc="http://schemas.microsoft.com/office/drawing/2018/hyperlinkcolor" xmlns:wp15="http://schemas.microsoft.com/office/word/2012/wordprocessingDrawing" xmlns:w16cex="http://schemas.microsoft.com/office/word/2018/wordml/cex" xmlns:w16sdtdh="http://schemas.microsoft.com/office/word/2020/wordml/sdtdatahash" xmlns:w16="http://schemas.microsoft.com/office/word/2018/wordml" mc:Ignorable="w14 w15 w16se w16cid w16 w16cex w16sdtdh">
   <w:docDefaults>
     <w:rPrDefault>
       <w:rPr>
@@ -647,11 +1027,2596 @@
       <w:szCs w:val="32"/>
     </w:rPr>
   </w:style>
+  <w:style w:type="paragraph" w:styleId="FootnoteText">
+    <w:name w:val="footnote text"/>
+    <w:basedOn w:val="Normal"/>
+    <w:link w:val="FootnoteTextChar"/>
+    <w:uiPriority w:val="99"/>
+    <w:semiHidden/>
+    <w:unhideWhenUsed/>
+    <w:rPr>
+      <w:sz w:val="20"/>
+      <w:szCs w:val="20"/>
+    </w:rPr>
+  </w:style>
+  <w:style w:type="character" w:styleId="FootnoteTextChar" w:customStyle="true">
+    <w:name w:val="Footnote Text Char"/>
+    <w:basedOn w:val="DefaultParagraphFont"/>
+    <w:link w:val="FootnoteText"/>
+    <w:uiPriority w:val="99"/>
+    <w:semiHidden/>
+    <w:rPr>
+      <w:sz w:val="20"/>
+      <w:szCs w:val="20"/>
+    </w:rPr>
+  </w:style>
+  <w:style w:type="character" w:styleId="FootnoteReference">
+    <w:name w:val="footnote reference"/>
+    <w:basedOn w:val="DefaultParagraphFont"/>
+    <w:uiPriority w:val="99"/>
+    <w:semiHidden/>
+    <w:unhideWhenUsed/>
+    <w:rPr>
+      <w:vertAlign w:val="superscript"/>
+    </w:rPr>
+  </w:style>
+  <w:style w:type="paragraph" w:styleId="Header">
+    <w:name w:val="header"/>
+    <w:basedOn w:val="Normal"/>
+    <w:link w:val="HeaderChar"/>
+    <w:uiPriority w:val="99"/>
+    <w:unhideWhenUsed/>
+    <w:pPr>
+      <w:tabs>
+        <w:tab w:val="center" w:pos="4513"/>
+        <w:tab w:val="right" w:pos="9026"/>
+      </w:tabs>
+    </w:pPr>
+  </w:style>
+  <w:style w:type="character" w:styleId="HeaderChar" w:customStyle="true">
+    <w:name w:val="Header Char"/>
+    <w:basedOn w:val="DefaultParagraphFont"/>
+    <w:link w:val="Header"/>
+    <w:uiPriority w:val="99"/>
+  </w:style>
+  <w:style w:type="paragraph" w:styleId="Footer">
+    <w:name w:val="footer"/>
+    <w:basedOn w:val="Normal"/>
+    <w:link w:val="FooterChar"/>
+    <w:uiPriority w:val="99"/>
+    <w:unhideWhenUsed/>
+    <w:pPr>
+      <w:tabs>
+        <w:tab w:val="center" w:pos="4513"/>
+        <w:tab w:val="right" w:pos="9026"/>
+      </w:tabs>
+    </w:pPr>
+  </w:style>
+  <w:style w:type="character" w:styleId="FooterChar" w:customStyle="true">
+    <w:name w:val="Footer Char"/>
+    <w:basedOn w:val="DefaultParagraphFont"/>
+    <w:link w:val="Footer"/>
+    <w:uiPriority w:val="99"/>
+  </w:style>
 </w:styles>
 </file>
 
+<file path=word/diagrams/colors1.xml><?xml version="1.0" encoding="utf-8"?>
+<dgm:colorsDef xmlns:r="http://schemas.openxmlformats.org/officeDocument/2006/relationships" xmlns:w="http://schemas.openxmlformats.org/wordprocessingml/2006/main" xmlns:w14="http://schemas.microsoft.com/office/word/2010/wordml" xmlns:w15="http://schemas.microsoft.com/office/word/2012/wordml" xmlns:mc="http://schemas.openxmlformats.org/markup-compatibility/2006" xmlns:a="http://schemas.openxmlformats.org/drawingml/2006/main" xmlns:a14="http://schemas.microsoft.com/office/drawing/2010/main" xmlns:m="http://schemas.openxmlformats.org/officeDocument/2006/math" xmlns:sl="http://schemas.openxmlformats.org/schemaLibrary/2006/main" xmlns:wp="http://schemas.openxmlformats.org/drawingml/2006/wordprocessingDrawing" xmlns:wp14="http://schemas.microsoft.com/office/word/2010/wordprocessingDrawing" xmlns:wne="http://schemas.microsoft.com/office/word/2006/wordml" xmlns:c="http://schemas.openxmlformats.org/drawingml/2006/chart" xmlns:cdr="http://schemas.openxmlformats.org/drawingml/2006/chartDrawing" xmlns:c14="http://schemas.microsoft.com/office/drawing/2007/8/2/chart" xmlns:dgm="http://schemas.openxmlformats.org/drawingml/2006/diagram" xmlns:pic="http://schemas.openxmlformats.org/drawingml/2006/picture" xmlns:xdr="http://schemas.openxmlformats.org/drawingml/2006/spreadsheetDrawing" xmlns:dsp="http://schemas.microsoft.com/office/drawing/2008/diagram" xmlns:xvml="urn:schemas-microsoft-com:office:excel" xmlns:o="urn:schemas-microsoft-com:office:office" xmlns:v="urn:schemas-microsoft-com:vml" xmlns:w10="urn:schemas-microsoft-com:office:word" xmlns:pvml="urn:schemas-microsoft-com:office:powerpoint" xmlns:cppr="http://schemas.microsoft.com/office/2006/coverPageProps" xmlns:odx="http://opendope.org/xpaths" xmlns:odc="http://opendope.org/conditions" xmlns:odq="http://opendope.org/questions" xmlns:oda="http://opendope.org/answers" xmlns:odi="http://opendope.org/components" xmlns:odgm="http://opendope.org/SmartArt/DataHierarchy" xmlns:b="http://schemas.openxmlformats.org/officeDocument/2006/bibliography" xmlns:msink="http://schemas.microsoft.com/ink/2010/main" xmlns:cdr14="http://schemas.microsoft.com/office/drawing/2010/chartDrawing" xmlns:c15="http://schemas.microsoft.com/office/drawing/2012/chart" xmlns:cs="http://schemas.microsoft.com/office/drawing/2012/chartStyle" xmlns:ns38="http://www.w3.org/1998/Math/MathML" xmlns:ns39="http://www.w3.org/2003/InkML" xmlns:a13cmd="http://schemas.microsoft.com/office/drawing/2013/main/command" xmlns:cx="http://schemas.microsoft.com/office/drawing/2014/chartex" xmlns:c16="http://schemas.microsoft.com/office/drawing/2014/chart" xmlns:dgm1611="http://schemas.microsoft.com/office/drawing/2016/11/diagram" xmlns:c173="http://schemas.microsoft.com/office/drawing/2017/03/chart" xmlns:am3d="http://schemas.microsoft.com/office/drawing/2017/model3d" xmlns:an18="http://schemas.microsoft.com/office/drawing/2018/animation" xmlns:anam3d="http://schemas.microsoft.com/office/drawing/2018/animation/model3d" xmlns:iact="http://schemas.microsoft.com/office/powerpoint/2014/inkAction" xmlns:thm15="http://schemas.microsoft.com/office/thememl/2012/main" xmlns:wps="http://schemas.microsoft.com/office/word/2010/wordprocessingShape" xmlns:wpc="http://schemas.microsoft.com/office/word/2010/wordprocessingCanvas" xmlns:wpg="http://schemas.microsoft.com/office/word/2010/wordprocessingGroup" xmlns:w16se="http://schemas.microsoft.com/office/word/2015/wordml/symex" xmlns:w16cid="http://schemas.microsoft.com/office/word/2016/wordml/cid" xmlns:wetp="http://schemas.microsoft.com/office/webextensions/taskpanes/2010/11" xmlns:we="http://schemas.microsoft.com/office/webextensions/webextension/2010/11" xmlns:comp="http://schemas.openxmlformats.org/drawingml/2006/compatibility" xmlns:lc="http://schemas.openxmlformats.org/drawingml/2006/lockedCanvas" xmlns:dgm14="http://schemas.microsoft.com/office/drawing/2010/diagram" xmlns:a15="http://schemas.microsoft.com/office/drawing/2012/main" xmlns:pic14="http://schemas.microsoft.com/office/drawing/2010/picture" xmlns:c16ac="http://schemas.microsoft.com/office/drawing/2014/chart/ac" xmlns:a16="http://schemas.microsoft.com/office/drawing/2014/main" xmlns:a1611="http://schemas.microsoft.com/office/drawing/2016/11/main" xmlns:dgm1612="http://schemas.microsoft.com/office/drawing/2016/12/diagram" xmlns:a16svg="http://schemas.microsoft.com/office/drawing/2016/SVG/main" xmlns:adec="http://schemas.microsoft.com/office/drawing/2017/decorative" xmlns:a18hc="http://schemas.microsoft.com/office/drawing/2018/hyperlinkcolor" xmlns:wp15="http://schemas.microsoft.com/office/word/2012/wordprocessingDrawing" uniqueId="urn:microsoft.com/office/officeart/2005/8/colors/accent1_2">
+  <dgm:title val=""/>
+  <dgm:desc val=""/>
+  <dgm:catLst>
+    <dgm:cat type="accent1" pri="11200"/>
+  </dgm:catLst>
+  <dgm:styleLbl name="node0">
+    <dgm:fillClrLst meth="repeat">
+      <a:schemeClr val="accent1"/>
+    </dgm:fillClrLst>
+    <dgm:linClrLst meth="repeat">
+      <a:schemeClr val="lt1"/>
+    </dgm:linClrLst>
+    <dgm:effectClrLst/>
+    <dgm:txLinClrLst/>
+    <dgm:txFillClrLst/>
+    <dgm:txEffectClrLst/>
+  </dgm:styleLbl>
+  <dgm:styleLbl name="alignNode1">
+    <dgm:fillClrLst meth="repeat">
+      <a:schemeClr val="accent1"/>
+    </dgm:fillClrLst>
+    <dgm:linClrLst meth="repeat">
+      <a:schemeClr val="accent1"/>
+    </dgm:linClrLst>
+    <dgm:effectClrLst/>
+    <dgm:txLinClrLst/>
+    <dgm:txFillClrLst/>
+    <dgm:txEffectClrLst/>
+  </dgm:styleLbl>
+  <dgm:styleLbl name="node1">
+    <dgm:fillClrLst meth="repeat">
+      <a:schemeClr val="accent1"/>
+    </dgm:fillClrLst>
+    <dgm:linClrLst meth="repeat">
+      <a:schemeClr val="lt1"/>
+    </dgm:linClrLst>
+    <dgm:effectClrLst/>
+    <dgm:txLinClrLst/>
+    <dgm:txFillClrLst/>
+    <dgm:txEffectClrLst/>
+  </dgm:styleLbl>
+  <dgm:styleLbl name="lnNode1">
+    <dgm:fillClrLst meth="repeat">
+      <a:schemeClr val="accent1"/>
+    </dgm:fillClrLst>
+    <dgm:linClrLst meth="repeat">
+      <a:schemeClr val="lt1"/>
+    </dgm:linClrLst>
+    <dgm:effectClrLst/>
+    <dgm:txLinClrLst/>
+    <dgm:txFillClrLst/>
+    <dgm:txEffectClrLst/>
+  </dgm:styleLbl>
+  <dgm:styleLbl name="vennNode1">
+    <dgm:fillClrLst meth="repeat">
+      <a:schemeClr val="accent1">
+        <a:alpha val="50000"/>
+      </a:schemeClr>
+    </dgm:fillClrLst>
+    <dgm:linClrLst meth="repeat">
+      <a:schemeClr val="lt1"/>
+    </dgm:linClrLst>
+    <dgm:effectClrLst/>
+    <dgm:txLinClrLst/>
+    <dgm:txFillClrLst/>
+    <dgm:txEffectClrLst/>
+  </dgm:styleLbl>
+  <dgm:styleLbl name="node2">
+    <dgm:fillClrLst meth="repeat">
+      <a:schemeClr val="accent1"/>
+    </dgm:fillClrLst>
+    <dgm:linClrLst meth="repeat">
+      <a:schemeClr val="lt1"/>
+    </dgm:linClrLst>
+    <dgm:effectClrLst/>
+    <dgm:txLinClrLst/>
+    <dgm:txFillClrLst/>
+    <dgm:txEffectClrLst/>
+  </dgm:styleLbl>
+  <dgm:styleLbl name="node3">
+    <dgm:fillClrLst meth="repeat">
+      <a:schemeClr val="accent1"/>
+    </dgm:fillClrLst>
+    <dgm:linClrLst meth="repeat">
+      <a:schemeClr val="lt1"/>
+    </dgm:linClrLst>
+    <dgm:effectClrLst/>
+    <dgm:txLinClrLst/>
+    <dgm:txFillClrLst/>
+    <dgm:txEffectClrLst/>
+  </dgm:styleLbl>
+  <dgm:styleLbl name="node4">
+    <dgm:fillClrLst meth="repeat">
+      <a:schemeClr val="accent1"/>
+    </dgm:fillClrLst>
+    <dgm:linClrLst meth="repeat">
+      <a:schemeClr val="lt1"/>
+    </dgm:linClrLst>
+    <dgm:effectClrLst/>
+    <dgm:txLinClrLst/>
+    <dgm:txFillClrLst/>
+    <dgm:txEffectClrLst/>
+  </dgm:styleLbl>
+  <dgm:styleLbl name="fgImgPlace1">
+    <dgm:fillClrLst meth="repeat">
+      <a:schemeClr val="accent1">
+        <a:tint val="50000"/>
+      </a:schemeClr>
+    </dgm:fillClrLst>
+    <dgm:linClrLst meth="repeat">
+      <a:schemeClr val="lt1"/>
+    </dgm:linClrLst>
+    <dgm:effectClrLst/>
+    <dgm:txLinClrLst/>
+    <dgm:txFillClrLst meth="repeat">
+      <a:schemeClr val="lt1"/>
+    </dgm:txFillClrLst>
+    <dgm:txEffectClrLst/>
+  </dgm:styleLbl>
+  <dgm:styleLbl name="alignImgPlace1">
+    <dgm:fillClrLst meth="repeat">
+      <a:schemeClr val="accent1">
+        <a:tint val="50000"/>
+      </a:schemeClr>
+    </dgm:fillClrLst>
+    <dgm:linClrLst meth="repeat">
+      <a:schemeClr val="lt1"/>
+    </dgm:linClrLst>
+    <dgm:effectClrLst/>
+    <dgm:txLinClrLst/>
+    <dgm:txFillClrLst meth="repeat">
+      <a:schemeClr val="lt1"/>
+    </dgm:txFillClrLst>
+    <dgm:txEffectClrLst/>
+  </dgm:styleLbl>
+  <dgm:styleLbl name="bgImgPlace1">
+    <dgm:fillClrLst meth="repeat">
+      <a:schemeClr val="accent1">
+        <a:tint val="50000"/>
+      </a:schemeClr>
+    </dgm:fillClrLst>
+    <dgm:linClrLst meth="repeat">
+      <a:schemeClr val="lt1"/>
+    </dgm:linClrLst>
+    <dgm:effectClrLst/>
+    <dgm:txLinClrLst/>
+    <dgm:txFillClrLst meth="repeat">
+      <a:schemeClr val="lt1"/>
+    </dgm:txFillClrLst>
+    <dgm:txEffectClrLst/>
+  </dgm:styleLbl>
+  <dgm:styleLbl name="sibTrans2D1">
+    <dgm:fillClrLst meth="repeat">
+      <a:schemeClr val="accent1">
+        <a:tint val="60000"/>
+      </a:schemeClr>
+    </dgm:fillClrLst>
+    <dgm:linClrLst meth="repeat">
+      <a:schemeClr val="accent1">
+        <a:tint val="60000"/>
+      </a:schemeClr>
+    </dgm:linClrLst>
+    <dgm:effectClrLst/>
+    <dgm:txLinClrLst/>
+    <dgm:txFillClrLst/>
+    <dgm:txEffectClrLst/>
+  </dgm:styleLbl>
+  <dgm:styleLbl name="fgSibTrans2D1">
+    <dgm:fillClrLst meth="repeat">
+      <a:schemeClr val="accent1">
+        <a:tint val="60000"/>
+      </a:schemeClr>
+    </dgm:fillClrLst>
+    <dgm:linClrLst meth="repeat">
+      <a:schemeClr val="accent1">
+        <a:tint val="60000"/>
+      </a:schemeClr>
+    </dgm:linClrLst>
+    <dgm:effectClrLst/>
+    <dgm:txLinClrLst/>
+    <dgm:txFillClrLst/>
+    <dgm:txEffectClrLst/>
+  </dgm:styleLbl>
+  <dgm:styleLbl name="bgSibTrans2D1">
+    <dgm:fillClrLst meth="repeat">
+      <a:schemeClr val="accent1">
+        <a:tint val="60000"/>
+      </a:schemeClr>
+    </dgm:fillClrLst>
+    <dgm:linClrLst meth="repeat">
+      <a:schemeClr val="accent1">
+        <a:tint val="60000"/>
+      </a:schemeClr>
+    </dgm:linClrLst>
+    <dgm:effectClrLst/>
+    <dgm:txLinClrLst/>
+    <dgm:txFillClrLst/>
+    <dgm:txEffectClrLst/>
+  </dgm:styleLbl>
+  <dgm:styleLbl name="sibTrans1D1">
+    <dgm:fillClrLst meth="repeat">
+      <a:schemeClr val="accent1"/>
+    </dgm:fillClrLst>
+    <dgm:linClrLst meth="repeat">
+      <a:schemeClr val="accent1"/>
+    </dgm:linClrLst>
+    <dgm:effectClrLst/>
+    <dgm:txLinClrLst/>
+    <dgm:txFillClrLst meth="repeat">
+      <a:schemeClr val="tx1"/>
+    </dgm:txFillClrLst>
+    <dgm:txEffectClrLst/>
+  </dgm:styleLbl>
+  <dgm:styleLbl name="callout">
+    <dgm:fillClrLst meth="repeat">
+      <a:schemeClr val="accent1"/>
+    </dgm:fillClrLst>
+    <dgm:linClrLst meth="repeat">
+      <a:schemeClr val="accent1">
+        <a:tint val="50000"/>
+      </a:schemeClr>
+    </dgm:linClrLst>
+    <dgm:effectClrLst/>
+    <dgm:txLinClrLst/>
+    <dgm:txFillClrLst meth="repeat">
+      <a:schemeClr val="tx1"/>
+    </dgm:txFillClrLst>
+    <dgm:txEffectClrLst/>
+  </dgm:styleLbl>
+  <dgm:styleLbl name="asst0">
+    <dgm:fillClrLst meth="repeat">
+      <a:schemeClr val="accent1"/>
+    </dgm:fillClrLst>
+    <dgm:linClrLst meth="repeat">
+      <a:schemeClr val="lt1"/>
+    </dgm:linClrLst>
+    <dgm:effectClrLst/>
+    <dgm:txLinClrLst/>
+    <dgm:txFillClrLst/>
+    <dgm:txEffectClrLst/>
+  </dgm:styleLbl>
+  <dgm:styleLbl name="asst1">
+    <dgm:fillClrLst meth="repeat">
+      <a:schemeClr val="accent1"/>
+    </dgm:fillClrLst>
+    <dgm:linClrLst meth="repeat">
+      <a:schemeClr val="lt1"/>
+    </dgm:linClrLst>
+    <dgm:effectClrLst/>
+    <dgm:txLinClrLst/>
+    <dgm:txFillClrLst/>
+    <dgm:txEffectClrLst/>
+  </dgm:styleLbl>
+  <dgm:styleLbl name="asst2">
+    <dgm:fillClrLst meth="repeat">
+      <a:schemeClr val="accent1"/>
+    </dgm:fillClrLst>
+    <dgm:linClrLst meth="repeat">
+      <a:schemeClr val="lt1"/>
+    </dgm:linClrLst>
+    <dgm:effectClrLst/>
+    <dgm:txLinClrLst/>
+    <dgm:txFillClrLst/>
+    <dgm:txEffectClrLst/>
+  </dgm:styleLbl>
+  <dgm:styleLbl name="asst3">
+    <dgm:fillClrLst meth="repeat">
+      <a:schemeClr val="accent1"/>
+    </dgm:fillClrLst>
+    <dgm:linClrLst meth="repeat">
+      <a:schemeClr val="lt1"/>
+    </dgm:linClrLst>
+    <dgm:effectClrLst/>
+    <dgm:txLinClrLst/>
+    <dgm:txFillClrLst/>
+    <dgm:txEffectClrLst/>
+  </dgm:styleLbl>
+  <dgm:styleLbl name="asst4">
+    <dgm:fillClrLst meth="repeat">
+      <a:schemeClr val="accent1"/>
+    </dgm:fillClrLst>
+    <dgm:linClrLst meth="repeat">
+      <a:schemeClr val="lt1"/>
+    </dgm:linClrLst>
+    <dgm:effectClrLst/>
+    <dgm:txLinClrLst/>
+    <dgm:txFillClrLst/>
+    <dgm:txEffectClrLst/>
+  </dgm:styleLbl>
+  <dgm:styleLbl name="parChTrans2D1">
+    <dgm:fillClrLst meth="repeat">
+      <a:schemeClr val="accent1">
+        <a:tint val="60000"/>
+      </a:schemeClr>
+    </dgm:fillClrLst>
+    <dgm:linClrLst meth="repeat">
+      <a:schemeClr val="accent1">
+        <a:tint val="60000"/>
+      </a:schemeClr>
+    </dgm:linClrLst>
+    <dgm:effectClrLst/>
+    <dgm:txLinClrLst/>
+    <dgm:txFillClrLst meth="repeat">
+      <a:schemeClr val="lt1"/>
+    </dgm:txFillClrLst>
+    <dgm:txEffectClrLst/>
+  </dgm:styleLbl>
+  <dgm:styleLbl name="parChTrans2D2">
+    <dgm:fillClrLst meth="repeat">
+      <a:schemeClr val="accent1"/>
+    </dgm:fillClrLst>
+    <dgm:linClrLst meth="repeat">
+      <a:schemeClr val="accent1"/>
+    </dgm:linClrLst>
+    <dgm:effectClrLst/>
+    <dgm:txLinClrLst/>
+    <dgm:txFillClrLst meth="repeat">
+      <a:schemeClr val="lt1"/>
+    </dgm:txFillClrLst>
+    <dgm:txEffectClrLst/>
+  </dgm:styleLbl>
+  <dgm:styleLbl name="parChTrans2D3">
+    <dgm:fillClrLst meth="repeat">
+      <a:schemeClr val="accent1"/>
+    </dgm:fillClrLst>
+    <dgm:linClrLst meth="repeat">
+      <a:schemeClr val="accent1"/>
+    </dgm:linClrLst>
+    <dgm:effectClrLst/>
+    <dgm:txLinClrLst/>
+    <dgm:txFillClrLst meth="repeat">
+      <a:schemeClr val="lt1"/>
+    </dgm:txFillClrLst>
+    <dgm:txEffectClrLst/>
+  </dgm:styleLbl>
+  <dgm:styleLbl name="parChTrans2D4">
+    <dgm:fillClrLst meth="repeat">
+      <a:schemeClr val="accent1"/>
+    </dgm:fillClrLst>
+    <dgm:linClrLst meth="repeat">
+      <a:schemeClr val="accent1"/>
+    </dgm:linClrLst>
+    <dgm:effectClrLst/>
+    <dgm:txLinClrLst/>
+    <dgm:txFillClrLst meth="repeat">
+      <a:schemeClr val="lt1"/>
+    </dgm:txFillClrLst>
+    <dgm:txEffectClrLst/>
+  </dgm:styleLbl>
+  <dgm:styleLbl name="parChTrans1D1">
+    <dgm:fillClrLst meth="repeat">
+      <a:schemeClr val="accent1"/>
+    </dgm:fillClrLst>
+    <dgm:linClrLst meth="repeat">
+      <a:schemeClr val="accent1">
+        <a:shade val="60000"/>
+      </a:schemeClr>
+    </dgm:linClrLst>
+    <dgm:effectClrLst/>
+    <dgm:txLinClrLst/>
+    <dgm:txFillClrLst meth="repeat">
+      <a:schemeClr val="tx1"/>
+    </dgm:txFillClrLst>
+    <dgm:txEffectClrLst/>
+  </dgm:styleLbl>
+  <dgm:styleLbl name="parChTrans1D2">
+    <dgm:fillClrLst meth="repeat">
+      <a:schemeClr val="accent1"/>
+    </dgm:fillClrLst>
+    <dgm:linClrLst meth="repeat">
+      <a:schemeClr val="accent1">
+        <a:shade val="60000"/>
+      </a:schemeClr>
+    </dgm:linClrLst>
+    <dgm:effectClrLst/>
+    <dgm:txLinClrLst/>
+    <dgm:txFillClrLst meth="repeat">
+      <a:schemeClr val="tx1"/>
+    </dgm:txFillClrLst>
+    <dgm:txEffectClrLst/>
+  </dgm:styleLbl>
+  <dgm:styleLbl name="parChTrans1D3">
+    <dgm:fillClrLst meth="repeat">
+      <a:schemeClr val="accent1"/>
+    </dgm:fillClrLst>
+    <dgm:linClrLst meth="repeat">
+      <a:schemeClr val="accent1">
+        <a:shade val="80000"/>
+      </a:schemeClr>
+    </dgm:linClrLst>
+    <dgm:effectClrLst/>
+    <dgm:txLinClrLst/>
+    <dgm:txFillClrLst meth="repeat">
+      <a:schemeClr val="tx1"/>
+    </dgm:txFillClrLst>
+    <dgm:txEffectClrLst/>
+  </dgm:styleLbl>
+  <dgm:styleLbl name="parChTrans1D4">
+    <dgm:fillClrLst meth="repeat">
+      <a:schemeClr val="accent1"/>
+    </dgm:fillClrLst>
+    <dgm:linClrLst meth="repeat">
+      <a:schemeClr val="accent1">
+        <a:shade val="80000"/>
+      </a:schemeClr>
+    </dgm:linClrLst>
+    <dgm:effectClrLst/>
+    <dgm:txLinClrLst/>
+    <dgm:txFillClrLst meth="repeat">
+      <a:schemeClr val="tx1"/>
+    </dgm:txFillClrLst>
+    <dgm:txEffectClrLst/>
+  </dgm:styleLbl>
+  <dgm:styleLbl name="fgAcc1">
+    <dgm:fillClrLst meth="repeat">
+      <a:schemeClr val="lt1">
+        <a:alpha val="90000"/>
+      </a:schemeClr>
+    </dgm:fillClrLst>
+    <dgm:linClrLst meth="repeat">
+      <a:schemeClr val="accent1"/>
+    </dgm:linClrLst>
+    <dgm:effectClrLst/>
+    <dgm:txLinClrLst/>
+    <dgm:txFillClrLst meth="repeat">
+      <a:schemeClr val="dk1"/>
+    </dgm:txFillClrLst>
+    <dgm:txEffectClrLst/>
+  </dgm:styleLbl>
+  <dgm:styleLbl name="conFgAcc1">
+    <dgm:fillClrLst meth="repeat">
+      <a:schemeClr val="lt1">
+        <a:alpha val="90000"/>
+      </a:schemeClr>
+    </dgm:fillClrLst>
+    <dgm:linClrLst meth="repeat">
+      <a:schemeClr val="accent1"/>
+    </dgm:linClrLst>
+    <dgm:effectClrLst/>
+    <dgm:txLinClrLst/>
+    <dgm:txFillClrLst meth="repeat">
+      <a:schemeClr val="dk1"/>
+    </dgm:txFillClrLst>
+    <dgm:txEffectClrLst/>
+  </dgm:styleLbl>
+  <dgm:styleLbl name="alignAcc1">
+    <dgm:fillClrLst meth="repeat">
+      <a:schemeClr val="lt1">
+        <a:alpha val="90000"/>
+      </a:schemeClr>
+    </dgm:fillClrLst>
+    <dgm:linClrLst meth="repeat">
+      <a:schemeClr val="accent1"/>
+    </dgm:linClrLst>
+    <dgm:effectClrLst/>
+    <dgm:txLinClrLst/>
+    <dgm:txFillClrLst meth="repeat">
+      <a:schemeClr val="dk1"/>
+    </dgm:txFillClrLst>
+    <dgm:txEffectClrLst/>
+  </dgm:styleLbl>
+  <dgm:styleLbl name="trAlignAcc1">
+    <dgm:fillClrLst meth="repeat">
+      <a:schemeClr val="lt1">
+        <a:alpha val="40000"/>
+      </a:schemeClr>
+    </dgm:fillClrLst>
+    <dgm:linClrLst meth="repeat">
+      <a:schemeClr val="accent1"/>
+    </dgm:linClrLst>
+    <dgm:effectClrLst/>
+    <dgm:txLinClrLst/>
+    <dgm:txFillClrLst meth="repeat">
+      <a:schemeClr val="dk1"/>
+    </dgm:txFillClrLst>
+    <dgm:txEffectClrLst/>
+  </dgm:styleLbl>
+  <dgm:styleLbl name="bgAcc1">
+    <dgm:fillClrLst meth="repeat">
+      <a:schemeClr val="lt1">
+        <a:alpha val="90000"/>
+      </a:schemeClr>
+    </dgm:fillClrLst>
+    <dgm:linClrLst meth="repeat">
+      <a:schemeClr val="accent1"/>
+    </dgm:linClrLst>
+    <dgm:effectClrLst/>
+    <dgm:txLinClrLst/>
+    <dgm:txFillClrLst meth="repeat">
+      <a:schemeClr val="dk1"/>
+    </dgm:txFillClrLst>
+    <dgm:txEffectClrLst/>
+  </dgm:styleLbl>
+  <dgm:styleLbl name="solidFgAcc1">
+    <dgm:fillClrLst meth="repeat">
+      <a:schemeClr val="lt1"/>
+    </dgm:fillClrLst>
+    <dgm:linClrLst meth="repeat">
+      <a:schemeClr val="accent1"/>
+    </dgm:linClrLst>
+    <dgm:effectClrLst/>
+    <dgm:txLinClrLst/>
+    <dgm:txFillClrLst meth="repeat">
+      <a:schemeClr val="dk1"/>
+    </dgm:txFillClrLst>
+    <dgm:txEffectClrLst/>
+  </dgm:styleLbl>
+  <dgm:styleLbl name="solidAlignAcc1">
+    <dgm:fillClrLst meth="repeat">
+      <a:schemeClr val="lt1"/>
+    </dgm:fillClrLst>
+    <dgm:linClrLst meth="repeat">
+      <a:schemeClr val="accent1"/>
+    </dgm:linClrLst>
+    <dgm:effectClrLst/>
+    <dgm:txLinClrLst/>
+    <dgm:txFillClrLst meth="repeat">
+      <a:schemeClr val="dk1"/>
+    </dgm:txFillClrLst>
+    <dgm:txEffectClrLst/>
+  </dgm:styleLbl>
+  <dgm:styleLbl name="solidBgAcc1">
+    <dgm:fillClrLst meth="repeat">
+      <a:schemeClr val="lt1"/>
+    </dgm:fillClrLst>
+    <dgm:linClrLst meth="repeat">
+      <a:schemeClr val="accent1"/>
+    </dgm:linClrLst>
+    <dgm:effectClrLst/>
+    <dgm:txLinClrLst/>
+    <dgm:txFillClrLst meth="repeat">
+      <a:schemeClr val="dk1"/>
+    </dgm:txFillClrLst>
+    <dgm:txEffectClrLst/>
+  </dgm:styleLbl>
+  <dgm:styleLbl name="fgAccFollowNode1">
+    <dgm:fillClrLst meth="repeat">
+      <a:schemeClr val="accent1">
+        <a:alpha val="90000"/>
+        <a:tint val="40000"/>
+      </a:schemeClr>
+    </dgm:fillClrLst>
+    <dgm:linClrLst meth="repeat">
+      <a:schemeClr val="accent1">
+        <a:alpha val="90000"/>
+        <a:tint val="40000"/>
+      </a:schemeClr>
+    </dgm:linClrLst>
+    <dgm:effectClrLst/>
+    <dgm:txLinClrLst/>
+    <dgm:txFillClrLst meth="repeat">
+      <a:schemeClr val="dk1"/>
+    </dgm:txFillClrLst>
+    <dgm:txEffectClrLst/>
+  </dgm:styleLbl>
+  <dgm:styleLbl name="alignAccFollowNode1">
+    <dgm:fillClrLst meth="repeat">
+      <a:schemeClr val="accent1">
+        <a:alpha val="90000"/>
+        <a:tint val="40000"/>
+      </a:schemeClr>
+    </dgm:fillClrLst>
+    <dgm:linClrLst meth="repeat">
+      <a:schemeClr val="accent1">
+        <a:alpha val="90000"/>
+        <a:tint val="40000"/>
+      </a:schemeClr>
+    </dgm:linClrLst>
+    <dgm:effectClrLst/>
+    <dgm:txLinClrLst/>
+    <dgm:txFillClrLst meth="repeat">
+      <a:schemeClr val="dk1"/>
+    </dgm:txFillClrLst>
+    <dgm:txEffectClrLst/>
+  </dgm:styleLbl>
+  <dgm:styleLbl name="bgAccFollowNode1">
+    <dgm:fillClrLst meth="repeat">
+      <a:schemeClr val="accent1">
+        <a:alpha val="90000"/>
+        <a:tint val="40000"/>
+      </a:schemeClr>
+    </dgm:fillClrLst>
+    <dgm:linClrLst meth="repeat">
+      <a:schemeClr val="accent1">
+        <a:alpha val="90000"/>
+        <a:tint val="40000"/>
+      </a:schemeClr>
+    </dgm:linClrLst>
+    <dgm:effectClrLst/>
+    <dgm:txLinClrLst/>
+    <dgm:txFillClrLst meth="repeat">
+      <a:schemeClr val="dk1"/>
+    </dgm:txFillClrLst>
+    <dgm:txEffectClrLst/>
+  </dgm:styleLbl>
+  <dgm:styleLbl name="fgAcc0">
+    <dgm:fillClrLst meth="repeat">
+      <a:schemeClr val="lt1">
+        <a:alpha val="90000"/>
+      </a:schemeClr>
+    </dgm:fillClrLst>
+    <dgm:linClrLst meth="repeat">
+      <a:schemeClr val="accent1"/>
+    </dgm:linClrLst>
+    <dgm:effectClrLst/>
+    <dgm:txLinClrLst/>
+    <dgm:txFillClrLst meth="repeat">
+      <a:schemeClr val="dk1"/>
+    </dgm:txFillClrLst>
+    <dgm:txEffectClrLst/>
+  </dgm:styleLbl>
+  <dgm:styleLbl name="fgAcc2">
+    <dgm:fillClrLst meth="repeat">
+      <a:schemeClr val="lt1">
+        <a:alpha val="90000"/>
+      </a:schemeClr>
+    </dgm:fillClrLst>
+    <dgm:linClrLst meth="repeat">
+      <a:schemeClr val="accent1"/>
+    </dgm:linClrLst>
+    <dgm:effectClrLst/>
+    <dgm:txLinClrLst/>
+    <dgm:txFillClrLst meth="repeat">
+      <a:schemeClr val="dk1"/>
+    </dgm:txFillClrLst>
+    <dgm:txEffectClrLst/>
+  </dgm:styleLbl>
+  <dgm:styleLbl name="fgAcc3">
+    <dgm:fillClrLst meth="repeat">
+      <a:schemeClr val="lt1">
+        <a:alpha val="90000"/>
+      </a:schemeClr>
+    </dgm:fillClrLst>
+    <dgm:linClrLst meth="repeat">
+      <a:schemeClr val="accent1"/>
+    </dgm:linClrLst>
+    <dgm:effectClrLst/>
+    <dgm:txLinClrLst/>
+    <dgm:txFillClrLst meth="repeat">
+      <a:schemeClr val="dk1"/>
+    </dgm:txFillClrLst>
+    <dgm:txEffectClrLst/>
+  </dgm:styleLbl>
+  <dgm:styleLbl name="fgAcc4">
+    <dgm:fillClrLst meth="repeat">
+      <a:schemeClr val="lt1">
+        <a:alpha val="90000"/>
+      </a:schemeClr>
+    </dgm:fillClrLst>
+    <dgm:linClrLst meth="repeat">
+      <a:schemeClr val="accent1"/>
+    </dgm:linClrLst>
+    <dgm:effectClrLst/>
+    <dgm:txLinClrLst/>
+    <dgm:txFillClrLst meth="repeat">
+      <a:schemeClr val="dk1"/>
+    </dgm:txFillClrLst>
+    <dgm:txEffectClrLst/>
+  </dgm:styleLbl>
+  <dgm:styleLbl name="bgShp">
+    <dgm:fillClrLst meth="repeat">
+      <a:schemeClr val="accent1">
+        <a:tint val="40000"/>
+      </a:schemeClr>
+    </dgm:fillClrLst>
+    <dgm:linClrLst meth="repeat">
+      <a:schemeClr val="accent1"/>
+    </dgm:linClrLst>
+    <dgm:effectClrLst/>
+    <dgm:txLinClrLst/>
+    <dgm:txFillClrLst meth="repeat">
+      <a:schemeClr val="dk1"/>
+    </dgm:txFillClrLst>
+    <dgm:txEffectClrLst/>
+  </dgm:styleLbl>
+  <dgm:styleLbl name="dkBgShp">
+    <dgm:fillClrLst meth="repeat">
+      <a:schemeClr val="accent1">
+        <a:shade val="80000"/>
+      </a:schemeClr>
+    </dgm:fillClrLst>
+    <dgm:linClrLst meth="repeat">
+      <a:schemeClr val="accent1"/>
+    </dgm:linClrLst>
+    <dgm:effectClrLst/>
+    <dgm:txLinClrLst/>
+    <dgm:txFillClrLst meth="repeat">
+      <a:schemeClr val="lt1"/>
+    </dgm:txFillClrLst>
+    <dgm:txEffectClrLst/>
+  </dgm:styleLbl>
+  <dgm:styleLbl name="trBgShp">
+    <dgm:fillClrLst meth="repeat">
+      <a:schemeClr val="accent1">
+        <a:tint val="50000"/>
+        <a:alpha val="40000"/>
+      </a:schemeClr>
+    </dgm:fillClrLst>
+    <dgm:linClrLst meth="repeat">
+      <a:schemeClr val="accent1"/>
+    </dgm:linClrLst>
+    <dgm:effectClrLst/>
+    <dgm:txLinClrLst/>
+    <dgm:txFillClrLst meth="repeat">
+      <a:schemeClr val="lt1"/>
+    </dgm:txFillClrLst>
+    <dgm:txEffectClrLst/>
+  </dgm:styleLbl>
+  <dgm:styleLbl name="fgShp">
+    <dgm:fillClrLst meth="repeat">
+      <a:schemeClr val="accent1">
+        <a:tint val="60000"/>
+      </a:schemeClr>
+    </dgm:fillClrLst>
+    <dgm:linClrLst meth="repeat">
+      <a:schemeClr val="lt1"/>
+    </dgm:linClrLst>
+    <dgm:effectClrLst/>
+    <dgm:txLinClrLst/>
+    <dgm:txFillClrLst meth="repeat">
+      <a:schemeClr val="dk1"/>
+    </dgm:txFillClrLst>
+    <dgm:txEffectClrLst/>
+  </dgm:styleLbl>
+  <dgm:styleLbl name="revTx">
+    <dgm:fillClrLst meth="repeat">
+      <a:schemeClr val="lt1">
+        <a:alpha val="0"/>
+      </a:schemeClr>
+    </dgm:fillClrLst>
+    <dgm:linClrLst meth="repeat">
+      <a:schemeClr val="dk1">
+        <a:alpha val="0"/>
+      </a:schemeClr>
+    </dgm:linClrLst>
+    <dgm:effectClrLst/>
+    <dgm:txLinClrLst/>
+    <dgm:txFillClrLst meth="repeat">
+      <a:schemeClr val="tx1"/>
+    </dgm:txFillClrLst>
+    <dgm:txEffectClrLst/>
+  </dgm:styleLbl>
+</dgm:colorsDef>
+</file>
+
+<file path=word/diagrams/data1.xml><?xml version="1.0" encoding="utf-8"?>
+<dgm:dataModel xmlns:r="http://schemas.openxmlformats.org/officeDocument/2006/relationships" xmlns:w="http://schemas.openxmlformats.org/wordprocessingml/2006/main" xmlns:w14="http://schemas.microsoft.com/office/word/2010/wordml" xmlns:w15="http://schemas.microsoft.com/office/word/2012/wordml" xmlns:mc="http://schemas.openxmlformats.org/markup-compatibility/2006" xmlns:a="http://schemas.openxmlformats.org/drawingml/2006/main" xmlns:a14="http://schemas.microsoft.com/office/drawing/2010/main" xmlns:m="http://schemas.openxmlformats.org/officeDocument/2006/math" xmlns:sl="http://schemas.openxmlformats.org/schemaLibrary/2006/main" xmlns:wp="http://schemas.openxmlformats.org/drawingml/2006/wordprocessingDrawing" xmlns:wp14="http://schemas.microsoft.com/office/word/2010/wordprocessingDrawing" xmlns:wne="http://schemas.microsoft.com/office/word/2006/wordml" xmlns:c="http://schemas.openxmlformats.org/drawingml/2006/chart" xmlns:cdr="http://schemas.openxmlformats.org/drawingml/2006/chartDrawing" xmlns:c14="http://schemas.microsoft.com/office/drawing/2007/8/2/chart" xmlns:dgm="http://schemas.openxmlformats.org/drawingml/2006/diagram" xmlns:pic="http://schemas.openxmlformats.org/drawingml/2006/picture" xmlns:xdr="http://schemas.openxmlformats.org/drawingml/2006/spreadsheetDrawing" xmlns:dsp="http://schemas.microsoft.com/office/drawing/2008/diagram" xmlns:xvml="urn:schemas-microsoft-com:office:excel" xmlns:o="urn:schemas-microsoft-com:office:office" xmlns:v="urn:schemas-microsoft-com:vml" xmlns:w10="urn:schemas-microsoft-com:office:word" xmlns:pvml="urn:schemas-microsoft-com:office:powerpoint" xmlns:cppr="http://schemas.microsoft.com/office/2006/coverPageProps" xmlns:odx="http://opendope.org/xpaths" xmlns:odc="http://opendope.org/conditions" xmlns:odq="http://opendope.org/questions" xmlns:oda="http://opendope.org/answers" xmlns:odi="http://opendope.org/components" xmlns:odgm="http://opendope.org/SmartArt/DataHierarchy" xmlns:b="http://schemas.openxmlformats.org/officeDocument/2006/bibliography" xmlns:msink="http://schemas.microsoft.com/ink/2010/main" xmlns:cdr14="http://schemas.microsoft.com/office/drawing/2010/chartDrawing" xmlns:c15="http://schemas.microsoft.com/office/drawing/2012/chart" xmlns:cs="http://schemas.microsoft.com/office/drawing/2012/chartStyle" xmlns:ns38="http://www.w3.org/1998/Math/MathML" xmlns:ns39="http://www.w3.org/2003/InkML" xmlns:a13cmd="http://schemas.microsoft.com/office/drawing/2013/main/command" xmlns:cx="http://schemas.microsoft.com/office/drawing/2014/chartex" xmlns:c16="http://schemas.microsoft.com/office/drawing/2014/chart" xmlns:dgm1611="http://schemas.microsoft.com/office/drawing/2016/11/diagram" xmlns:c173="http://schemas.microsoft.com/office/drawing/2017/03/chart" xmlns:am3d="http://schemas.microsoft.com/office/drawing/2017/model3d" xmlns:an18="http://schemas.microsoft.com/office/drawing/2018/animation" xmlns:anam3d="http://schemas.microsoft.com/office/drawing/2018/animation/model3d" xmlns:iact="http://schemas.microsoft.com/office/powerpoint/2014/inkAction" xmlns:thm15="http://schemas.microsoft.com/office/thememl/2012/main" xmlns:wps="http://schemas.microsoft.com/office/word/2010/wordprocessingShape" xmlns:wpc="http://schemas.microsoft.com/office/word/2010/wordprocessingCanvas" xmlns:wpg="http://schemas.microsoft.com/office/word/2010/wordprocessingGroup" xmlns:w16se="http://schemas.microsoft.com/office/word/2015/wordml/symex" xmlns:w16cid="http://schemas.microsoft.com/office/word/2016/wordml/cid" xmlns:wetp="http://schemas.microsoft.com/office/webextensions/taskpanes/2010/11" xmlns:we="http://schemas.microsoft.com/office/webextensions/webextension/2010/11" xmlns:comp="http://schemas.openxmlformats.org/drawingml/2006/compatibility" xmlns:lc="http://schemas.openxmlformats.org/drawingml/2006/lockedCanvas" xmlns:dgm14="http://schemas.microsoft.com/office/drawing/2010/diagram" xmlns:a15="http://schemas.microsoft.com/office/drawing/2012/main" xmlns:pic14="http://schemas.microsoft.com/office/drawing/2010/picture" xmlns:c16ac="http://schemas.microsoft.com/office/drawing/2014/chart/ac" xmlns:a16="http://schemas.microsoft.com/office/drawing/2014/main" xmlns:a1611="http://schemas.microsoft.com/office/drawing/2016/11/main" xmlns:dgm1612="http://schemas.microsoft.com/office/drawing/2016/12/diagram" xmlns:a16svg="http://schemas.microsoft.com/office/drawing/2016/SVG/main" xmlns:adec="http://schemas.microsoft.com/office/drawing/2017/decorative" xmlns:a18hc="http://schemas.microsoft.com/office/drawing/2018/hyperlinkcolor" xmlns:wp15="http://schemas.microsoft.com/office/word/2012/wordprocessingDrawing">
+  <dgm:ptLst>
+    <dgm:pt modelId="{56CF56D1-DE14-8440-962B-B7B4C1414EAE}" type="doc">
+      <dgm:prSet loTypeId="urn:microsoft.com/office/officeart/2005/8/layout/process1" loCatId="" qsTypeId="urn:microsoft.com/office/officeart/2005/8/quickstyle/simple1" qsCatId="simple" csTypeId="urn:microsoft.com/office/officeart/2005/8/colors/accent1_2" csCatId="accent1" phldr="true"/>
+      <dgm:spPr/>
+    </dgm:pt>
+    <dgm:pt modelId="{0C84DDB6-E818-D44D-A5CB-C6420C97DD4E}">
+      <dgm:prSet phldrT="[Text]"/>
+      <dgm:spPr/>
+      <dgm:t>
+        <a:bodyPr/>
+        <a:lstStyle/>
+        <a:p>
+          <a:r>
+            <a:rPr lang="en-GB"/>
+            <a:t>Hey</a:t>
+          </a:r>
+        </a:p>
+      </dgm:t>
+    </dgm:pt>
+    <dgm:pt modelId="{D33FEE04-B8FF-7D41-B7EB-C972F4C2489C}" type="parTrans" cxnId="{445D070A-C206-5B4B-93EA-6F872ED90211}">
+      <dgm:prSet/>
+      <dgm:spPr/>
+      <dgm:t>
+        <a:bodyPr/>
+        <a:lstStyle/>
+        <a:p>
+          <a:endParaRPr lang="en-GB"/>
+        </a:p>
+      </dgm:t>
+    </dgm:pt>
+    <dgm:pt modelId="{D1521228-121E-814B-B0B9-5AC41E853756}" type="sibTrans" cxnId="{445D070A-C206-5B4B-93EA-6F872ED90211}">
+      <dgm:prSet/>
+      <dgm:spPr/>
+      <dgm:t>
+        <a:bodyPr/>
+        <a:lstStyle/>
+        <a:p>
+          <a:endParaRPr lang="en-GB"/>
+        </a:p>
+      </dgm:t>
+    </dgm:pt>
+    <dgm:pt modelId="{355CF115-5969-104E-9CCC-1EE261C57982}">
+      <dgm:prSet phldrT="[Text]"/>
+      <dgm:spPr/>
+      <dgm:t>
+        <a:bodyPr/>
+        <a:lstStyle/>
+        <a:p>
+          <a:r>
+            <a:rPr lang="en-GB"/>
+            <a:t>${firstName}</a:t>
+          </a:r>
+        </a:p>
+      </dgm:t>
+    </dgm:pt>
+    <dgm:pt modelId="{81E9964F-F28D-6E4C-8A4C-4F4DCA66B981}" type="parTrans" cxnId="{54CE9CEB-1CE4-F846-ABBF-FA7EB91A289F}">
+      <dgm:prSet/>
+      <dgm:spPr/>
+      <dgm:t>
+        <a:bodyPr/>
+        <a:lstStyle/>
+        <a:p>
+          <a:endParaRPr lang="en-GB"/>
+        </a:p>
+      </dgm:t>
+    </dgm:pt>
+    <dgm:pt modelId="{F40E6865-8F9B-F84D-9248-10BD3E3CD8BD}" type="sibTrans" cxnId="{54CE9CEB-1CE4-F846-ABBF-FA7EB91A289F}">
+      <dgm:prSet/>
+      <dgm:spPr/>
+      <dgm:t>
+        <a:bodyPr/>
+        <a:lstStyle/>
+        <a:p>
+          <a:endParaRPr lang="en-GB"/>
+        </a:p>
+      </dgm:t>
+    </dgm:pt>
+    <dgm:pt modelId="{32CE04BD-13EA-7D44-B6E9-DD70F90D6BF5}">
+      <dgm:prSet phldrT="[Text]"/>
+      <dgm:spPr/>
+      <dgm:t>
+        <a:bodyPr/>
+        <a:lstStyle/>
+        <a:p>
+          <a:r>
+            <a:rPr lang="en-GB"/>
+            <a:t>hey</a:t>
+          </a:r>
+        </a:p>
+      </dgm:t>
+    </dgm:pt>
+    <dgm:pt modelId="{B0BE758C-CE8F-D542-9AD4-AE56027AA54F}" type="parTrans" cxnId="{B6DB83EB-8629-6441-BFF2-10BB4C2FD9B9}">
+      <dgm:prSet/>
+      <dgm:spPr/>
+      <dgm:t>
+        <a:bodyPr/>
+        <a:lstStyle/>
+        <a:p>
+          <a:endParaRPr lang="en-GB"/>
+        </a:p>
+      </dgm:t>
+    </dgm:pt>
+    <dgm:pt modelId="{4245C34D-E10B-1B4C-B83D-F15D2DBAC46C}" type="sibTrans" cxnId="{B6DB83EB-8629-6441-BFF2-10BB4C2FD9B9}">
+      <dgm:prSet/>
+      <dgm:spPr/>
+      <dgm:t>
+        <a:bodyPr/>
+        <a:lstStyle/>
+        <a:p>
+          <a:endParaRPr lang="en-GB"/>
+        </a:p>
+      </dgm:t>
+    </dgm:pt>
+    <dgm:pt modelId="{4F670AA5-6DE7-F14A-A847-0CA5506795A2}" type="pres">
+      <dgm:prSet presAssocID="{56CF56D1-DE14-8440-962B-B7B4C1414EAE}" presName="Name0" presStyleCnt="0">
+        <dgm:presLayoutVars>
+          <dgm:dir/>
+          <dgm:resizeHandles val="exact"/>
+        </dgm:presLayoutVars>
+      </dgm:prSet>
+      <dgm:spPr/>
+    </dgm:pt>
+    <dgm:pt modelId="{AD35A00B-ECBA-D342-B84A-457DA2E8C07A}" type="pres">
+      <dgm:prSet presAssocID="{0C84DDB6-E818-D44D-A5CB-C6420C97DD4E}" presName="node" presStyleLbl="node1" presStyleIdx="0" presStyleCnt="3">
+        <dgm:presLayoutVars>
+          <dgm:bulletEnabled val="true"/>
+        </dgm:presLayoutVars>
+      </dgm:prSet>
+      <dgm:spPr/>
+    </dgm:pt>
+    <dgm:pt modelId="{99E81985-5643-5F40-A670-35DA60FD45AA}" type="pres">
+      <dgm:prSet presAssocID="{D1521228-121E-814B-B0B9-5AC41E853756}" presName="sibTrans" presStyleLbl="sibTrans2D1" presStyleIdx="0" presStyleCnt="2"/>
+      <dgm:spPr/>
+    </dgm:pt>
+    <dgm:pt modelId="{9398A770-E84E-6949-906E-736F28F68AAC}" type="pres">
+      <dgm:prSet presAssocID="{D1521228-121E-814B-B0B9-5AC41E853756}" presName="connectorText" presStyleLbl="sibTrans2D1" presStyleIdx="0" presStyleCnt="2"/>
+      <dgm:spPr/>
+    </dgm:pt>
+    <dgm:pt modelId="{81973C81-C434-C34B-953C-FB816EA63186}" type="pres">
+      <dgm:prSet presAssocID="{355CF115-5969-104E-9CCC-1EE261C57982}" presName="node" presStyleLbl="node1" presStyleIdx="1" presStyleCnt="3">
+        <dgm:presLayoutVars>
+          <dgm:bulletEnabled val="true"/>
+        </dgm:presLayoutVars>
+      </dgm:prSet>
+      <dgm:spPr/>
+    </dgm:pt>
+    <dgm:pt modelId="{B8978C54-D06B-CE45-9679-C6C2BF13494E}" type="pres">
+      <dgm:prSet presAssocID="{F40E6865-8F9B-F84D-9248-10BD3E3CD8BD}" presName="sibTrans" presStyleLbl="sibTrans2D1" presStyleIdx="1" presStyleCnt="2"/>
+      <dgm:spPr/>
+    </dgm:pt>
+    <dgm:pt modelId="{3D38732A-697F-A24E-BFD0-AF1BC04D8E4F}" type="pres">
+      <dgm:prSet presAssocID="{F40E6865-8F9B-F84D-9248-10BD3E3CD8BD}" presName="connectorText" presStyleLbl="sibTrans2D1" presStyleIdx="1" presStyleCnt="2"/>
+      <dgm:spPr/>
+    </dgm:pt>
+    <dgm:pt modelId="{D6D51DF9-BE94-9549-96A0-5A8281B3E656}" type="pres">
+      <dgm:prSet presAssocID="{32CE04BD-13EA-7D44-B6E9-DD70F90D6BF5}" presName="node" presStyleLbl="node1" presStyleIdx="2" presStyleCnt="3">
+        <dgm:presLayoutVars>
+          <dgm:bulletEnabled val="true"/>
+        </dgm:presLayoutVars>
+      </dgm:prSet>
+      <dgm:spPr/>
+    </dgm:pt>
+  </dgm:ptLst>
+  <dgm:cxnLst>
+    <dgm:cxn modelId="{445D070A-C206-5B4B-93EA-6F872ED90211}" srcId="{56CF56D1-DE14-8440-962B-B7B4C1414EAE}" destId="{0C84DDB6-E818-D44D-A5CB-C6420C97DD4E}" srcOrd="0" destOrd="0" parTransId="{D33FEE04-B8FF-7D41-B7EB-C972F4C2489C}" sibTransId="{D1521228-121E-814B-B0B9-5AC41E853756}"/>
+    <dgm:cxn modelId="{3B2D3629-5954-4247-B58A-02F21C3D2893}" type="presOf" srcId="{F40E6865-8F9B-F84D-9248-10BD3E3CD8BD}" destId="{3D38732A-697F-A24E-BFD0-AF1BC04D8E4F}" srcOrd="1" destOrd="0" presId="urn:microsoft.com/office/officeart/2005/8/layout/process1"/>
+    <dgm:cxn modelId="{5C125464-535C-3B45-AD46-8C5CB22015D6}" type="presOf" srcId="{D1521228-121E-814B-B0B9-5AC41E853756}" destId="{99E81985-5643-5F40-A670-35DA60FD45AA}" srcOrd="0" destOrd="0" presId="urn:microsoft.com/office/officeart/2005/8/layout/process1"/>
+    <dgm:cxn modelId="{4E85E995-508E-3B41-B193-6D74EE05FB71}" type="presOf" srcId="{D1521228-121E-814B-B0B9-5AC41E853756}" destId="{9398A770-E84E-6949-906E-736F28F68AAC}" srcOrd="1" destOrd="0" presId="urn:microsoft.com/office/officeart/2005/8/layout/process1"/>
+    <dgm:cxn modelId="{5A55D09D-9B4A-5943-9713-2657BF737447}" type="presOf" srcId="{32CE04BD-13EA-7D44-B6E9-DD70F90D6BF5}" destId="{D6D51DF9-BE94-9549-96A0-5A8281B3E656}" srcOrd="0" destOrd="0" presId="urn:microsoft.com/office/officeart/2005/8/layout/process1"/>
+    <dgm:cxn modelId="{AA3F82A6-3AE1-CE4E-B072-9D1A06B704AC}" type="presOf" srcId="{355CF115-5969-104E-9CCC-1EE261C57982}" destId="{81973C81-C434-C34B-953C-FB816EA63186}" srcOrd="0" destOrd="0" presId="urn:microsoft.com/office/officeart/2005/8/layout/process1"/>
+    <dgm:cxn modelId="{C3CAE8B4-3AA4-0348-A079-867A4F7DE138}" type="presOf" srcId="{0C84DDB6-E818-D44D-A5CB-C6420C97DD4E}" destId="{AD35A00B-ECBA-D342-B84A-457DA2E8C07A}" srcOrd="0" destOrd="0" presId="urn:microsoft.com/office/officeart/2005/8/layout/process1"/>
+    <dgm:cxn modelId="{0865B7E7-FAA1-504F-B514-D97902A6321F}" type="presOf" srcId="{56CF56D1-DE14-8440-962B-B7B4C1414EAE}" destId="{4F670AA5-6DE7-F14A-A847-0CA5506795A2}" srcOrd="0" destOrd="0" presId="urn:microsoft.com/office/officeart/2005/8/layout/process1"/>
+    <dgm:cxn modelId="{3FB6BFE9-F378-7B4D-BBAE-192C79EE4406}" type="presOf" srcId="{F40E6865-8F9B-F84D-9248-10BD3E3CD8BD}" destId="{B8978C54-D06B-CE45-9679-C6C2BF13494E}" srcOrd="0" destOrd="0" presId="urn:microsoft.com/office/officeart/2005/8/layout/process1"/>
+    <dgm:cxn modelId="{B6DB83EB-8629-6441-BFF2-10BB4C2FD9B9}" srcId="{56CF56D1-DE14-8440-962B-B7B4C1414EAE}" destId="{32CE04BD-13EA-7D44-B6E9-DD70F90D6BF5}" srcOrd="2" destOrd="0" parTransId="{B0BE758C-CE8F-D542-9AD4-AE56027AA54F}" sibTransId="{4245C34D-E10B-1B4C-B83D-F15D2DBAC46C}"/>
+    <dgm:cxn modelId="{54CE9CEB-1CE4-F846-ABBF-FA7EB91A289F}" srcId="{56CF56D1-DE14-8440-962B-B7B4C1414EAE}" destId="{355CF115-5969-104E-9CCC-1EE261C57982}" srcOrd="1" destOrd="0" parTransId="{81E9964F-F28D-6E4C-8A4C-4F4DCA66B981}" sibTransId="{F40E6865-8F9B-F84D-9248-10BD3E3CD8BD}"/>
+    <dgm:cxn modelId="{DD620B99-269D-E546-99B8-D537B17E04D1}" type="presParOf" srcId="{4F670AA5-6DE7-F14A-A847-0CA5506795A2}" destId="{AD35A00B-ECBA-D342-B84A-457DA2E8C07A}" srcOrd="0" destOrd="0" presId="urn:microsoft.com/office/officeart/2005/8/layout/process1"/>
+    <dgm:cxn modelId="{51421680-99D4-5F40-A275-BD030ACACDB1}" type="presParOf" srcId="{4F670AA5-6DE7-F14A-A847-0CA5506795A2}" destId="{99E81985-5643-5F40-A670-35DA60FD45AA}" srcOrd="1" destOrd="0" presId="urn:microsoft.com/office/officeart/2005/8/layout/process1"/>
+    <dgm:cxn modelId="{512DB57F-DC00-FF4E-866C-6E0D2F64C631}" type="presParOf" srcId="{99E81985-5643-5F40-A670-35DA60FD45AA}" destId="{9398A770-E84E-6949-906E-736F28F68AAC}" srcOrd="0" destOrd="0" presId="urn:microsoft.com/office/officeart/2005/8/layout/process1"/>
+    <dgm:cxn modelId="{5562E766-5081-6D4D-B012-994A0327753A}" type="presParOf" srcId="{4F670AA5-6DE7-F14A-A847-0CA5506795A2}" destId="{81973C81-C434-C34B-953C-FB816EA63186}" srcOrd="2" destOrd="0" presId="urn:microsoft.com/office/officeart/2005/8/layout/process1"/>
+    <dgm:cxn modelId="{A772BC44-B78D-C949-A536-85EFF516A1CB}" type="presParOf" srcId="{4F670AA5-6DE7-F14A-A847-0CA5506795A2}" destId="{B8978C54-D06B-CE45-9679-C6C2BF13494E}" srcOrd="3" destOrd="0" presId="urn:microsoft.com/office/officeart/2005/8/layout/process1"/>
+    <dgm:cxn modelId="{225B9E59-0D7E-8E42-9CEB-B2416D079E80}" type="presParOf" srcId="{B8978C54-D06B-CE45-9679-C6C2BF13494E}" destId="{3D38732A-697F-A24E-BFD0-AF1BC04D8E4F}" srcOrd="0" destOrd="0" presId="urn:microsoft.com/office/officeart/2005/8/layout/process1"/>
+    <dgm:cxn modelId="{79F6223B-8CE7-F642-B89D-0CAF33DA6689}" type="presParOf" srcId="{4F670AA5-6DE7-F14A-A847-0CA5506795A2}" destId="{D6D51DF9-BE94-9549-96A0-5A8281B3E656}" srcOrd="4" destOrd="0" presId="urn:microsoft.com/office/officeart/2005/8/layout/process1"/>
+  </dgm:cxnLst>
+  <dgm:bg/>
+  <dgm:whole/>
+  <dgm:extLst>
+    <a:ext uri="http://schemas.microsoft.com/office/drawing/2008/diagram">
+      <dsp:dataModelExt relId="rId10" minVer="http://schemas.openxmlformats.org/drawingml/2006/diagram"/>
+    </a:ext>
+  </dgm:extLst>
+</dgm:dataModel>
+</file>
+
+<file path=word/diagrams/drawing1.xml><?xml version="1.0" encoding="utf-8"?>
+<dsp:drawing xmlns:r="http://schemas.openxmlformats.org/officeDocument/2006/relationships" xmlns:w="http://schemas.openxmlformats.org/wordprocessingml/2006/main" xmlns:w14="http://schemas.microsoft.com/office/word/2010/wordml" xmlns:w15="http://schemas.microsoft.com/office/word/2012/wordml" xmlns:mc="http://schemas.openxmlformats.org/markup-compatibility/2006" xmlns:a="http://schemas.openxmlformats.org/drawingml/2006/main" xmlns:a14="http://schemas.microsoft.com/office/drawing/2010/main" xmlns:m="http://schemas.openxmlformats.org/officeDocument/2006/math" xmlns:sl="http://schemas.openxmlformats.org/schemaLibrary/2006/main" xmlns:wp="http://schemas.openxmlformats.org/drawingml/2006/wordprocessingDrawing" xmlns:wp14="http://schemas.microsoft.com/office/word/2010/wordprocessingDrawing" xmlns:wne="http://schemas.microsoft.com/office/word/2006/wordml" xmlns:c="http://schemas.openxmlformats.org/drawingml/2006/chart" xmlns:cdr="http://schemas.openxmlformats.org/drawingml/2006/chartDrawing" xmlns:c14="http://schemas.microsoft.com/office/drawing/2007/8/2/chart" xmlns:dgm="http://schemas.openxmlformats.org/drawingml/2006/diagram" xmlns:pic="http://schemas.openxmlformats.org/drawingml/2006/picture" xmlns:xdr="http://schemas.openxmlformats.org/drawingml/2006/spreadsheetDrawing" xmlns:dsp="http://schemas.microsoft.com/office/drawing/2008/diagram" xmlns:xvml="urn:schemas-microsoft-com:office:excel" xmlns:o="urn:schemas-microsoft-com:office:office" xmlns:v="urn:schemas-microsoft-com:vml" xmlns:w10="urn:schemas-microsoft-com:office:word" xmlns:pvml="urn:schemas-microsoft-com:office:powerpoint" xmlns:cppr="http://schemas.microsoft.com/office/2006/coverPageProps" xmlns:odx="http://opendope.org/xpaths" xmlns:odc="http://opendope.org/conditions" xmlns:odq="http://opendope.org/questions" xmlns:oda="http://opendope.org/answers" xmlns:odi="http://opendope.org/components" xmlns:odgm="http://opendope.org/SmartArt/DataHierarchy" xmlns:b="http://schemas.openxmlformats.org/officeDocument/2006/bibliography" xmlns:msink="http://schemas.microsoft.com/ink/2010/main" xmlns:cdr14="http://schemas.microsoft.com/office/drawing/2010/chartDrawing" xmlns:c15="http://schemas.microsoft.com/office/drawing/2012/chart" xmlns:cs="http://schemas.microsoft.com/office/drawing/2012/chartStyle" xmlns:ns38="http://www.w3.org/1998/Math/MathML" xmlns:ns39="http://www.w3.org/2003/InkML" xmlns:a13cmd="http://schemas.microsoft.com/office/drawing/2013/main/command" xmlns:cx="http://schemas.microsoft.com/office/drawing/2014/chartex" xmlns:c16="http://schemas.microsoft.com/office/drawing/2014/chart" xmlns:dgm1611="http://schemas.microsoft.com/office/drawing/2016/11/diagram" xmlns:c173="http://schemas.microsoft.com/office/drawing/2017/03/chart" xmlns:am3d="http://schemas.microsoft.com/office/drawing/2017/model3d" xmlns:an18="http://schemas.microsoft.com/office/drawing/2018/animation" xmlns:anam3d="http://schemas.microsoft.com/office/drawing/2018/animation/model3d" xmlns:iact="http://schemas.microsoft.com/office/powerpoint/2014/inkAction" xmlns:thm15="http://schemas.microsoft.com/office/thememl/2012/main" xmlns:wps="http://schemas.microsoft.com/office/word/2010/wordprocessingShape" xmlns:wpc="http://schemas.microsoft.com/office/word/2010/wordprocessingCanvas" xmlns:wpg="http://schemas.microsoft.com/office/word/2010/wordprocessingGroup" xmlns:w16se="http://schemas.microsoft.com/office/word/2015/wordml/symex" xmlns:w16cid="http://schemas.microsoft.com/office/word/2016/wordml/cid" xmlns:wetp="http://schemas.microsoft.com/office/webextensions/taskpanes/2010/11" xmlns:we="http://schemas.microsoft.com/office/webextensions/webextension/2010/11" xmlns:comp="http://schemas.openxmlformats.org/drawingml/2006/compatibility" xmlns:lc="http://schemas.openxmlformats.org/drawingml/2006/lockedCanvas" xmlns:dgm14="http://schemas.microsoft.com/office/drawing/2010/diagram" xmlns:a15="http://schemas.microsoft.com/office/drawing/2012/main" xmlns:pic14="http://schemas.microsoft.com/office/drawing/2010/picture" xmlns:c16ac="http://schemas.microsoft.com/office/drawing/2014/chart/ac" xmlns:a16="http://schemas.microsoft.com/office/drawing/2014/main" xmlns:a1611="http://schemas.microsoft.com/office/drawing/2016/11/main" xmlns:dgm1612="http://schemas.microsoft.com/office/drawing/2016/12/diagram" xmlns:a16svg="http://schemas.microsoft.com/office/drawing/2016/SVG/main" xmlns:adec="http://schemas.microsoft.com/office/drawing/2017/decorative" xmlns:a18hc="http://schemas.microsoft.com/office/drawing/2018/hyperlinkcolor" xmlns:wp15="http://schemas.microsoft.com/office/word/2012/wordprocessingDrawing">
+  <dsp:spTree>
+    <dsp:nvGrpSpPr>
+      <dsp:cNvPr id="0" name=""/>
+      <dsp:cNvGrpSpPr/>
+    </dsp:nvGrpSpPr>
+    <dsp:grpSpPr/>
+    <dsp:sp modelId="{AD35A00B-ECBA-D342-B84A-457DA2E8C07A}">
+      <dsp:nvSpPr>
+        <dsp:cNvPr id="0" name=""/>
+        <dsp:cNvSpPr/>
+      </dsp:nvSpPr>
+      <dsp:spPr>
+        <a:xfrm>
+          <a:off x="4822" y="1167824"/>
+          <a:ext cx="1441251" cy="864750"/>
+        </a:xfrm>
+        <a:prstGeom prst="roundRect">
+          <a:avLst>
+            <a:gd name="adj" fmla="val 10000"/>
+          </a:avLst>
+        </a:prstGeom>
+        <a:solidFill>
+          <a:schemeClr val="accent1">
+            <a:hueOff val="0"/>
+            <a:satOff val="0"/>
+            <a:lumOff val="0"/>
+            <a:alphaOff val="0"/>
+          </a:schemeClr>
+        </a:solidFill>
+        <a:ln w="12700" cap="flat" cmpd="sng" algn="ctr">
+          <a:solidFill>
+            <a:schemeClr val="lt1">
+              <a:hueOff val="0"/>
+              <a:satOff val="0"/>
+              <a:lumOff val="0"/>
+              <a:alphaOff val="0"/>
+            </a:schemeClr>
+          </a:solidFill>
+          <a:prstDash val="solid"/>
+          <a:miter lim="800000"/>
+        </a:ln>
+        <a:effectLst/>
+      </dsp:spPr>
+      <dsp:style>
+        <a:lnRef idx="2">
+          <a:scrgbClr r="0" g="0" b="0"/>
+        </a:lnRef>
+        <a:fillRef idx="1">
+          <a:scrgbClr r="0" g="0" b="0"/>
+        </a:fillRef>
+        <a:effectRef idx="0">
+          <a:scrgbClr r="0" g="0" b="0"/>
+        </a:effectRef>
+        <a:fontRef idx="minor">
+          <a:schemeClr val="lt1"/>
+        </a:fontRef>
+      </dsp:style>
+      <dsp:txBody>
+        <a:bodyPr spcFirstLastPara="false" vert="horz" wrap="square" lIns="72390" tIns="72390" rIns="72390" bIns="72390" numCol="1" spcCol="1270" anchor="ctr" anchorCtr="false">
+          <a:noAutofit/>
+        </a:bodyPr>
+        <a:lstStyle/>
+        <a:p>
+          <a:pPr marL="0" lvl="0" indent="0" algn="ctr" defTabSz="844550">
+            <a:lnSpc>
+              <a:spcPct val="90000"/>
+            </a:lnSpc>
+            <a:spcBef>
+              <a:spcPct val="0"/>
+            </a:spcBef>
+            <a:spcAft>
+              <a:spcPct val="35000"/>
+            </a:spcAft>
+            <a:buNone/>
+          </a:pPr>
+          <a:r>
+            <a:rPr lang="en-GB" sz="1900" kern="1200"/>
+            <a:t>Hey</a:t>
+          </a:r>
+        </a:p>
+      </dsp:txBody>
+      <dsp:txXfrm>
+        <a:off x="30150" y="1193152"/>
+        <a:ext cx="1390595" cy="814094"/>
+      </dsp:txXfrm>
+    </dsp:sp>
+    <dsp:sp modelId="{99E81985-5643-5F40-A670-35DA60FD45AA}">
+      <dsp:nvSpPr>
+        <dsp:cNvPr id="0" name=""/>
+        <dsp:cNvSpPr/>
+      </dsp:nvSpPr>
+      <dsp:spPr>
+        <a:xfrm>
+          <a:off x="1590198" y="1421484"/>
+          <a:ext cx="305545" cy="357430"/>
+        </a:xfrm>
+        <a:prstGeom prst="rightArrow">
+          <a:avLst>
+            <a:gd name="adj1" fmla="val 60000"/>
+            <a:gd name="adj2" fmla="val 50000"/>
+          </a:avLst>
+        </a:prstGeom>
+        <a:solidFill>
+          <a:schemeClr val="accent1">
+            <a:tint val="60000"/>
+            <a:hueOff val="0"/>
+            <a:satOff val="0"/>
+            <a:lumOff val="0"/>
+            <a:alphaOff val="0"/>
+          </a:schemeClr>
+        </a:solidFill>
+        <a:ln>
+          <a:noFill/>
+        </a:ln>
+        <a:effectLst/>
+      </dsp:spPr>
+      <dsp:style>
+        <a:lnRef idx="0">
+          <a:scrgbClr r="0" g="0" b="0"/>
+        </a:lnRef>
+        <a:fillRef idx="1">
+          <a:scrgbClr r="0" g="0" b="0"/>
+        </a:fillRef>
+        <a:effectRef idx="0">
+          <a:scrgbClr r="0" g="0" b="0"/>
+        </a:effectRef>
+        <a:fontRef idx="minor">
+          <a:schemeClr val="lt1"/>
+        </a:fontRef>
+      </dsp:style>
+      <dsp:txBody>
+        <a:bodyPr spcFirstLastPara="false" vert="horz" wrap="square" lIns="0" tIns="0" rIns="0" bIns="0" numCol="1" spcCol="1270" anchor="ctr" anchorCtr="false">
+          <a:noAutofit/>
+        </a:bodyPr>
+        <a:lstStyle/>
+        <a:p>
+          <a:pPr marL="0" lvl="0" indent="0" algn="ctr" defTabSz="666750">
+            <a:lnSpc>
+              <a:spcPct val="90000"/>
+            </a:lnSpc>
+            <a:spcBef>
+              <a:spcPct val="0"/>
+            </a:spcBef>
+            <a:spcAft>
+              <a:spcPct val="35000"/>
+            </a:spcAft>
+            <a:buNone/>
+          </a:pPr>
+          <a:endParaRPr lang="en-GB" sz="1500" kern="1200"/>
+        </a:p>
+      </dsp:txBody>
+      <dsp:txXfrm>
+        <a:off x="1590198" y="1492970"/>
+        <a:ext cx="213882" cy="214458"/>
+      </dsp:txXfrm>
+    </dsp:sp>
+    <dsp:sp modelId="{81973C81-C434-C34B-953C-FB816EA63186}">
+      <dsp:nvSpPr>
+        <dsp:cNvPr id="0" name=""/>
+        <dsp:cNvSpPr/>
+      </dsp:nvSpPr>
+      <dsp:spPr>
+        <a:xfrm>
+          <a:off x="2022574" y="1167824"/>
+          <a:ext cx="1441251" cy="864750"/>
+        </a:xfrm>
+        <a:prstGeom prst="roundRect">
+          <a:avLst>
+            <a:gd name="adj" fmla="val 10000"/>
+          </a:avLst>
+        </a:prstGeom>
+        <a:solidFill>
+          <a:schemeClr val="accent1">
+            <a:hueOff val="0"/>
+            <a:satOff val="0"/>
+            <a:lumOff val="0"/>
+            <a:alphaOff val="0"/>
+          </a:schemeClr>
+        </a:solidFill>
+        <a:ln w="12700" cap="flat" cmpd="sng" algn="ctr">
+          <a:solidFill>
+            <a:schemeClr val="lt1">
+              <a:hueOff val="0"/>
+              <a:satOff val="0"/>
+              <a:lumOff val="0"/>
+              <a:alphaOff val="0"/>
+            </a:schemeClr>
+          </a:solidFill>
+          <a:prstDash val="solid"/>
+          <a:miter lim="800000"/>
+        </a:ln>
+        <a:effectLst/>
+      </dsp:spPr>
+      <dsp:style>
+        <a:lnRef idx="2">
+          <a:scrgbClr r="0" g="0" b="0"/>
+        </a:lnRef>
+        <a:fillRef idx="1">
+          <a:scrgbClr r="0" g="0" b="0"/>
+        </a:fillRef>
+        <a:effectRef idx="0">
+          <a:scrgbClr r="0" g="0" b="0"/>
+        </a:effectRef>
+        <a:fontRef idx="minor">
+          <a:schemeClr val="lt1"/>
+        </a:fontRef>
+      </dsp:style>
+      <dsp:txBody>
+        <a:bodyPr spcFirstLastPara="false" vert="horz" wrap="square" lIns="72390" tIns="72390" rIns="72390" bIns="72390" numCol="1" spcCol="1270" anchor="ctr" anchorCtr="false">
+          <a:noAutofit/>
+        </a:bodyPr>
+        <a:lstStyle/>
+        <a:p>
+          <a:pPr marL="0" lvl="0" indent="0" algn="ctr" defTabSz="844550">
+            <a:lnSpc>
+              <a:spcPct val="90000"/>
+            </a:lnSpc>
+            <a:spcBef>
+              <a:spcPct val="0"/>
+            </a:spcBef>
+            <a:spcAft>
+              <a:spcPct val="35000"/>
+            </a:spcAft>
+            <a:buNone/>
+          </a:pPr>
+          <a:r>
+            <a:rPr lang="en-GB" sz="1900" kern="1200"/>
+            <a:t>${firstName}</a:t>
+          </a:r>
+        </a:p>
+      </dsp:txBody>
+      <dsp:txXfrm>
+        <a:off x="2047902" y="1193152"/>
+        <a:ext cx="1390595" cy="814094"/>
+      </dsp:txXfrm>
+    </dsp:sp>
+    <dsp:sp modelId="{B8978C54-D06B-CE45-9679-C6C2BF13494E}">
+      <dsp:nvSpPr>
+        <dsp:cNvPr id="0" name=""/>
+        <dsp:cNvSpPr/>
+      </dsp:nvSpPr>
+      <dsp:spPr>
+        <a:xfrm>
+          <a:off x="3607950" y="1421484"/>
+          <a:ext cx="305545" cy="357430"/>
+        </a:xfrm>
+        <a:prstGeom prst="rightArrow">
+          <a:avLst>
+            <a:gd name="adj1" fmla="val 60000"/>
+            <a:gd name="adj2" fmla="val 50000"/>
+          </a:avLst>
+        </a:prstGeom>
+        <a:solidFill>
+          <a:schemeClr val="accent1">
+            <a:tint val="60000"/>
+            <a:hueOff val="0"/>
+            <a:satOff val="0"/>
+            <a:lumOff val="0"/>
+            <a:alphaOff val="0"/>
+          </a:schemeClr>
+        </a:solidFill>
+        <a:ln>
+          <a:noFill/>
+        </a:ln>
+        <a:effectLst/>
+      </dsp:spPr>
+      <dsp:style>
+        <a:lnRef idx="0">
+          <a:scrgbClr r="0" g="0" b="0"/>
+        </a:lnRef>
+        <a:fillRef idx="1">
+          <a:scrgbClr r="0" g="0" b="0"/>
+        </a:fillRef>
+        <a:effectRef idx="0">
+          <a:scrgbClr r="0" g="0" b="0"/>
+        </a:effectRef>
+        <a:fontRef idx="minor">
+          <a:schemeClr val="lt1"/>
+        </a:fontRef>
+      </dsp:style>
+      <dsp:txBody>
+        <a:bodyPr spcFirstLastPara="false" vert="horz" wrap="square" lIns="0" tIns="0" rIns="0" bIns="0" numCol="1" spcCol="1270" anchor="ctr" anchorCtr="false">
+          <a:noAutofit/>
+        </a:bodyPr>
+        <a:lstStyle/>
+        <a:p>
+          <a:pPr marL="0" lvl="0" indent="0" algn="ctr" defTabSz="666750">
+            <a:lnSpc>
+              <a:spcPct val="90000"/>
+            </a:lnSpc>
+            <a:spcBef>
+              <a:spcPct val="0"/>
+            </a:spcBef>
+            <a:spcAft>
+              <a:spcPct val="35000"/>
+            </a:spcAft>
+            <a:buNone/>
+          </a:pPr>
+          <a:endParaRPr lang="en-GB" sz="1500" kern="1200"/>
+        </a:p>
+      </dsp:txBody>
+      <dsp:txXfrm>
+        <a:off x="3607950" y="1492970"/>
+        <a:ext cx="213882" cy="214458"/>
+      </dsp:txXfrm>
+    </dsp:sp>
+    <dsp:sp modelId="{D6D51DF9-BE94-9549-96A0-5A8281B3E656}">
+      <dsp:nvSpPr>
+        <dsp:cNvPr id="0" name=""/>
+        <dsp:cNvSpPr/>
+      </dsp:nvSpPr>
+      <dsp:spPr>
+        <a:xfrm>
+          <a:off x="4040326" y="1167824"/>
+          <a:ext cx="1441251" cy="864750"/>
+        </a:xfrm>
+        <a:prstGeom prst="roundRect">
+          <a:avLst>
+            <a:gd name="adj" fmla="val 10000"/>
+          </a:avLst>
+        </a:prstGeom>
+        <a:solidFill>
+          <a:schemeClr val="accent1">
+            <a:hueOff val="0"/>
+            <a:satOff val="0"/>
+            <a:lumOff val="0"/>
+            <a:alphaOff val="0"/>
+          </a:schemeClr>
+        </a:solidFill>
+        <a:ln w="12700" cap="flat" cmpd="sng" algn="ctr">
+          <a:solidFill>
+            <a:schemeClr val="lt1">
+              <a:hueOff val="0"/>
+              <a:satOff val="0"/>
+              <a:lumOff val="0"/>
+              <a:alphaOff val="0"/>
+            </a:schemeClr>
+          </a:solidFill>
+          <a:prstDash val="solid"/>
+          <a:miter lim="800000"/>
+        </a:ln>
+        <a:effectLst/>
+      </dsp:spPr>
+      <dsp:style>
+        <a:lnRef idx="2">
+          <a:scrgbClr r="0" g="0" b="0"/>
+        </a:lnRef>
+        <a:fillRef idx="1">
+          <a:scrgbClr r="0" g="0" b="0"/>
+        </a:fillRef>
+        <a:effectRef idx="0">
+          <a:scrgbClr r="0" g="0" b="0"/>
+        </a:effectRef>
+        <a:fontRef idx="minor">
+          <a:schemeClr val="lt1"/>
+        </a:fontRef>
+      </dsp:style>
+      <dsp:txBody>
+        <a:bodyPr spcFirstLastPara="false" vert="horz" wrap="square" lIns="72390" tIns="72390" rIns="72390" bIns="72390" numCol="1" spcCol="1270" anchor="ctr" anchorCtr="false">
+          <a:noAutofit/>
+        </a:bodyPr>
+        <a:lstStyle/>
+        <a:p>
+          <a:pPr marL="0" lvl="0" indent="0" algn="ctr" defTabSz="844550">
+            <a:lnSpc>
+              <a:spcPct val="90000"/>
+            </a:lnSpc>
+            <a:spcBef>
+              <a:spcPct val="0"/>
+            </a:spcBef>
+            <a:spcAft>
+              <a:spcPct val="35000"/>
+            </a:spcAft>
+            <a:buNone/>
+          </a:pPr>
+          <a:r>
+            <a:rPr lang="en-GB" sz="1900" kern="1200"/>
+            <a:t>hey</a:t>
+          </a:r>
+        </a:p>
+      </dsp:txBody>
+      <dsp:txXfrm>
+        <a:off x="4065654" y="1193152"/>
+        <a:ext cx="1390595" cy="814094"/>
+      </dsp:txXfrm>
+    </dsp:sp>
+  </dsp:spTree>
+</dsp:drawing>
+</file>
+
+<file path=word/diagrams/layout1.xml><?xml version="1.0" encoding="utf-8"?>
+<dgm:layoutDef xmlns:r="http://schemas.openxmlformats.org/officeDocument/2006/relationships" xmlns:w="http://schemas.openxmlformats.org/wordprocessingml/2006/main" xmlns:w14="http://schemas.microsoft.com/office/word/2010/wordml" xmlns:w15="http://schemas.microsoft.com/office/word/2012/wordml" xmlns:mc="http://schemas.openxmlformats.org/markup-compatibility/2006" xmlns:a="http://schemas.openxmlformats.org/drawingml/2006/main" xmlns:a14="http://schemas.microsoft.com/office/drawing/2010/main" xmlns:m="http://schemas.openxmlformats.org/officeDocument/2006/math" xmlns:sl="http://schemas.openxmlformats.org/schemaLibrary/2006/main" xmlns:wp="http://schemas.openxmlformats.org/drawingml/2006/wordprocessingDrawing" xmlns:wp14="http://schemas.microsoft.com/office/word/2010/wordprocessingDrawing" xmlns:wne="http://schemas.microsoft.com/office/word/2006/wordml" xmlns:c="http://schemas.openxmlformats.org/drawingml/2006/chart" xmlns:cdr="http://schemas.openxmlformats.org/drawingml/2006/chartDrawing" xmlns:c14="http://schemas.microsoft.com/office/drawing/2007/8/2/chart" xmlns:dgm="http://schemas.openxmlformats.org/drawingml/2006/diagram" xmlns:pic="http://schemas.openxmlformats.org/drawingml/2006/picture" xmlns:xdr="http://schemas.openxmlformats.org/drawingml/2006/spreadsheetDrawing" xmlns:dsp="http://schemas.microsoft.com/office/drawing/2008/diagram" xmlns:xvml="urn:schemas-microsoft-com:office:excel" xmlns:o="urn:schemas-microsoft-com:office:office" xmlns:v="urn:schemas-microsoft-com:vml" xmlns:w10="urn:schemas-microsoft-com:office:word" xmlns:pvml="urn:schemas-microsoft-com:office:powerpoint" xmlns:cppr="http://schemas.microsoft.com/office/2006/coverPageProps" xmlns:odx="http://opendope.org/xpaths" xmlns:odc="http://opendope.org/conditions" xmlns:odq="http://opendope.org/questions" xmlns:oda="http://opendope.org/answers" xmlns:odi="http://opendope.org/components" xmlns:odgm="http://opendope.org/SmartArt/DataHierarchy" xmlns:b="http://schemas.openxmlformats.org/officeDocument/2006/bibliography" xmlns:msink="http://schemas.microsoft.com/ink/2010/main" xmlns:cdr14="http://schemas.microsoft.com/office/drawing/2010/chartDrawing" xmlns:c15="http://schemas.microsoft.com/office/drawing/2012/chart" xmlns:cs="http://schemas.microsoft.com/office/drawing/2012/chartStyle" xmlns:ns38="http://www.w3.org/1998/Math/MathML" xmlns:ns39="http://www.w3.org/2003/InkML" xmlns:a13cmd="http://schemas.microsoft.com/office/drawing/2013/main/command" xmlns:cx="http://schemas.microsoft.com/office/drawing/2014/chartex" xmlns:c16="http://schemas.microsoft.com/office/drawing/2014/chart" xmlns:dgm1611="http://schemas.microsoft.com/office/drawing/2016/11/diagram" xmlns:c173="http://schemas.microsoft.com/office/drawing/2017/03/chart" xmlns:am3d="http://schemas.microsoft.com/office/drawing/2017/model3d" xmlns:an18="http://schemas.microsoft.com/office/drawing/2018/animation" xmlns:anam3d="http://schemas.microsoft.com/office/drawing/2018/animation/model3d" xmlns:iact="http://schemas.microsoft.com/office/powerpoint/2014/inkAction" xmlns:thm15="http://schemas.microsoft.com/office/thememl/2012/main" xmlns:wps="http://schemas.microsoft.com/office/word/2010/wordprocessingShape" xmlns:wpc="http://schemas.microsoft.com/office/word/2010/wordprocessingCanvas" xmlns:wpg="http://schemas.microsoft.com/office/word/2010/wordprocessingGroup" xmlns:w16se="http://schemas.microsoft.com/office/word/2015/wordml/symex" xmlns:w16cid="http://schemas.microsoft.com/office/word/2016/wordml/cid" xmlns:wetp="http://schemas.microsoft.com/office/webextensions/taskpanes/2010/11" xmlns:we="http://schemas.microsoft.com/office/webextensions/webextension/2010/11" xmlns:comp="http://schemas.openxmlformats.org/drawingml/2006/compatibility" xmlns:lc="http://schemas.openxmlformats.org/drawingml/2006/lockedCanvas" xmlns:dgm14="http://schemas.microsoft.com/office/drawing/2010/diagram" xmlns:a15="http://schemas.microsoft.com/office/drawing/2012/main" xmlns:pic14="http://schemas.microsoft.com/office/drawing/2010/picture" xmlns:c16ac="http://schemas.microsoft.com/office/drawing/2014/chart/ac" xmlns:a16="http://schemas.microsoft.com/office/drawing/2014/main" xmlns:a1611="http://schemas.microsoft.com/office/drawing/2016/11/main" xmlns:dgm1612="http://schemas.microsoft.com/office/drawing/2016/12/diagram" xmlns:a16svg="http://schemas.microsoft.com/office/drawing/2016/SVG/main" xmlns:adec="http://schemas.microsoft.com/office/drawing/2017/decorative" xmlns:a18hc="http://schemas.microsoft.com/office/drawing/2018/hyperlinkcolor" xmlns:wp15="http://schemas.microsoft.com/office/word/2012/wordprocessingDrawing" uniqueId="urn:microsoft.com/office/officeart/2005/8/layout/process1">
+  <dgm:title val=""/>
+  <dgm:desc val=""/>
+  <dgm:catLst>
+    <dgm:cat type="process" pri="1000"/>
+    <dgm:cat type="convert" pri="15000"/>
+  </dgm:catLst>
+  <dgm:sampData useDef="true">
+    <dgm:dataModel>
+      <dgm:ptLst/>
+      <dgm:bg/>
+      <dgm:whole/>
+    </dgm:dataModel>
+  </dgm:sampData>
+  <dgm:styleData>
+    <dgm:dataModel>
+      <dgm:ptLst>
+        <dgm:pt modelId="0" type="doc"/>
+        <dgm:pt modelId="1"/>
+        <dgm:pt modelId="2"/>
+      </dgm:ptLst>
+      <dgm:cxnLst>
+        <dgm:cxn modelId="3" srcId="0" destId="1" srcOrd="0" destOrd="0"/>
+        <dgm:cxn modelId="4" srcId="0" destId="2" srcOrd="1" destOrd="0"/>
+      </dgm:cxnLst>
+      <dgm:bg/>
+      <dgm:whole/>
+    </dgm:dataModel>
+  </dgm:styleData>
+  <dgm:clrData>
+    <dgm:dataModel>
+      <dgm:ptLst>
+        <dgm:pt modelId="0" type="doc"/>
+        <dgm:pt modelId="1"/>
+        <dgm:pt modelId="2"/>
+        <dgm:pt modelId="3"/>
+        <dgm:pt modelId="4"/>
+      </dgm:ptLst>
+      <dgm:cxnLst>
+        <dgm:cxn modelId="5" srcId="0" destId="1" srcOrd="0" destOrd="0"/>
+        <dgm:cxn modelId="6" srcId="0" destId="2" srcOrd="1" destOrd="0"/>
+        <dgm:cxn modelId="7" srcId="0" destId="3" srcOrd="2" destOrd="0"/>
+        <dgm:cxn modelId="8" srcId="0" destId="4" srcOrd="3" destOrd="0"/>
+      </dgm:cxnLst>
+      <dgm:bg/>
+      <dgm:whole/>
+    </dgm:dataModel>
+  </dgm:clrData>
+  <dgm:layoutNode name="Name0">
+    <dgm:varLst>
+      <dgm:dir/>
+      <dgm:resizeHandles val="exact"/>
+    </dgm:varLst>
+    <dgm:choose name="Name1">
+      <dgm:if name="Name2" func="var" arg="dir" op="equ" val="norm" axis="" ptType="" hideLastTrans="" st="" cnt="" step="">
+        <dgm:alg type="lin"/>
+      </dgm:if>
+      <dgm:else name="Name3">
+        <dgm:alg type="lin">
+          <dgm:param type="linDir" val="fromR"/>
+        </dgm:alg>
+      </dgm:else>
+    </dgm:choose>
+    <dgm:shape r:blip="">
+      <dgm:adjLst/>
+    </dgm:shape>
+    <dgm:presOf axis="" ptType="" hideLastTrans="" st="" cnt="" step=""/>
+    <dgm:constrLst>
+      <dgm:constr type="w" for="ch" ptType="node" refType="w"/>
+      <dgm:constr op="equ" type="h" for="ch" ptType="node"/>
+      <dgm:constr op="equ" val="65.0" type="primFontSz" for="ch" ptType="node"/>
+      <dgm:constr op="equ" fact="0.4" type="w" for="ch" ptType="sibTrans" refType="w" refFor="ch" refPtType="node"/>
+      <dgm:constr op="equ" type="h" for="ch" ptType="sibTrans"/>
+      <dgm:constr op="equ" val="55.0" type="primFontSz" for="des" forName="connectorText"/>
+      <dgm:constr op="lte" fact="0.8" type="primFontSz" for="des" forName="connectorText" refType="primFontSz" refFor="ch" refPtType="node"/>
+    </dgm:constrLst>
+    <dgm:ruleLst/>
+    <dgm:forEach name="nodesForEach" axis="ch" ptType="node" hideLastTrans="" st="" cnt="" step="">
+      <dgm:layoutNode name="node">
+        <dgm:varLst>
+          <dgm:bulletEnabled val="true"/>
+        </dgm:varLst>
+        <dgm:alg type="tx"/>
+        <dgm:shape type="roundRect" r:blip="">
+          <dgm:adjLst>
+            <dgm:adj idx="1" val="0.1"/>
+          </dgm:adjLst>
+        </dgm:shape>
+        <dgm:presOf axis="desOrSelf" ptType="node" hideLastTrans="" st="" cnt="" step=""/>
+        <dgm:constrLst>
+          <dgm:constr fact="0.6" type="h" refType="w"/>
+          <dgm:constr fact="0.3" type="tMarg" refType="primFontSz"/>
+          <dgm:constr fact="0.3" type="bMarg" refType="primFontSz"/>
+          <dgm:constr fact="0.3" type="lMarg" refType="primFontSz"/>
+          <dgm:constr fact="0.3" type="rMarg" refType="primFontSz"/>
+        </dgm:constrLst>
+        <dgm:ruleLst>
+          <dgm:rule val="18.0" fact="NaN" max="NaN" type="primFontSz"/>
+          <dgm:rule val="NaN" fact="1.5" max="NaN" type="h"/>
+          <dgm:rule val="5.0" fact="NaN" max="NaN" type="primFontSz"/>
+          <dgm:rule val="INF" fact="NaN" max="NaN" type="h"/>
+        </dgm:ruleLst>
+      </dgm:layoutNode>
+      <dgm:forEach name="sibTransForEach" axis="followSib" ptType="sibTrans" hideLastTrans="" st="" cnt="1" step="">
+        <dgm:layoutNode name="sibTrans">
+          <dgm:alg type="conn">
+            <dgm:param type="begPts" val="auto"/>
+            <dgm:param type="endPts" val="auto"/>
+          </dgm:alg>
+          <dgm:shape type="conn" r:blip="">
+            <dgm:adjLst/>
+          </dgm:shape>
+          <dgm:presOf axis="self" ptType="" hideLastTrans="" st="" cnt="" step=""/>
+          <dgm:constrLst>
+            <dgm:constr fact="0.62" type="h" refType="w"/>
+            <dgm:constr type="connDist"/>
+            <dgm:constr fact="0.25" type="begPad" refType="connDist"/>
+            <dgm:constr fact="0.22" type="endPad" refType="connDist"/>
+          </dgm:constrLst>
+          <dgm:ruleLst/>
+          <dgm:layoutNode name="connectorText">
+            <dgm:alg type="tx">
+              <dgm:param type="autoTxRot" val="grav"/>
+            </dgm:alg>
+            <dgm:shape type="conn" r:blip="" hideGeom="true">
+              <dgm:adjLst/>
+            </dgm:shape>
+            <dgm:presOf axis="self" ptType="" hideLastTrans="" st="" cnt="" step=""/>
+            <dgm:constrLst>
+              <dgm:constr type="lMarg"/>
+              <dgm:constr type="rMarg"/>
+              <dgm:constr type="tMarg"/>
+              <dgm:constr type="bMarg"/>
+            </dgm:constrLst>
+            <dgm:ruleLst>
+              <dgm:rule val="5.0" fact="NaN" max="NaN" type="primFontSz"/>
+            </dgm:ruleLst>
+          </dgm:layoutNode>
+        </dgm:layoutNode>
+      </dgm:forEach>
+    </dgm:forEach>
+  </dgm:layoutNode>
+</dgm:layoutDef>
+</file>
+
+<file path=word/diagrams/quickStyle1.xml><?xml version="1.0" encoding="utf-8"?>
+<dgm:styleDef xmlns:r="http://schemas.openxmlformats.org/officeDocument/2006/relationships" xmlns:w="http://schemas.openxmlformats.org/wordprocessingml/2006/main" xmlns:w14="http://schemas.microsoft.com/office/word/2010/wordml" xmlns:w15="http://schemas.microsoft.com/office/word/2012/wordml" xmlns:mc="http://schemas.openxmlformats.org/markup-compatibility/2006" xmlns:a="http://schemas.openxmlformats.org/drawingml/2006/main" xmlns:a14="http://schemas.microsoft.com/office/drawing/2010/main" xmlns:m="http://schemas.openxmlformats.org/officeDocument/2006/math" xmlns:sl="http://schemas.openxmlformats.org/schemaLibrary/2006/main" xmlns:wp="http://schemas.openxmlformats.org/drawingml/2006/wordprocessingDrawing" xmlns:wp14="http://schemas.microsoft.com/office/word/2010/wordprocessingDrawing" xmlns:wne="http://schemas.microsoft.com/office/word/2006/wordml" xmlns:c="http://schemas.openxmlformats.org/drawingml/2006/chart" xmlns:cdr="http://schemas.openxmlformats.org/drawingml/2006/chartDrawing" xmlns:c14="http://schemas.microsoft.com/office/drawing/2007/8/2/chart" xmlns:dgm="http://schemas.openxmlformats.org/drawingml/2006/diagram" xmlns:pic="http://schemas.openxmlformats.org/drawingml/2006/picture" xmlns:xdr="http://schemas.openxmlformats.org/drawingml/2006/spreadsheetDrawing" xmlns:dsp="http://schemas.microsoft.com/office/drawing/2008/diagram" xmlns:xvml="urn:schemas-microsoft-com:office:excel" xmlns:o="urn:schemas-microsoft-com:office:office" xmlns:v="urn:schemas-microsoft-com:vml" xmlns:w10="urn:schemas-microsoft-com:office:word" xmlns:pvml="urn:schemas-microsoft-com:office:powerpoint" xmlns:cppr="http://schemas.microsoft.com/office/2006/coverPageProps" xmlns:odx="http://opendope.org/xpaths" xmlns:odc="http://opendope.org/conditions" xmlns:odq="http://opendope.org/questions" xmlns:oda="http://opendope.org/answers" xmlns:odi="http://opendope.org/components" xmlns:odgm="http://opendope.org/SmartArt/DataHierarchy" xmlns:b="http://schemas.openxmlformats.org/officeDocument/2006/bibliography" xmlns:msink="http://schemas.microsoft.com/ink/2010/main" xmlns:cdr14="http://schemas.microsoft.com/office/drawing/2010/chartDrawing" xmlns:c15="http://schemas.microsoft.com/office/drawing/2012/chart" xmlns:cs="http://schemas.microsoft.com/office/drawing/2012/chartStyle" xmlns:ns38="http://www.w3.org/1998/Math/MathML" xmlns:ns39="http://www.w3.org/2003/InkML" xmlns:a13cmd="http://schemas.microsoft.com/office/drawing/2013/main/command" xmlns:cx="http://schemas.microsoft.com/office/drawing/2014/chartex" xmlns:c16="http://schemas.microsoft.com/office/drawing/2014/chart" xmlns:dgm1611="http://schemas.microsoft.com/office/drawing/2016/11/diagram" xmlns:c173="http://schemas.microsoft.com/office/drawing/2017/03/chart" xmlns:am3d="http://schemas.microsoft.com/office/drawing/2017/model3d" xmlns:an18="http://schemas.microsoft.com/office/drawing/2018/animation" xmlns:anam3d="http://schemas.microsoft.com/office/drawing/2018/animation/model3d" xmlns:iact="http://schemas.microsoft.com/office/powerpoint/2014/inkAction" xmlns:thm15="http://schemas.microsoft.com/office/thememl/2012/main" xmlns:wps="http://schemas.microsoft.com/office/word/2010/wordprocessingShape" xmlns:wpc="http://schemas.microsoft.com/office/word/2010/wordprocessingCanvas" xmlns:wpg="http://schemas.microsoft.com/office/word/2010/wordprocessingGroup" xmlns:w16se="http://schemas.microsoft.com/office/word/2015/wordml/symex" xmlns:w16cid="http://schemas.microsoft.com/office/word/2016/wordml/cid" xmlns:wetp="http://schemas.microsoft.com/office/webextensions/taskpanes/2010/11" xmlns:we="http://schemas.microsoft.com/office/webextensions/webextension/2010/11" xmlns:comp="http://schemas.openxmlformats.org/drawingml/2006/compatibility" xmlns:lc="http://schemas.openxmlformats.org/drawingml/2006/lockedCanvas" xmlns:dgm14="http://schemas.microsoft.com/office/drawing/2010/diagram" xmlns:a15="http://schemas.microsoft.com/office/drawing/2012/main" xmlns:pic14="http://schemas.microsoft.com/office/drawing/2010/picture" xmlns:c16ac="http://schemas.microsoft.com/office/drawing/2014/chart/ac" xmlns:a16="http://schemas.microsoft.com/office/drawing/2014/main" xmlns:a1611="http://schemas.microsoft.com/office/drawing/2016/11/main" xmlns:dgm1612="http://schemas.microsoft.com/office/drawing/2016/12/diagram" xmlns:a16svg="http://schemas.microsoft.com/office/drawing/2016/SVG/main" xmlns:adec="http://schemas.microsoft.com/office/drawing/2017/decorative" xmlns:a18hc="http://schemas.microsoft.com/office/drawing/2018/hyperlinkcolor" xmlns:wp15="http://schemas.microsoft.com/office/word/2012/wordprocessingDrawing" uniqueId="urn:microsoft.com/office/officeart/2005/8/quickstyle/simple1">
+  <dgm:title val=""/>
+  <dgm:desc val=""/>
+  <dgm:catLst>
+    <dgm:cat type="simple" pri="10100"/>
+  </dgm:catLst>
+  <dgm:scene3d>
+    <a:camera prst="orthographicFront"/>
+    <a:lightRig rig="threePt" dir="t"/>
+  </dgm:scene3d>
+  <dgm:styleLbl name="node0">
+    <dgm:scene3d>
+      <a:camera prst="orthographicFront"/>
+      <a:lightRig rig="threePt" dir="t"/>
+    </dgm:scene3d>
+    <dgm:sp3d/>
+    <dgm:txPr/>
+    <dgm:style>
+      <a:lnRef idx="2">
+        <a:scrgbClr r="0" g="0" b="0"/>
+      </a:lnRef>
+      <a:fillRef idx="1">
+        <a:scrgbClr r="0" g="0" b="0"/>
+      </a:fillRef>
+      <a:effectRef idx="0">
+        <a:scrgbClr r="0" g="0" b="0"/>
+      </a:effectRef>
+      <a:fontRef idx="minor">
+        <a:schemeClr val="lt1"/>
+      </a:fontRef>
+    </dgm:style>
+  </dgm:styleLbl>
+  <dgm:styleLbl name="lnNode1">
+    <dgm:scene3d>
+      <a:camera prst="orthographicFront"/>
+      <a:lightRig rig="threePt" dir="t"/>
+    </dgm:scene3d>
+    <dgm:sp3d/>
+    <dgm:txPr/>
+    <dgm:style>
+      <a:lnRef idx="2">
+        <a:scrgbClr r="0" g="0" b="0"/>
+      </a:lnRef>
+      <a:fillRef idx="1">
+        <a:scrgbClr r="0" g="0" b="0"/>
+      </a:fillRef>
+      <a:effectRef idx="0">
+        <a:scrgbClr r="0" g="0" b="0"/>
+      </a:effectRef>
+      <a:fontRef idx="minor">
+        <a:schemeClr val="lt1"/>
+      </a:fontRef>
+    </dgm:style>
+  </dgm:styleLbl>
+  <dgm:styleLbl name="vennNode1">
+    <dgm:scene3d>
+      <a:camera prst="orthographicFront"/>
+      <a:lightRig rig="threePt" dir="t"/>
+    </dgm:scene3d>
+    <dgm:sp3d/>
+    <dgm:txPr/>
+    <dgm:style>
+      <a:lnRef idx="2">
+        <a:scrgbClr r="0" g="0" b="0"/>
+      </a:lnRef>
+      <a:fillRef idx="1">
+        <a:scrgbClr r="0" g="0" b="0"/>
+      </a:fillRef>
+      <a:effectRef idx="0">
+        <a:scrgbClr r="0" g="0" b="0"/>
+      </a:effectRef>
+      <a:fontRef idx="minor">
+        <a:schemeClr val="tx1"/>
+      </a:fontRef>
+    </dgm:style>
+  </dgm:styleLbl>
+  <dgm:styleLbl name="alignNode1">
+    <dgm:scene3d>
+      <a:camera prst="orthographicFront"/>
+      <a:lightRig rig="threePt" dir="t"/>
+    </dgm:scene3d>
+    <dgm:sp3d/>
+    <dgm:txPr/>
+    <dgm:style>
+      <a:lnRef idx="2">
+        <a:scrgbClr r="0" g="0" b="0"/>
+      </a:lnRef>
+      <a:fillRef idx="1">
+        <a:scrgbClr r="0" g="0" b="0"/>
+      </a:fillRef>
+      <a:effectRef idx="0">
+        <a:scrgbClr r="0" g="0" b="0"/>
+      </a:effectRef>
+      <a:fontRef idx="minor">
+        <a:schemeClr val="lt1"/>
+      </a:fontRef>
+    </dgm:style>
+  </dgm:styleLbl>
+  <dgm:styleLbl name="node1">
+    <dgm:scene3d>
+      <a:camera prst="orthographicFront"/>
+      <a:lightRig rig="threePt" dir="t"/>
+    </dgm:scene3d>
+    <dgm:sp3d/>
+    <dgm:txPr/>
+    <dgm:style>
+      <a:lnRef idx="2">
+        <a:scrgbClr r="0" g="0" b="0"/>
+      </a:lnRef>
+      <a:fillRef idx="1">
+        <a:scrgbClr r="0" g="0" b="0"/>
+      </a:fillRef>
+      <a:effectRef idx="0">
+        <a:scrgbClr r="0" g="0" b="0"/>
+      </a:effectRef>
+      <a:fontRef idx="minor">
+        <a:schemeClr val="lt1"/>
+      </a:fontRef>
+    </dgm:style>
+  </dgm:styleLbl>
+  <dgm:styleLbl name="node2">
+    <dgm:scene3d>
+      <a:camera prst="orthographicFront"/>
+      <a:lightRig rig="threePt" dir="t"/>
+    </dgm:scene3d>
+    <dgm:sp3d/>
+    <dgm:txPr/>
+    <dgm:style>
+      <a:lnRef idx="2">
+        <a:scrgbClr r="0" g="0" b="0"/>
+      </a:lnRef>
+      <a:fillRef idx="1">
+        <a:scrgbClr r="0" g="0" b="0"/>
+      </a:fillRef>
+      <a:effectRef idx="0">
+        <a:scrgbClr r="0" g="0" b="0"/>
+      </a:effectRef>
+      <a:fontRef idx="minor">
+        <a:schemeClr val="lt1"/>
+      </a:fontRef>
+    </dgm:style>
+  </dgm:styleLbl>
+  <dgm:styleLbl name="node3">
+    <dgm:scene3d>
+      <a:camera prst="orthographicFront"/>
+      <a:lightRig rig="threePt" dir="t"/>
+    </dgm:scene3d>
+    <dgm:sp3d/>
+    <dgm:txPr/>
+    <dgm:style>
+      <a:lnRef idx="2">
+        <a:scrgbClr r="0" g="0" b="0"/>
+      </a:lnRef>
+      <a:fillRef idx="1">
+        <a:scrgbClr r="0" g="0" b="0"/>
+      </a:fillRef>
+      <a:effectRef idx="0">
+        <a:scrgbClr r="0" g="0" b="0"/>
+      </a:effectRef>
+      <a:fontRef idx="minor">
+        <a:schemeClr val="lt1"/>
+      </a:fontRef>
+    </dgm:style>
+  </dgm:styleLbl>
+  <dgm:styleLbl name="node4">
+    <dgm:scene3d>
+      <a:camera prst="orthographicFront"/>
+      <a:lightRig rig="threePt" dir="t"/>
+    </dgm:scene3d>
+    <dgm:sp3d/>
+    <dgm:txPr/>
+    <dgm:style>
+      <a:lnRef idx="2">
+        <a:scrgbClr r="0" g="0" b="0"/>
+      </a:lnRef>
+      <a:fillRef idx="1">
+        <a:scrgbClr r="0" g="0" b="0"/>
+      </a:fillRef>
+      <a:effectRef idx="0">
+        <a:scrgbClr r="0" g="0" b="0"/>
+      </a:effectRef>
+      <a:fontRef idx="minor">
+        <a:schemeClr val="lt1"/>
+      </a:fontRef>
+    </dgm:style>
+  </dgm:styleLbl>
+  <dgm:styleLbl name="fgImgPlace1">
+    <dgm:scene3d>
+      <a:camera prst="orthographicFront"/>
+      <a:lightRig rig="threePt" dir="t"/>
+    </dgm:scene3d>
+    <dgm:sp3d/>
+    <dgm:txPr/>
+    <dgm:style>
+      <a:lnRef idx="2">
+        <a:scrgbClr r="0" g="0" b="0"/>
+      </a:lnRef>
+      <a:fillRef idx="1">
+        <a:scrgbClr r="0" g="0" b="0"/>
+      </a:fillRef>
+      <a:effectRef idx="0">
+        <a:scrgbClr r="0" g="0" b="0"/>
+      </a:effectRef>
+      <a:fontRef idx="minor"/>
+    </dgm:style>
+  </dgm:styleLbl>
+  <dgm:styleLbl name="alignImgPlace1">
+    <dgm:scene3d>
+      <a:camera prst="orthographicFront"/>
+      <a:lightRig rig="threePt" dir="t"/>
+    </dgm:scene3d>
+    <dgm:sp3d/>
+    <dgm:txPr/>
+    <dgm:style>
+      <a:lnRef idx="2">
+        <a:scrgbClr r="0" g="0" b="0"/>
+      </a:lnRef>
+      <a:fillRef idx="1">
+        <a:scrgbClr r="0" g="0" b="0"/>
+      </a:fillRef>
+      <a:effectRef idx="0">
+        <a:scrgbClr r="0" g="0" b="0"/>
+      </a:effectRef>
+      <a:fontRef idx="minor"/>
+    </dgm:style>
+  </dgm:styleLbl>
+  <dgm:styleLbl name="bgImgPlace1">
+    <dgm:scene3d>
+      <a:camera prst="orthographicFront"/>
+      <a:lightRig rig="threePt" dir="t"/>
+    </dgm:scene3d>
+    <dgm:sp3d/>
+    <dgm:txPr/>
+    <dgm:style>
+      <a:lnRef idx="2">
+        <a:scrgbClr r="0" g="0" b="0"/>
+      </a:lnRef>
+      <a:fillRef idx="1">
+        <a:scrgbClr r="0" g="0" b="0"/>
+      </a:fillRef>
+      <a:effectRef idx="0">
+        <a:scrgbClr r="0" g="0" b="0"/>
+      </a:effectRef>
+      <a:fontRef idx="minor"/>
+    </dgm:style>
+  </dgm:styleLbl>
+  <dgm:styleLbl name="sibTrans2D1">
+    <dgm:scene3d>
+      <a:camera prst="orthographicFront"/>
+      <a:lightRig rig="threePt" dir="t"/>
+    </dgm:scene3d>
+    <dgm:sp3d/>
+    <dgm:txPr/>
+    <dgm:style>
+      <a:lnRef idx="0">
+        <a:scrgbClr r="0" g="0" b="0"/>
+      </a:lnRef>
+      <a:fillRef idx="1">
+        <a:scrgbClr r="0" g="0" b="0"/>
+      </a:fillRef>
+      <a:effectRef idx="0">
+        <a:scrgbClr r="0" g="0" b="0"/>
+      </a:effectRef>
+      <a:fontRef idx="minor">
+        <a:schemeClr val="lt1"/>
+      </a:fontRef>
+    </dgm:style>
+  </dgm:styleLbl>
+  <dgm:styleLbl name="fgSibTrans2D1">
+    <dgm:scene3d>
+      <a:camera prst="orthographicFront"/>
+      <a:lightRig rig="threePt" dir="t"/>
+    </dgm:scene3d>
+    <dgm:sp3d/>
+    <dgm:txPr/>
+    <dgm:style>
+      <a:lnRef idx="0">
+        <a:scrgbClr r="0" g="0" b="0"/>
+      </a:lnRef>
+      <a:fillRef idx="1">
+        <a:scrgbClr r="0" g="0" b="0"/>
+      </a:fillRef>
+      <a:effectRef idx="0">
+        <a:scrgbClr r="0" g="0" b="0"/>
+      </a:effectRef>
+      <a:fontRef idx="minor">
+        <a:schemeClr val="lt1"/>
+      </a:fontRef>
+    </dgm:style>
+  </dgm:styleLbl>
+  <dgm:styleLbl name="bgSibTrans2D1">
+    <dgm:scene3d>
+      <a:camera prst="orthographicFront"/>
+      <a:lightRig rig="threePt" dir="t"/>
+    </dgm:scene3d>
+    <dgm:sp3d/>
+    <dgm:txPr/>
+    <dgm:style>
+      <a:lnRef idx="0">
+        <a:scrgbClr r="0" g="0" b="0"/>
+      </a:lnRef>
+      <a:fillRef idx="1">
+        <a:scrgbClr r="0" g="0" b="0"/>
+      </a:fillRef>
+      <a:effectRef idx="0">
+        <a:scrgbClr r="0" g="0" b="0"/>
+      </a:effectRef>
+      <a:fontRef idx="minor">
+        <a:schemeClr val="lt1"/>
+      </a:fontRef>
+    </dgm:style>
+  </dgm:styleLbl>
+  <dgm:styleLbl name="sibTrans1D1">
+    <dgm:scene3d>
+      <a:camera prst="orthographicFront"/>
+      <a:lightRig rig="threePt" dir="t"/>
+    </dgm:scene3d>
+    <dgm:sp3d/>
+    <dgm:txPr/>
+    <dgm:style>
+      <a:lnRef idx="1">
+        <a:scrgbClr r="0" g="0" b="0"/>
+      </a:lnRef>
+      <a:fillRef idx="0">
+        <a:scrgbClr r="0" g="0" b="0"/>
+      </a:fillRef>
+      <a:effectRef idx="0">
+        <a:scrgbClr r="0" g="0" b="0"/>
+      </a:effectRef>
+      <a:fontRef idx="minor"/>
+    </dgm:style>
+  </dgm:styleLbl>
+  <dgm:styleLbl name="callout">
+    <dgm:scene3d>
+      <a:camera prst="orthographicFront"/>
+      <a:lightRig rig="threePt" dir="t"/>
+    </dgm:scene3d>
+    <dgm:sp3d/>
+    <dgm:txPr/>
+    <dgm:style>
+      <a:lnRef idx="2">
+        <a:scrgbClr r="0" g="0" b="0"/>
+      </a:lnRef>
+      <a:fillRef idx="1">
+        <a:scrgbClr r="0" g="0" b="0"/>
+      </a:fillRef>
+      <a:effectRef idx="0">
+        <a:scrgbClr r="0" g="0" b="0"/>
+      </a:effectRef>
+      <a:fontRef idx="minor"/>
+    </dgm:style>
+  </dgm:styleLbl>
+  <dgm:styleLbl name="asst0">
+    <dgm:scene3d>
+      <a:camera prst="orthographicFront"/>
+      <a:lightRig rig="threePt" dir="t"/>
+    </dgm:scene3d>
+    <dgm:sp3d/>
+    <dgm:txPr/>
+    <dgm:style>
+      <a:lnRef idx="2">
+        <a:scrgbClr r="0" g="0" b="0"/>
+      </a:lnRef>
+      <a:fillRef idx="1">
+        <a:scrgbClr r="0" g="0" b="0"/>
+      </a:fillRef>
+      <a:effectRef idx="0">
+        <a:scrgbClr r="0" g="0" b="0"/>
+      </a:effectRef>
+      <a:fontRef idx="minor">
+        <a:schemeClr val="lt1"/>
+      </a:fontRef>
+    </dgm:style>
+  </dgm:styleLbl>
+  <dgm:styleLbl name="asst1">
+    <dgm:scene3d>
+      <a:camera prst="orthographicFront"/>
+      <a:lightRig rig="threePt" dir="t"/>
+    </dgm:scene3d>
+    <dgm:sp3d/>
+    <dgm:txPr/>
+    <dgm:style>
+      <a:lnRef idx="2">
+        <a:scrgbClr r="0" g="0" b="0"/>
+      </a:lnRef>
+      <a:fillRef idx="1">
+        <a:scrgbClr r="0" g="0" b="0"/>
+      </a:fillRef>
+      <a:effectRef idx="0">
+        <a:scrgbClr r="0" g="0" b="0"/>
+      </a:effectRef>
+      <a:fontRef idx="minor">
+        <a:schemeClr val="lt1"/>
+      </a:fontRef>
+    </dgm:style>
+  </dgm:styleLbl>
+  <dgm:styleLbl name="asst2">
+    <dgm:scene3d>
+      <a:camera prst="orthographicFront"/>
+      <a:lightRig rig="threePt" dir="t"/>
+    </dgm:scene3d>
+    <dgm:sp3d/>
+    <dgm:txPr/>
+    <dgm:style>
+      <a:lnRef idx="2">
+        <a:scrgbClr r="0" g="0" b="0"/>
+      </a:lnRef>
+      <a:fillRef idx="1">
+        <a:scrgbClr r="0" g="0" b="0"/>
+      </a:fillRef>
+      <a:effectRef idx="0">
+        <a:scrgbClr r="0" g="0" b="0"/>
+      </a:effectRef>
+      <a:fontRef idx="minor">
+        <a:schemeClr val="lt1"/>
+      </a:fontRef>
+    </dgm:style>
+  </dgm:styleLbl>
+  <dgm:styleLbl name="asst3">
+    <dgm:scene3d>
+      <a:camera prst="orthographicFront"/>
+      <a:lightRig rig="threePt" dir="t"/>
+    </dgm:scene3d>
+    <dgm:sp3d/>
+    <dgm:txPr/>
+    <dgm:style>
+      <a:lnRef idx="2">
+        <a:scrgbClr r="0" g="0" b="0"/>
+      </a:lnRef>
+      <a:fillRef idx="1">
+        <a:scrgbClr r="0" g="0" b="0"/>
+      </a:fillRef>
+      <a:effectRef idx="0">
+        <a:scrgbClr r="0" g="0" b="0"/>
+      </a:effectRef>
+      <a:fontRef idx="minor">
+        <a:schemeClr val="lt1"/>
+      </a:fontRef>
+    </dgm:style>
+  </dgm:styleLbl>
+  <dgm:styleLbl name="asst4">
+    <dgm:scene3d>
+      <a:camera prst="orthographicFront"/>
+      <a:lightRig rig="threePt" dir="t"/>
+    </dgm:scene3d>
+    <dgm:sp3d/>
+    <dgm:txPr/>
+    <dgm:style>
+      <a:lnRef idx="2">
+        <a:scrgbClr r="0" g="0" b="0"/>
+      </a:lnRef>
+      <a:fillRef idx="1">
+        <a:scrgbClr r="0" g="0" b="0"/>
+      </a:fillRef>
+      <a:effectRef idx="0">
+        <a:scrgbClr r="0" g="0" b="0"/>
+      </a:effectRef>
+      <a:fontRef idx="minor">
+        <a:schemeClr val="lt1"/>
+      </a:fontRef>
+    </dgm:style>
+  </dgm:styleLbl>
+  <dgm:styleLbl name="parChTrans2D1">
+    <dgm:scene3d>
+      <a:camera prst="orthographicFront"/>
+      <a:lightRig rig="threePt" dir="t"/>
+    </dgm:scene3d>
+    <dgm:sp3d/>
+    <dgm:txPr/>
+    <dgm:style>
+      <a:lnRef idx="2">
+        <a:scrgbClr r="0" g="0" b="0"/>
+      </a:lnRef>
+      <a:fillRef idx="1">
+        <a:scrgbClr r="0" g="0" b="0"/>
+      </a:fillRef>
+      <a:effectRef idx="0">
+        <a:scrgbClr r="0" g="0" b="0"/>
+      </a:effectRef>
+      <a:fontRef idx="minor">
+        <a:schemeClr val="lt1"/>
+      </a:fontRef>
+    </dgm:style>
+  </dgm:styleLbl>
+  <dgm:styleLbl name="parChTrans2D2">
+    <dgm:scene3d>
+      <a:camera prst="orthographicFront"/>
+      <a:lightRig rig="threePt" dir="t"/>
+    </dgm:scene3d>
+    <dgm:sp3d/>
+    <dgm:txPr/>
+    <dgm:style>
+      <a:lnRef idx="2">
+        <a:scrgbClr r="0" g="0" b="0"/>
+      </a:lnRef>
+      <a:fillRef idx="1">
+        <a:scrgbClr r="0" g="0" b="0"/>
+      </a:fillRef>
+      <a:effectRef idx="0">
+        <a:scrgbClr r="0" g="0" b="0"/>
+      </a:effectRef>
+      <a:fontRef idx="minor">
+        <a:schemeClr val="lt1"/>
+      </a:fontRef>
+    </dgm:style>
+  </dgm:styleLbl>
+  <dgm:styleLbl name="parChTrans2D3">
+    <dgm:scene3d>
+      <a:camera prst="orthographicFront"/>
+      <a:lightRig rig="threePt" dir="t"/>
+    </dgm:scene3d>
+    <dgm:sp3d/>
+    <dgm:txPr/>
+    <dgm:style>
+      <a:lnRef idx="2">
+        <a:scrgbClr r="0" g="0" b="0"/>
+      </a:lnRef>
+      <a:fillRef idx="1">
+        <a:scrgbClr r="0" g="0" b="0"/>
+      </a:fillRef>
+      <a:effectRef idx="0">
+        <a:scrgbClr r="0" g="0" b="0"/>
+      </a:effectRef>
+      <a:fontRef idx="minor">
+        <a:schemeClr val="lt1"/>
+      </a:fontRef>
+    </dgm:style>
+  </dgm:styleLbl>
+  <dgm:styleLbl name="parChTrans2D4">
+    <dgm:scene3d>
+      <a:camera prst="orthographicFront"/>
+      <a:lightRig rig="threePt" dir="t"/>
+    </dgm:scene3d>
+    <dgm:sp3d/>
+    <dgm:txPr/>
+    <dgm:style>
+      <a:lnRef idx="2">
+        <a:scrgbClr r="0" g="0" b="0"/>
+      </a:lnRef>
+      <a:fillRef idx="1">
+        <a:scrgbClr r="0" g="0" b="0"/>
+      </a:fillRef>
+      <a:effectRef idx="0">
+        <a:scrgbClr r="0" g="0" b="0"/>
+      </a:effectRef>
+      <a:fontRef idx="minor">
+        <a:schemeClr val="lt1"/>
+      </a:fontRef>
+    </dgm:style>
+  </dgm:styleLbl>
+  <dgm:styleLbl name="parChTrans1D1">
+    <dgm:scene3d>
+      <a:camera prst="orthographicFront"/>
+      <a:lightRig rig="threePt" dir="t"/>
+    </dgm:scene3d>
+    <dgm:sp3d/>
+    <dgm:txPr/>
+    <dgm:style>
+      <a:lnRef idx="2">
+        <a:scrgbClr r="0" g="0" b="0"/>
+      </a:lnRef>
+      <a:fillRef idx="0">
+        <a:scrgbClr r="0" g="0" b="0"/>
+      </a:fillRef>
+      <a:effectRef idx="0">
+        <a:scrgbClr r="0" g="0" b="0"/>
+      </a:effectRef>
+      <a:fontRef idx="minor"/>
+    </dgm:style>
+  </dgm:styleLbl>
+  <dgm:styleLbl name="parChTrans1D2">
+    <dgm:scene3d>
+      <a:camera prst="orthographicFront"/>
+      <a:lightRig rig="threePt" dir="t"/>
+    </dgm:scene3d>
+    <dgm:sp3d/>
+    <dgm:txPr/>
+    <dgm:style>
+      <a:lnRef idx="2">
+        <a:scrgbClr r="0" g="0" b="0"/>
+      </a:lnRef>
+      <a:fillRef idx="0">
+        <a:scrgbClr r="0" g="0" b="0"/>
+      </a:fillRef>
+      <a:effectRef idx="0">
+        <a:scrgbClr r="0" g="0" b="0"/>
+      </a:effectRef>
+      <a:fontRef idx="minor"/>
+    </dgm:style>
+  </dgm:styleLbl>
+  <dgm:styleLbl name="parChTrans1D3">
+    <dgm:scene3d>
+      <a:camera prst="orthographicFront"/>
+      <a:lightRig rig="threePt" dir="t"/>
+    </dgm:scene3d>
+    <dgm:sp3d/>
+    <dgm:txPr/>
+    <dgm:style>
+      <a:lnRef idx="2">
+        <a:scrgbClr r="0" g="0" b="0"/>
+      </a:lnRef>
+      <a:fillRef idx="0">
+        <a:scrgbClr r="0" g="0" b="0"/>
+      </a:fillRef>
+      <a:effectRef idx="0">
+        <a:scrgbClr r="0" g="0" b="0"/>
+      </a:effectRef>
+      <a:fontRef idx="minor"/>
+    </dgm:style>
+  </dgm:styleLbl>
+  <dgm:styleLbl name="parChTrans1D4">
+    <dgm:scene3d>
+      <a:camera prst="orthographicFront"/>
+      <a:lightRig rig="threePt" dir="t"/>
+    </dgm:scene3d>
+    <dgm:sp3d/>
+    <dgm:txPr/>
+    <dgm:style>
+      <a:lnRef idx="2">
+        <a:scrgbClr r="0" g="0" b="0"/>
+      </a:lnRef>
+      <a:fillRef idx="0">
+        <a:scrgbClr r="0" g="0" b="0"/>
+      </a:fillRef>
+      <a:effectRef idx="0">
+        <a:scrgbClr r="0" g="0" b="0"/>
+      </a:effectRef>
+      <a:fontRef idx="minor"/>
+    </dgm:style>
+  </dgm:styleLbl>
+  <dgm:styleLbl name="fgAcc1">
+    <dgm:scene3d>
+      <a:camera prst="orthographicFront"/>
+      <a:lightRig rig="threePt" dir="t"/>
+    </dgm:scene3d>
+    <dgm:sp3d/>
+    <dgm:txPr/>
+    <dgm:style>
+      <a:lnRef idx="2">
+        <a:scrgbClr r="0" g="0" b="0"/>
+      </a:lnRef>
+      <a:fillRef idx="1">
+        <a:scrgbClr r="0" g="0" b="0"/>
+      </a:fillRef>
+      <a:effectRef idx="0">
+        <a:scrgbClr r="0" g="0" b="0"/>
+      </a:effectRef>
+      <a:fontRef idx="minor"/>
+    </dgm:style>
+  </dgm:styleLbl>
+  <dgm:styleLbl name="conFgAcc1">
+    <dgm:scene3d>
+      <a:camera prst="orthographicFront"/>
+      <a:lightRig rig="threePt" dir="t"/>
+    </dgm:scene3d>
+    <dgm:sp3d/>
+    <dgm:txPr/>
+    <dgm:style>
+      <a:lnRef idx="2">
+        <a:scrgbClr r="0" g="0" b="0"/>
+      </a:lnRef>
+      <a:fillRef idx="1">
+        <a:scrgbClr r="0" g="0" b="0"/>
+      </a:fillRef>
+      <a:effectRef idx="0">
+        <a:scrgbClr r="0" g="0" b="0"/>
+      </a:effectRef>
+      <a:fontRef idx="minor"/>
+    </dgm:style>
+  </dgm:styleLbl>
+  <dgm:styleLbl name="alignAcc1">
+    <dgm:scene3d>
+      <a:camera prst="orthographicFront"/>
+      <a:lightRig rig="threePt" dir="t"/>
+    </dgm:scene3d>
+    <dgm:sp3d/>
+    <dgm:txPr/>
+    <dgm:style>
+      <a:lnRef idx="2">
+        <a:scrgbClr r="0" g="0" b="0"/>
+      </a:lnRef>
+      <a:fillRef idx="1">
+        <a:scrgbClr r="0" g="0" b="0"/>
+      </a:fillRef>
+      <a:effectRef idx="0">
+        <a:scrgbClr r="0" g="0" b="0"/>
+      </a:effectRef>
+      <a:fontRef idx="minor"/>
+    </dgm:style>
+  </dgm:styleLbl>
+  <dgm:styleLbl name="trAlignAcc1">
+    <dgm:scene3d>
+      <a:camera prst="orthographicFront"/>
+      <a:lightRig rig="threePt" dir="t"/>
+    </dgm:scene3d>
+    <dgm:sp3d/>
+    <dgm:txPr/>
+    <dgm:style>
+      <a:lnRef idx="1">
+        <a:scrgbClr r="0" g="0" b="0"/>
+      </a:lnRef>
+      <a:fillRef idx="1">
+        <a:scrgbClr r="0" g="0" b="0"/>
+      </a:fillRef>
+      <a:effectRef idx="0">
+        <a:scrgbClr r="0" g="0" b="0"/>
+      </a:effectRef>
+      <a:fontRef idx="minor"/>
+    </dgm:style>
+  </dgm:styleLbl>
+  <dgm:styleLbl name="bgAcc1">
+    <dgm:scene3d>
+      <a:camera prst="orthographicFront"/>
+      <a:lightRig rig="threePt" dir="t"/>
+    </dgm:scene3d>
+    <dgm:sp3d/>
+    <dgm:txPr/>
+    <dgm:style>
+      <a:lnRef idx="2">
+        <a:scrgbClr r="0" g="0" b="0"/>
+      </a:lnRef>
+      <a:fillRef idx="1">
+        <a:scrgbClr r="0" g="0" b="0"/>
+      </a:fillRef>
+      <a:effectRef idx="0">
+        <a:scrgbClr r="0" g="0" b="0"/>
+      </a:effectRef>
+      <a:fontRef idx="minor"/>
+    </dgm:style>
+  </dgm:styleLbl>
+  <dgm:styleLbl name="solidFgAcc1">
+    <dgm:scene3d>
+      <a:camera prst="orthographicFront"/>
+      <a:lightRig rig="threePt" dir="t"/>
+    </dgm:scene3d>
+    <dgm:sp3d/>
+    <dgm:txPr/>
+    <dgm:style>
+      <a:lnRef idx="2">
+        <a:scrgbClr r="0" g="0" b="0"/>
+      </a:lnRef>
+      <a:fillRef idx="1">
+        <a:scrgbClr r="0" g="0" b="0"/>
+      </a:fillRef>
+      <a:effectRef idx="0">
+        <a:scrgbClr r="0" g="0" b="0"/>
+      </a:effectRef>
+      <a:fontRef idx="minor"/>
+    </dgm:style>
+  </dgm:styleLbl>
+  <dgm:styleLbl name="solidAlignAcc1">
+    <dgm:scene3d>
+      <a:camera prst="orthographicFront"/>
+      <a:lightRig rig="threePt" dir="t"/>
+    </dgm:scene3d>
+    <dgm:sp3d/>
+    <dgm:txPr/>
+    <dgm:style>
+      <a:lnRef idx="2">
+        <a:scrgbClr r="0" g="0" b="0"/>
+      </a:lnRef>
+      <a:fillRef idx="1">
+        <a:scrgbClr r="0" g="0" b="0"/>
+      </a:fillRef>
+      <a:effectRef idx="0">
+        <a:scrgbClr r="0" g="0" b="0"/>
+      </a:effectRef>
+      <a:fontRef idx="minor"/>
+    </dgm:style>
+  </dgm:styleLbl>
+  <dgm:styleLbl name="solidBgAcc1">
+    <dgm:scene3d>
+      <a:camera prst="orthographicFront"/>
+      <a:lightRig rig="threePt" dir="t"/>
+    </dgm:scene3d>
+    <dgm:sp3d/>
+    <dgm:txPr/>
+    <dgm:style>
+      <a:lnRef idx="2">
+        <a:scrgbClr r="0" g="0" b="0"/>
+      </a:lnRef>
+      <a:fillRef idx="1">
+        <a:scrgbClr r="0" g="0" b="0"/>
+      </a:fillRef>
+      <a:effectRef idx="0">
+        <a:scrgbClr r="0" g="0" b="0"/>
+      </a:effectRef>
+      <a:fontRef idx="minor"/>
+    </dgm:style>
+  </dgm:styleLbl>
+  <dgm:styleLbl name="fgAccFollowNode1">
+    <dgm:scene3d>
+      <a:camera prst="orthographicFront"/>
+      <a:lightRig rig="threePt" dir="t"/>
+    </dgm:scene3d>
+    <dgm:sp3d/>
+    <dgm:txPr/>
+    <dgm:style>
+      <a:lnRef idx="2">
+        <a:scrgbClr r="0" g="0" b="0"/>
+      </a:lnRef>
+      <a:fillRef idx="1">
+        <a:scrgbClr r="0" g="0" b="0"/>
+      </a:fillRef>
+      <a:effectRef idx="0">
+        <a:scrgbClr r="0" g="0" b="0"/>
+      </a:effectRef>
+      <a:fontRef idx="minor"/>
+    </dgm:style>
+  </dgm:styleLbl>
+  <dgm:styleLbl name="alignAccFollowNode1">
+    <dgm:scene3d>
+      <a:camera prst="orthographicFront"/>
+      <a:lightRig rig="threePt" dir="t"/>
+    </dgm:scene3d>
+    <dgm:sp3d/>
+    <dgm:txPr/>
+    <dgm:style>
+      <a:lnRef idx="2">
+        <a:scrgbClr r="0" g="0" b="0"/>
+      </a:lnRef>
+      <a:fillRef idx="1">
+        <a:scrgbClr r="0" g="0" b="0"/>
+      </a:fillRef>
+      <a:effectRef idx="0">
+        <a:scrgbClr r="0" g="0" b="0"/>
+      </a:effectRef>
+      <a:fontRef idx="minor"/>
+    </dgm:style>
+  </dgm:styleLbl>
+  <dgm:styleLbl name="bgAccFollowNode1">
+    <dgm:scene3d>
+      <a:camera prst="orthographicFront"/>
+      <a:lightRig rig="threePt" dir="t"/>
+    </dgm:scene3d>
+    <dgm:sp3d/>
+    <dgm:txPr/>
+    <dgm:style>
+      <a:lnRef idx="2">
+        <a:scrgbClr r="0" g="0" b="0"/>
+      </a:lnRef>
+      <a:fillRef idx="1">
+        <a:scrgbClr r="0" g="0" b="0"/>
+      </a:fillRef>
+      <a:effectRef idx="0">
+        <a:scrgbClr r="0" g="0" b="0"/>
+      </a:effectRef>
+      <a:fontRef idx="minor"/>
+    </dgm:style>
+  </dgm:styleLbl>
+  <dgm:styleLbl name="fgAcc0">
+    <dgm:scene3d>
+      <a:camera prst="orthographicFront"/>
+      <a:lightRig rig="threePt" dir="t"/>
+    </dgm:scene3d>
+    <dgm:sp3d/>
+    <dgm:txPr/>
+    <dgm:style>
+      <a:lnRef idx="2">
+        <a:scrgbClr r="0" g="0" b="0"/>
+      </a:lnRef>
+      <a:fillRef idx="1">
+        <a:scrgbClr r="0" g="0" b="0"/>
+      </a:fillRef>
+      <a:effectRef idx="0">
+        <a:scrgbClr r="0" g="0" b="0"/>
+      </a:effectRef>
+      <a:fontRef idx="minor"/>
+    </dgm:style>
+  </dgm:styleLbl>
+  <dgm:styleLbl name="fgAcc2">
+    <dgm:scene3d>
+      <a:camera prst="orthographicFront"/>
+      <a:lightRig rig="threePt" dir="t"/>
+    </dgm:scene3d>
+    <dgm:sp3d/>
+    <dgm:txPr/>
+    <dgm:style>
+      <a:lnRef idx="2">
+        <a:scrgbClr r="0" g="0" b="0"/>
+      </a:lnRef>
+      <a:fillRef idx="1">
+        <a:scrgbClr r="0" g="0" b="0"/>
+      </a:fillRef>
+      <a:effectRef idx="0">
+        <a:scrgbClr r="0" g="0" b="0"/>
+      </a:effectRef>
+      <a:fontRef idx="minor"/>
+    </dgm:style>
+  </dgm:styleLbl>
+  <dgm:styleLbl name="fgAcc3">
+    <dgm:scene3d>
+      <a:camera prst="orthographicFront"/>
+      <a:lightRig rig="threePt" dir="t"/>
+    </dgm:scene3d>
+    <dgm:sp3d/>
+    <dgm:txPr/>
+    <dgm:style>
+      <a:lnRef idx="2">
+        <a:scrgbClr r="0" g="0" b="0"/>
+      </a:lnRef>
+      <a:fillRef idx="1">
+        <a:scrgbClr r="0" g="0" b="0"/>
+      </a:fillRef>
+      <a:effectRef idx="0">
+        <a:scrgbClr r="0" g="0" b="0"/>
+      </a:effectRef>
+      <a:fontRef idx="minor"/>
+    </dgm:style>
+  </dgm:styleLbl>
+  <dgm:styleLbl name="fgAcc4">
+    <dgm:scene3d>
+      <a:camera prst="orthographicFront"/>
+      <a:lightRig rig="threePt" dir="t"/>
+    </dgm:scene3d>
+    <dgm:sp3d/>
+    <dgm:txPr/>
+    <dgm:style>
+      <a:lnRef idx="2">
+        <a:scrgbClr r="0" g="0" b="0"/>
+      </a:lnRef>
+      <a:fillRef idx="1">
+        <a:scrgbClr r="0" g="0" b="0"/>
+      </a:fillRef>
+      <a:effectRef idx="0">
+        <a:scrgbClr r="0" g="0" b="0"/>
+      </a:effectRef>
+      <a:fontRef idx="minor"/>
+    </dgm:style>
+  </dgm:styleLbl>
+  <dgm:styleLbl name="bgShp">
+    <dgm:scene3d>
+      <a:camera prst="orthographicFront"/>
+      <a:lightRig rig="threePt" dir="t"/>
+    </dgm:scene3d>
+    <dgm:sp3d/>
+    <dgm:txPr/>
+    <dgm:style>
+      <a:lnRef idx="0">
+        <a:scrgbClr r="0" g="0" b="0"/>
+      </a:lnRef>
+      <a:fillRef idx="1">
+        <a:scrgbClr r="0" g="0" b="0"/>
+      </a:fillRef>
+      <a:effectRef idx="0">
+        <a:scrgbClr r="0" g="0" b="0"/>
+      </a:effectRef>
+      <a:fontRef idx="minor"/>
+    </dgm:style>
+  </dgm:styleLbl>
+  <dgm:styleLbl name="dkBgShp">
+    <dgm:scene3d>
+      <a:camera prst="orthographicFront"/>
+      <a:lightRig rig="threePt" dir="t"/>
+    </dgm:scene3d>
+    <dgm:sp3d/>
+    <dgm:txPr/>
+    <dgm:style>
+      <a:lnRef idx="0">
+        <a:scrgbClr r="0" g="0" b="0"/>
+      </a:lnRef>
+      <a:fillRef idx="1">
+        <a:scrgbClr r="0" g="0" b="0"/>
+      </a:fillRef>
+      <a:effectRef idx="0">
+        <a:scrgbClr r="0" g="0" b="0"/>
+      </a:effectRef>
+      <a:fontRef idx="minor"/>
+    </dgm:style>
+  </dgm:styleLbl>
+  <dgm:styleLbl name="trBgShp">
+    <dgm:scene3d>
+      <a:camera prst="orthographicFront"/>
+      <a:lightRig rig="threePt" dir="t"/>
+    </dgm:scene3d>
+    <dgm:sp3d/>
+    <dgm:txPr/>
+    <dgm:style>
+      <a:lnRef idx="0">
+        <a:scrgbClr r="0" g="0" b="0"/>
+      </a:lnRef>
+      <a:fillRef idx="1">
+        <a:scrgbClr r="0" g="0" b="0"/>
+      </a:fillRef>
+      <a:effectRef idx="0">
+        <a:scrgbClr r="0" g="0" b="0"/>
+      </a:effectRef>
+      <a:fontRef idx="minor"/>
+    </dgm:style>
+  </dgm:styleLbl>
+  <dgm:styleLbl name="fgShp">
+    <dgm:scene3d>
+      <a:camera prst="orthographicFront"/>
+      <a:lightRig rig="threePt" dir="t"/>
+    </dgm:scene3d>
+    <dgm:sp3d/>
+    <dgm:txPr/>
+    <dgm:style>
+      <a:lnRef idx="2">
+        <a:scrgbClr r="0" g="0" b="0"/>
+      </a:lnRef>
+      <a:fillRef idx="1">
+        <a:scrgbClr r="0" g="0" b="0"/>
+      </a:fillRef>
+      <a:effectRef idx="0">
+        <a:scrgbClr r="0" g="0" b="0"/>
+      </a:effectRef>
+      <a:fontRef idx="minor"/>
+    </dgm:style>
+  </dgm:styleLbl>
+  <dgm:styleLbl name="revTx">
+    <dgm:scene3d>
+      <a:camera prst="orthographicFront"/>
+      <a:lightRig rig="threePt" dir="t"/>
+    </dgm:scene3d>
+    <dgm:sp3d/>
+    <dgm:txPr/>
+    <dgm:style>
+      <a:lnRef idx="0">
+        <a:scrgbClr r="0" g="0" b="0"/>
+      </a:lnRef>
+      <a:fillRef idx="0">
+        <a:scrgbClr r="0" g="0" b="0"/>
+      </a:fillRef>
+      <a:effectRef idx="0">
+        <a:scrgbClr r="0" g="0" b="0"/>
+      </a:effectRef>
+      <a:fontRef idx="minor"/>
+    </dgm:style>
+  </dgm:styleLbl>
+</dgm:styleDef>
+</file>
+
 <file path=word/theme/theme1.xml><?xml version="1.0" encoding="utf-8"?>
-<a:theme xmlns:w="http://schemas.openxmlformats.org/wordprocessingml/2006/main" xmlns:m="http://schemas.openxmlformats.org/officeDocument/2006/math" xmlns:w14="http://schemas.microsoft.com/office/word/2010/wordml" xmlns:w15="http://schemas.microsoft.com/office/word/2012/wordml" xmlns:r="http://schemas.openxmlformats.org/officeDocument/2006/relationships" xmlns:wp="http://schemas.openxmlformats.org/drawingml/2006/wordprocessingDrawing" xmlns:a="http://schemas.openxmlformats.org/drawingml/2006/main" xmlns:wp14="http://schemas.microsoft.com/office/word/2010/wordprocessingDrawing" xmlns:mc="http://schemas.openxmlformats.org/markup-compatibility/2006" xmlns:a14="http://schemas.microsoft.com/office/drawing/2010/main" xmlns:sl="http://schemas.openxmlformats.org/schemaLibrary/2006/main" xmlns:wne="http://schemas.microsoft.com/office/word/2006/wordml" xmlns:c="http://schemas.openxmlformats.org/drawingml/2006/chart" xmlns:cdr="http://schemas.openxmlformats.org/drawingml/2006/chartDrawing" xmlns:c14="http://schemas.microsoft.com/office/drawing/2007/8/2/chart" xmlns:dgm="http://schemas.openxmlformats.org/drawingml/2006/diagram" xmlns:pic="http://schemas.openxmlformats.org/drawingml/2006/picture" xmlns:xdr="http://schemas.openxmlformats.org/drawingml/2006/spreadsheetDrawing" xmlns:dsp="http://schemas.microsoft.com/office/drawing/2008/diagram" xmlns:xvml="urn:schemas-microsoft-com:office:excel" xmlns:o="urn:schemas-microsoft-com:office:office" xmlns:v="urn:schemas-microsoft-com:vml" xmlns:w10="urn:schemas-microsoft-com:office:word" xmlns:pvml="urn:schemas-microsoft-com:office:powerpoint" xmlns:cppr="http://schemas.microsoft.com/office/2006/coverPageProps" xmlns:odx="http://opendope.org/xpaths" xmlns:odc="http://opendope.org/conditions" xmlns:odq="http://opendope.org/questions" xmlns:oda="http://opendope.org/answers" xmlns:odi="http://opendope.org/components" xmlns:odgm="http://opendope.org/SmartArt/DataHierarchy" xmlns:b="http://schemas.openxmlformats.org/officeDocument/2006/bibliography" xmlns:msink="http://schemas.microsoft.com/ink/2010/main" xmlns:cdr14="http://schemas.microsoft.com/office/drawing/2010/chartDrawing" xmlns:c15="http://schemas.microsoft.com/office/drawing/2012/chart" xmlns:cs="http://schemas.microsoft.com/office/drawing/2012/chartStyle" xmlns:ns38="http://www.w3.org/1998/Math/MathML" xmlns:ns39="http://www.w3.org/2003/InkML" xmlns:a13cmd="http://schemas.microsoft.com/office/drawing/2013/main/command" xmlns:cx="http://schemas.microsoft.com/office/drawing/2014/chartex" xmlns:c16="http://schemas.microsoft.com/office/drawing/2014/chart" xmlns:dgm1611="http://schemas.microsoft.com/office/drawing/2016/11/diagram" xmlns:c173="http://schemas.microsoft.com/office/drawing/2017/03/chart" xmlns:am3d="http://schemas.microsoft.com/office/drawing/2017/model3d" xmlns:an18="http://schemas.microsoft.com/office/drawing/2018/animation" xmlns:anam3d="http://schemas.microsoft.com/office/drawing/2018/animation/model3d" xmlns:iact="http://schemas.microsoft.com/office/powerpoint/2014/inkAction" xmlns:thm15="http://schemas.microsoft.com/office/thememl/2012/main" xmlns:wps="http://schemas.microsoft.com/office/word/2010/wordprocessingShape" xmlns:wpc="http://schemas.microsoft.com/office/word/2010/wordprocessingCanvas" xmlns:wpg="http://schemas.microsoft.com/office/word/2010/wordprocessingGroup" xmlns:w16se="http://schemas.microsoft.com/office/word/2015/wordml/symex" xmlns:w16cid="http://schemas.microsoft.com/office/word/2016/wordml/cid" xmlns:wetp="http://schemas.microsoft.com/office/webextensions/taskpanes/2010/11" xmlns:we="http://schemas.microsoft.com/office/webextensions/webextension/2010/11" xmlns:comp="http://schemas.openxmlformats.org/drawingml/2006/compatibility" xmlns:lc="http://schemas.openxmlformats.org/drawingml/2006/lockedCanvas" xmlns:dgm14="http://schemas.microsoft.com/office/drawing/2010/diagram" xmlns:a15="http://schemas.microsoft.com/office/drawing/2012/main" xmlns:pic14="http://schemas.microsoft.com/office/drawing/2010/picture" xmlns:c16ac="http://schemas.microsoft.com/office/drawing/2014/chart/ac" xmlns:a16="http://schemas.microsoft.com/office/drawing/2014/main" xmlns:a1611="http://schemas.microsoft.com/office/drawing/2016/11/main" xmlns:dgm1612="http://schemas.microsoft.com/office/drawing/2016/12/diagram" xmlns:a16svg="http://schemas.microsoft.com/office/drawing/2016/SVG/main" xmlns:adec="http://schemas.microsoft.com/office/drawing/2017/decorative" xmlns:a18hc="http://schemas.microsoft.com/office/drawing/2018/hyperlinkcolor" xmlns:wp15="http://schemas.microsoft.com/office/word/2012/wordprocessingDrawing" name="Office Theme">
+<a:theme xmlns:r="http://schemas.openxmlformats.org/officeDocument/2006/relationships" xmlns:w="http://schemas.openxmlformats.org/wordprocessingml/2006/main" xmlns:w14="http://schemas.microsoft.com/office/word/2010/wordml" xmlns:w15="http://schemas.microsoft.com/office/word/2012/wordml" xmlns:mc="http://schemas.openxmlformats.org/markup-compatibility/2006" xmlns:a="http://schemas.openxmlformats.org/drawingml/2006/main" xmlns:a14="http://schemas.microsoft.com/office/drawing/2010/main" xmlns:m="http://schemas.openxmlformats.org/officeDocument/2006/math" xmlns:sl="http://schemas.openxmlformats.org/schemaLibrary/2006/main" xmlns:wp="http://schemas.openxmlformats.org/drawingml/2006/wordprocessingDrawing" xmlns:wp14="http://schemas.microsoft.com/office/word/2010/wordprocessingDrawing" xmlns:wne="http://schemas.microsoft.com/office/word/2006/wordml" xmlns:c="http://schemas.openxmlformats.org/drawingml/2006/chart" xmlns:cdr="http://schemas.openxmlformats.org/drawingml/2006/chartDrawing" xmlns:c14="http://schemas.microsoft.com/office/drawing/2007/8/2/chart" xmlns:dgm="http://schemas.openxmlformats.org/drawingml/2006/diagram" xmlns:pic="http://schemas.openxmlformats.org/drawingml/2006/picture" xmlns:xdr="http://schemas.openxmlformats.org/drawingml/2006/spreadsheetDrawing" xmlns:dsp="http://schemas.microsoft.com/office/drawing/2008/diagram" xmlns:xvml="urn:schemas-microsoft-com:office:excel" xmlns:o="urn:schemas-microsoft-com:office:office" xmlns:v="urn:schemas-microsoft-com:vml" xmlns:w10="urn:schemas-microsoft-com:office:word" xmlns:pvml="urn:schemas-microsoft-com:office:powerpoint" xmlns:cppr="http://schemas.microsoft.com/office/2006/coverPageProps" xmlns:odx="http://opendope.org/xpaths" xmlns:odc="http://opendope.org/conditions" xmlns:odq="http://opendope.org/questions" xmlns:oda="http://opendope.org/answers" xmlns:odi="http://opendope.org/components" xmlns:odgm="http://opendope.org/SmartArt/DataHierarchy" xmlns:b="http://schemas.openxmlformats.org/officeDocument/2006/bibliography" xmlns:msink="http://schemas.microsoft.com/ink/2010/main" xmlns:cdr14="http://schemas.microsoft.com/office/drawing/2010/chartDrawing" xmlns:c15="http://schemas.microsoft.com/office/drawing/2012/chart" xmlns:cs="http://schemas.microsoft.com/office/drawing/2012/chartStyle" xmlns:ns38="http://www.w3.org/1998/Math/MathML" xmlns:ns39="http://www.w3.org/2003/InkML" xmlns:a13cmd="http://schemas.microsoft.com/office/drawing/2013/main/command" xmlns:cx="http://schemas.microsoft.com/office/drawing/2014/chartex" xmlns:c16="http://schemas.microsoft.com/office/drawing/2014/chart" xmlns:dgm1611="http://schemas.microsoft.com/office/drawing/2016/11/diagram" xmlns:c173="http://schemas.microsoft.com/office/drawing/2017/03/chart" xmlns:am3d="http://schemas.microsoft.com/office/drawing/2017/model3d" xmlns:an18="http://schemas.microsoft.com/office/drawing/2018/animation" xmlns:anam3d="http://schemas.microsoft.com/office/drawing/2018/animation/model3d" xmlns:iact="http://schemas.microsoft.com/office/powerpoint/2014/inkAction" xmlns:thm15="http://schemas.microsoft.com/office/thememl/2012/main" xmlns:wps="http://schemas.microsoft.com/office/word/2010/wordprocessingShape" xmlns:wpc="http://schemas.microsoft.com/office/word/2010/wordprocessingCanvas" xmlns:wpg="http://schemas.microsoft.com/office/word/2010/wordprocessingGroup" xmlns:w16se="http://schemas.microsoft.com/office/word/2015/wordml/symex" xmlns:w16cid="http://schemas.microsoft.com/office/word/2016/wordml/cid" xmlns:wetp="http://schemas.microsoft.com/office/webextensions/taskpanes/2010/11" xmlns:we="http://schemas.microsoft.com/office/webextensions/webextension/2010/11" xmlns:comp="http://schemas.openxmlformats.org/drawingml/2006/compatibility" xmlns:lc="http://schemas.openxmlformats.org/drawingml/2006/lockedCanvas" xmlns:dgm14="http://schemas.microsoft.com/office/drawing/2010/diagram" xmlns:a15="http://schemas.microsoft.com/office/drawing/2012/main" xmlns:pic14="http://schemas.microsoft.com/office/drawing/2010/picture" xmlns:c16ac="http://schemas.microsoft.com/office/drawing/2014/chart/ac" xmlns:a16="http://schemas.microsoft.com/office/drawing/2014/main" xmlns:a1611="http://schemas.microsoft.com/office/drawing/2016/11/main" xmlns:dgm1612="http://schemas.microsoft.com/office/drawing/2016/12/diagram" xmlns:a16svg="http://schemas.microsoft.com/office/drawing/2016/SVG/main" xmlns:adec="http://schemas.microsoft.com/office/drawing/2017/decorative" xmlns:a18hc="http://schemas.microsoft.com/office/drawing/2018/hyperlinkcolor" xmlns:wp15="http://schemas.microsoft.com/office/word/2012/wordprocessingDrawing" name="Office Theme">
   <a:themeElements>
     <a:clrScheme name="Office">
       <a:dk1>

</xml_diff>